<commit_message>
update latest news and openconf config
</commit_message>
<xml_diff>
--- a/Web/file/ITAOI2024工程科技推展中心授權同意書.docx
+++ b/Web/file/ITAOI2024工程科技推展中心授權同意書.docx
@@ -1,7 +1,9 @@
 
 <file path=word/document.xml><?xml version="1.0" encoding="utf-8"?>
-<w:document xmlns:wpc="http://schemas.microsoft.com/office/word/2010/wordprocessingCanvas" xmlns:cx="http://schemas.microsoft.com/office/drawing/2014/chartex" xmlns:mc="http://schemas.openxmlformats.org/markup-compatibility/2006" xmlns:o="urn:schemas-microsoft-com:office:office" xmlns:r="http://schemas.openxmlformats.org/officeDocument/2006/relationships" xmlns:m="http://schemas.openxmlformats.org/officeDocument/2006/math" xmlns:v="urn:schemas-microsoft-com:vml" xmlns:wp14="http://schemas.microsoft.com/office/word/2010/wordprocessingDrawing" xmlns:wp="http://schemas.openxmlformats.org/drawingml/2006/wordprocessingDrawing" xmlns:w10="urn:schemas-microsoft-com:office:word" xmlns:w="http://schemas.openxmlformats.org/wordprocessingml/2006/main" xmlns:w14="http://schemas.microsoft.com/office/word/2010/wordml" xmlns:w15="http://schemas.microsoft.com/office/word/2012/wordml" xmlns:w16se="http://schemas.microsoft.com/office/word/2015/wordml/symex" xmlns:wpg="http://schemas.microsoft.com/office/word/2010/wordprocessingGroup" xmlns:wpi="http://schemas.microsoft.com/office/word/2010/wordprocessingInk" xmlns:wne="http://schemas.microsoft.com/office/word/2006/wordml" xmlns:wps="http://schemas.microsoft.com/office/word/2010/wordprocessingShape" mc:Ignorable="w14 w15 w16se wp14">
+<w:document xmlns:wpc="http://schemas.microsoft.com/office/word/2010/wordprocessingCanvas" xmlns:mc="http://schemas.openxmlformats.org/markup-compatibility/2006" xmlns:o="urn:schemas-microsoft-com:office:office" xmlns:r="http://schemas.openxmlformats.org/officeDocument/2006/relationships" xmlns:m="http://schemas.openxmlformats.org/officeDocument/2006/math" xmlns:v="urn:schemas-microsoft-com:vml" xmlns:wp14="http://schemas.microsoft.com/office/word/2010/wordprocessingDrawing" xmlns:wp="http://schemas.openxmlformats.org/drawingml/2006/wordprocessingDrawing" xmlns:w10="urn:schemas-microsoft-com:office:word" xmlns:w="http://schemas.openxmlformats.org/wordprocessingml/2006/main" xmlns:w14="http://schemas.microsoft.com/office/word/2010/wordml" xmlns:wpg="http://schemas.microsoft.com/office/word/2010/wordprocessingGroup" xmlns:wpi="http://schemas.microsoft.com/office/word/2010/wordprocessingInk" xmlns:wne="http://schemas.microsoft.com/office/word/2006/wordml" xmlns:wps="http://schemas.microsoft.com/office/word/2010/wordprocessingShape" mc:Ignorable="w14 wp14">
   <w:body>
+    <w:bookmarkStart w:id="0" w:name="_GoBack"/>
+    <w:bookmarkEnd w:id="0"/>
     <w:p>
       <w:pPr>
         <w:spacing w:beforeLines="50" w:before="180" w:afterLines="50" w:after="180"/>
@@ -90,14 +92,7 @@
                                 <w:rFonts w:ascii="Times New Roman" w:eastAsia="標楷體" w:hAnsi="Times New Roman"/>
                                 <w:sz w:val="18"/>
                               </w:rPr>
-                              <w:t>1</w:t>
-                            </w:r>
-                            <w:r>
-                              <w:rPr>
-                                <w:rFonts w:ascii="Times New Roman" w:eastAsia="標楷體" w:hAnsi="Times New Roman"/>
-                                <w:sz w:val="18"/>
-                              </w:rPr>
-                              <w:t>2</w:t>
+                              <w:t>12</w:t>
                             </w:r>
                             <w:r>
                               <w:rPr>
@@ -166,7 +161,7 @@
               </wp:anchor>
             </w:drawing>
           </mc:Choice>
-          <mc:Fallback xmlns:cx1="http://schemas.microsoft.com/office/drawing/2015/9/8/chartex" xmlns:cx2="http://schemas.microsoft.com/office/drawing/2015/10/21/chartex" xmlns:cx3="http://schemas.microsoft.com/office/drawing/2016/5/9/chartex" xmlns:cx4="http://schemas.microsoft.com/office/drawing/2016/5/10/chartex" xmlns:cx5="http://schemas.microsoft.com/office/drawing/2016/5/11/chartex" xmlns:cx6="http://schemas.microsoft.com/office/drawing/2016/5/12/chartex" xmlns:cx7="http://schemas.microsoft.com/office/drawing/2016/5/13/chartex" xmlns:cx8="http://schemas.microsoft.com/office/drawing/2016/5/14/chartex" xmlns:aink="http://schemas.microsoft.com/office/drawing/2016/ink" xmlns:am3d="http://schemas.microsoft.com/office/drawing/2017/model3d" xmlns:w16cid="http://schemas.microsoft.com/office/word/2016/wordml/cid">
+          <mc:Fallback xmlns:w16cid="http://schemas.microsoft.com/office/word/2016/wordml/cid" xmlns:am3d="http://schemas.microsoft.com/office/drawing/2017/model3d" xmlns:aink="http://schemas.microsoft.com/office/drawing/2016/ink" xmlns:cx8="http://schemas.microsoft.com/office/drawing/2016/5/14/chartex" xmlns:cx7="http://schemas.microsoft.com/office/drawing/2016/5/13/chartex" xmlns:cx6="http://schemas.microsoft.com/office/drawing/2016/5/12/chartex" xmlns:cx5="http://schemas.microsoft.com/office/drawing/2016/5/11/chartex" xmlns:cx4="http://schemas.microsoft.com/office/drawing/2016/5/10/chartex" xmlns:cx3="http://schemas.microsoft.com/office/drawing/2016/5/9/chartex" xmlns:cx2="http://schemas.microsoft.com/office/drawing/2015/10/21/chartex" xmlns:cx1="http://schemas.microsoft.com/office/drawing/2015/9/8/chartex" xmlns:w16se="http://schemas.microsoft.com/office/word/2015/wordml/symex" xmlns:w15="http://schemas.microsoft.com/office/word/2012/wordml" xmlns:cx="http://schemas.microsoft.com/office/drawing/2014/chartex">
             <w:pict>
               <v:shapetype id="_x0000_t202" coordsize="21600,21600" o:spt="202" path="m,l,21600r21600,l21600,xe">
                 <v:stroke joinstyle="miter"/>
@@ -640,15 +635,7 @@
           <w:sz w:val="28"/>
           <w:u w:val="single"/>
         </w:rPr>
-        <w:t xml:space="preserve"> </w:t>
-      </w:r>
-      <w:r>
-        <w:rPr>
-          <w:rFonts w:ascii="Times New Roman" w:eastAsia="標楷體" w:hAnsi="Times New Roman" w:hint="eastAsia"/>
-          <w:sz w:val="28"/>
-          <w:u w:val="single"/>
-        </w:rPr>
-        <w:t xml:space="preserve">       </w:t>
+        <w:t xml:space="preserve">        </w:t>
       </w:r>
       <w:r>
         <w:rPr>
@@ -796,17 +783,7 @@
           <w:sz w:val="28"/>
           <w:u w:val="single"/>
         </w:rPr>
-        <w:t xml:space="preserve">        </w:t>
-      </w:r>
-      <w:bookmarkStart w:id="0" w:name="_GoBack"/>
-      <w:bookmarkEnd w:id="0"/>
-      <w:r>
-        <w:rPr>
-          <w:rFonts w:ascii="Times New Roman" w:eastAsia="標楷體" w:hAnsi="Times New Roman" w:hint="eastAsia"/>
-          <w:sz w:val="28"/>
-          <w:u w:val="single"/>
-        </w:rPr>
-        <w:t xml:space="preserve">               </w:t>
+        <w:t xml:space="preserve">                       </w:t>
       </w:r>
     </w:p>
     <w:p>
@@ -1263,9 +1240,9 @@
       </w:r>
     </w:p>
     <w:sectPr>
-      <w:headerReference w:type="even" r:id="rId7"/>
-      <w:headerReference w:type="default" r:id="rId8"/>
-      <w:headerReference w:type="first" r:id="rId9"/>
+      <w:headerReference w:type="even" r:id="rId8"/>
+      <w:headerReference w:type="default" r:id="rId9"/>
+      <w:headerReference w:type="first" r:id="rId10"/>
       <w:pgSz w:w="11906" w:h="16838"/>
       <w:pgMar w:top="720" w:right="720" w:bottom="720" w:left="720" w:header="851" w:footer="567" w:gutter="0"/>
       <w:cols w:space="425"/>
@@ -1276,7 +1253,7 @@
 </file>
 
 <file path=word/endnotes.xml><?xml version="1.0" encoding="utf-8"?>
-<w:endnotes xmlns:wpc="http://schemas.microsoft.com/office/word/2010/wordprocessingCanvas" xmlns:cx="http://schemas.microsoft.com/office/drawing/2014/chartex" xmlns:mc="http://schemas.openxmlformats.org/markup-compatibility/2006" xmlns:o="urn:schemas-microsoft-com:office:office" xmlns:r="http://schemas.openxmlformats.org/officeDocument/2006/relationships" xmlns:m="http://schemas.openxmlformats.org/officeDocument/2006/math" xmlns:v="urn:schemas-microsoft-com:vml" xmlns:wp14="http://schemas.microsoft.com/office/word/2010/wordprocessingDrawing" xmlns:wp="http://schemas.openxmlformats.org/drawingml/2006/wordprocessingDrawing" xmlns:w10="urn:schemas-microsoft-com:office:word" xmlns:w="http://schemas.openxmlformats.org/wordprocessingml/2006/main" xmlns:w14="http://schemas.microsoft.com/office/word/2010/wordml" xmlns:w15="http://schemas.microsoft.com/office/word/2012/wordml" xmlns:w16se="http://schemas.microsoft.com/office/word/2015/wordml/symex" xmlns:wpg="http://schemas.microsoft.com/office/word/2010/wordprocessingGroup" xmlns:wpi="http://schemas.microsoft.com/office/word/2010/wordprocessingInk" xmlns:wne="http://schemas.microsoft.com/office/word/2006/wordml" xmlns:wps="http://schemas.microsoft.com/office/word/2010/wordprocessingShape" mc:Ignorable="w14 w15 w16se wp14">
+<w:endnotes xmlns:wpc="http://schemas.microsoft.com/office/word/2010/wordprocessingCanvas" xmlns:mc="http://schemas.openxmlformats.org/markup-compatibility/2006" xmlns:o="urn:schemas-microsoft-com:office:office" xmlns:r="http://schemas.openxmlformats.org/officeDocument/2006/relationships" xmlns:m="http://schemas.openxmlformats.org/officeDocument/2006/math" xmlns:v="urn:schemas-microsoft-com:vml" xmlns:wp14="http://schemas.microsoft.com/office/word/2010/wordprocessingDrawing" xmlns:wp="http://schemas.openxmlformats.org/drawingml/2006/wordprocessingDrawing" xmlns:w10="urn:schemas-microsoft-com:office:word" xmlns:w="http://schemas.openxmlformats.org/wordprocessingml/2006/main" xmlns:w14="http://schemas.microsoft.com/office/word/2010/wordml" xmlns:wpg="http://schemas.microsoft.com/office/word/2010/wordprocessingGroup" xmlns:wpi="http://schemas.microsoft.com/office/word/2010/wordprocessingInk" xmlns:wne="http://schemas.microsoft.com/office/word/2006/wordml" xmlns:wps="http://schemas.microsoft.com/office/word/2010/wordprocessingShape" mc:Ignorable="w14 wp14">
   <w:endnote w:type="separator" w:id="-1">
     <w:p>
       <w:r>
@@ -1295,7 +1272,7 @@
 </file>
 
 <file path=word/footnotes.xml><?xml version="1.0" encoding="utf-8"?>
-<w:footnotes xmlns:wpc="http://schemas.microsoft.com/office/word/2010/wordprocessingCanvas" xmlns:cx="http://schemas.microsoft.com/office/drawing/2014/chartex" xmlns:mc="http://schemas.openxmlformats.org/markup-compatibility/2006" xmlns:o="urn:schemas-microsoft-com:office:office" xmlns:r="http://schemas.openxmlformats.org/officeDocument/2006/relationships" xmlns:m="http://schemas.openxmlformats.org/officeDocument/2006/math" xmlns:v="urn:schemas-microsoft-com:vml" xmlns:wp14="http://schemas.microsoft.com/office/word/2010/wordprocessingDrawing" xmlns:wp="http://schemas.openxmlformats.org/drawingml/2006/wordprocessingDrawing" xmlns:w10="urn:schemas-microsoft-com:office:word" xmlns:w="http://schemas.openxmlformats.org/wordprocessingml/2006/main" xmlns:w14="http://schemas.microsoft.com/office/word/2010/wordml" xmlns:w15="http://schemas.microsoft.com/office/word/2012/wordml" xmlns:w16se="http://schemas.microsoft.com/office/word/2015/wordml/symex" xmlns:wpg="http://schemas.microsoft.com/office/word/2010/wordprocessingGroup" xmlns:wpi="http://schemas.microsoft.com/office/word/2010/wordprocessingInk" xmlns:wne="http://schemas.microsoft.com/office/word/2006/wordml" xmlns:wps="http://schemas.microsoft.com/office/word/2010/wordprocessingShape" mc:Ignorable="w14 w15 w16se wp14">
+<w:footnotes xmlns:wpc="http://schemas.microsoft.com/office/word/2010/wordprocessingCanvas" xmlns:mc="http://schemas.openxmlformats.org/markup-compatibility/2006" xmlns:o="urn:schemas-microsoft-com:office:office" xmlns:r="http://schemas.openxmlformats.org/officeDocument/2006/relationships" xmlns:m="http://schemas.openxmlformats.org/officeDocument/2006/math" xmlns:v="urn:schemas-microsoft-com:vml" xmlns:wp14="http://schemas.microsoft.com/office/word/2010/wordprocessingDrawing" xmlns:wp="http://schemas.openxmlformats.org/drawingml/2006/wordprocessingDrawing" xmlns:w10="urn:schemas-microsoft-com:office:word" xmlns:w="http://schemas.openxmlformats.org/wordprocessingml/2006/main" xmlns:w14="http://schemas.microsoft.com/office/word/2010/wordml" xmlns:wpg="http://schemas.microsoft.com/office/word/2010/wordprocessingGroup" xmlns:wpi="http://schemas.microsoft.com/office/word/2010/wordprocessingInk" xmlns:wne="http://schemas.microsoft.com/office/word/2006/wordml" xmlns:wps="http://schemas.microsoft.com/office/word/2010/wordprocessingShape" mc:Ignorable="w14 wp14">
   <w:footnote w:type="separator" w:id="-1">
     <w:p>
       <w:r>
@@ -1314,7 +1291,7 @@
 </file>
 
 <file path=word/header1.xml><?xml version="1.0" encoding="utf-8"?>
-<w:hdr xmlns:wpc="http://schemas.microsoft.com/office/word/2010/wordprocessingCanvas" xmlns:cx="http://schemas.microsoft.com/office/drawing/2014/chartex" xmlns:mc="http://schemas.openxmlformats.org/markup-compatibility/2006" xmlns:o="urn:schemas-microsoft-com:office:office" xmlns:r="http://schemas.openxmlformats.org/officeDocument/2006/relationships" xmlns:m="http://schemas.openxmlformats.org/officeDocument/2006/math" xmlns:v="urn:schemas-microsoft-com:vml" xmlns:wp14="http://schemas.microsoft.com/office/word/2010/wordprocessingDrawing" xmlns:wp="http://schemas.openxmlformats.org/drawingml/2006/wordprocessingDrawing" xmlns:w10="urn:schemas-microsoft-com:office:word" xmlns:w="http://schemas.openxmlformats.org/wordprocessingml/2006/main" xmlns:w14="http://schemas.microsoft.com/office/word/2010/wordml" xmlns:w15="http://schemas.microsoft.com/office/word/2012/wordml" xmlns:w16se="http://schemas.microsoft.com/office/word/2015/wordml/symex" xmlns:wpg="http://schemas.microsoft.com/office/word/2010/wordprocessingGroup" xmlns:wpi="http://schemas.microsoft.com/office/word/2010/wordprocessingInk" xmlns:wne="http://schemas.microsoft.com/office/word/2006/wordml" xmlns:wps="http://schemas.microsoft.com/office/word/2010/wordprocessingShape" mc:Ignorable="w14 w15 w16se wp14">
+<w:hdr xmlns:wpc="http://schemas.microsoft.com/office/word/2010/wordprocessingCanvas" xmlns:mc="http://schemas.openxmlformats.org/markup-compatibility/2006" xmlns:o="urn:schemas-microsoft-com:office:office" xmlns:r="http://schemas.openxmlformats.org/officeDocument/2006/relationships" xmlns:m="http://schemas.openxmlformats.org/officeDocument/2006/math" xmlns:v="urn:schemas-microsoft-com:vml" xmlns:wp14="http://schemas.microsoft.com/office/word/2010/wordprocessingDrawing" xmlns:wp="http://schemas.openxmlformats.org/drawingml/2006/wordprocessingDrawing" xmlns:w10="urn:schemas-microsoft-com:office:word" xmlns:w="http://schemas.openxmlformats.org/wordprocessingml/2006/main" xmlns:w14="http://schemas.microsoft.com/office/word/2010/wordml" xmlns:wpg="http://schemas.microsoft.com/office/word/2010/wordprocessingGroup" xmlns:wpi="http://schemas.microsoft.com/office/word/2010/wordprocessingInk" xmlns:wne="http://schemas.microsoft.com/office/word/2006/wordml" xmlns:wps="http://schemas.microsoft.com/office/word/2010/wordprocessingShape" mc:Ignorable="w14 wp14">
   <w:p>
     <w:pPr>
       <w:pStyle w:val="a3"/>
@@ -1355,7 +1332,7 @@
 </file>
 
 <file path=word/header2.xml><?xml version="1.0" encoding="utf-8"?>
-<w:hdr xmlns:wpc="http://schemas.microsoft.com/office/word/2010/wordprocessingCanvas" xmlns:cx="http://schemas.microsoft.com/office/drawing/2014/chartex" xmlns:mc="http://schemas.openxmlformats.org/markup-compatibility/2006" xmlns:o="urn:schemas-microsoft-com:office:office" xmlns:r="http://schemas.openxmlformats.org/officeDocument/2006/relationships" xmlns:m="http://schemas.openxmlformats.org/officeDocument/2006/math" xmlns:v="urn:schemas-microsoft-com:vml" xmlns:wp14="http://schemas.microsoft.com/office/word/2010/wordprocessingDrawing" xmlns:wp="http://schemas.openxmlformats.org/drawingml/2006/wordprocessingDrawing" xmlns:w10="urn:schemas-microsoft-com:office:word" xmlns:w="http://schemas.openxmlformats.org/wordprocessingml/2006/main" xmlns:w14="http://schemas.microsoft.com/office/word/2010/wordml" xmlns:w15="http://schemas.microsoft.com/office/word/2012/wordml" xmlns:w16se="http://schemas.microsoft.com/office/word/2015/wordml/symex" xmlns:wpg="http://schemas.microsoft.com/office/word/2010/wordprocessingGroup" xmlns:wpi="http://schemas.microsoft.com/office/word/2010/wordprocessingInk" xmlns:wne="http://schemas.microsoft.com/office/word/2006/wordml" xmlns:wps="http://schemas.microsoft.com/office/word/2010/wordprocessingShape" mc:Ignorable="w14 w15 w16se wp14">
+<w:hdr xmlns:wpc="http://schemas.microsoft.com/office/word/2010/wordprocessingCanvas" xmlns:mc="http://schemas.openxmlformats.org/markup-compatibility/2006" xmlns:o="urn:schemas-microsoft-com:office:office" xmlns:r="http://schemas.openxmlformats.org/officeDocument/2006/relationships" xmlns:m="http://schemas.openxmlformats.org/officeDocument/2006/math" xmlns:v="urn:schemas-microsoft-com:vml" xmlns:wp14="http://schemas.microsoft.com/office/word/2010/wordprocessingDrawing" xmlns:wp="http://schemas.openxmlformats.org/drawingml/2006/wordprocessingDrawing" xmlns:w10="urn:schemas-microsoft-com:office:word" xmlns:w="http://schemas.openxmlformats.org/wordprocessingml/2006/main" xmlns:w14="http://schemas.microsoft.com/office/word/2010/wordml" xmlns:wpg="http://schemas.microsoft.com/office/word/2010/wordprocessingGroup" xmlns:wpi="http://schemas.microsoft.com/office/word/2010/wordprocessingInk" xmlns:wne="http://schemas.microsoft.com/office/word/2006/wordml" xmlns:wps="http://schemas.microsoft.com/office/word/2010/wordprocessingShape" mc:Ignorable="w14 wp14">
   <w:p>
     <w:pPr>
       <w:pStyle w:val="a3"/>
@@ -1449,7 +1426,7 @@
 </file>
 
 <file path=word/header3.xml><?xml version="1.0" encoding="utf-8"?>
-<w:hdr xmlns:wpc="http://schemas.microsoft.com/office/word/2010/wordprocessingCanvas" xmlns:cx="http://schemas.microsoft.com/office/drawing/2014/chartex" xmlns:mc="http://schemas.openxmlformats.org/markup-compatibility/2006" xmlns:o="urn:schemas-microsoft-com:office:office" xmlns:r="http://schemas.openxmlformats.org/officeDocument/2006/relationships" xmlns:m="http://schemas.openxmlformats.org/officeDocument/2006/math" xmlns:v="urn:schemas-microsoft-com:vml" xmlns:wp14="http://schemas.microsoft.com/office/word/2010/wordprocessingDrawing" xmlns:wp="http://schemas.openxmlformats.org/drawingml/2006/wordprocessingDrawing" xmlns:w10="urn:schemas-microsoft-com:office:word" xmlns:w="http://schemas.openxmlformats.org/wordprocessingml/2006/main" xmlns:w14="http://schemas.microsoft.com/office/word/2010/wordml" xmlns:w15="http://schemas.microsoft.com/office/word/2012/wordml" xmlns:w16se="http://schemas.microsoft.com/office/word/2015/wordml/symex" xmlns:wpg="http://schemas.microsoft.com/office/word/2010/wordprocessingGroup" xmlns:wpi="http://schemas.microsoft.com/office/word/2010/wordprocessingInk" xmlns:wne="http://schemas.microsoft.com/office/word/2006/wordml" xmlns:wps="http://schemas.microsoft.com/office/word/2010/wordprocessingShape" mc:Ignorable="w14 w15 w16se wp14">
+<w:hdr xmlns:wpc="http://schemas.microsoft.com/office/word/2010/wordprocessingCanvas" xmlns:mc="http://schemas.openxmlformats.org/markup-compatibility/2006" xmlns:o="urn:schemas-microsoft-com:office:office" xmlns:r="http://schemas.openxmlformats.org/officeDocument/2006/relationships" xmlns:m="http://schemas.openxmlformats.org/officeDocument/2006/math" xmlns:v="urn:schemas-microsoft-com:vml" xmlns:wp14="http://schemas.microsoft.com/office/word/2010/wordprocessingDrawing" xmlns:wp="http://schemas.openxmlformats.org/drawingml/2006/wordprocessingDrawing" xmlns:w10="urn:schemas-microsoft-com:office:word" xmlns:w="http://schemas.openxmlformats.org/wordprocessingml/2006/main" xmlns:w14="http://schemas.microsoft.com/office/word/2010/wordml" xmlns:wpg="http://schemas.microsoft.com/office/word/2010/wordprocessingGroup" xmlns:wpi="http://schemas.microsoft.com/office/word/2010/wordprocessingInk" xmlns:wne="http://schemas.microsoft.com/office/word/2006/wordml" xmlns:wps="http://schemas.microsoft.com/office/word/2010/wordprocessingShape" mc:Ignorable="w14 wp14">
   <w:p>
     <w:pPr>
       <w:pStyle w:val="a3"/>
@@ -1490,7 +1467,7 @@
 </file>
 
 <file path=word/styles.xml><?xml version="1.0" encoding="utf-8"?>
-<w:styles xmlns:mc="http://schemas.openxmlformats.org/markup-compatibility/2006" xmlns:r="http://schemas.openxmlformats.org/officeDocument/2006/relationships" xmlns:w="http://schemas.openxmlformats.org/wordprocessingml/2006/main" xmlns:w14="http://schemas.microsoft.com/office/word/2010/wordml" xmlns:w15="http://schemas.microsoft.com/office/word/2012/wordml" xmlns:w16se="http://schemas.microsoft.com/office/word/2015/wordml/symex" mc:Ignorable="w14 w15 w16se">
+<w:styles xmlns:mc="http://schemas.openxmlformats.org/markup-compatibility/2006" xmlns:r="http://schemas.openxmlformats.org/officeDocument/2006/relationships" xmlns:w="http://schemas.openxmlformats.org/wordprocessingml/2006/main" xmlns:w14="http://schemas.microsoft.com/office/word/2010/wordml" mc:Ignorable="w14">
   <w:docDefaults>
     <w:rPrDefault>
       <w:rPr>
@@ -1500,378 +1477,144 @@
     </w:rPrDefault>
     <w:pPrDefault/>
   </w:docDefaults>
-  <w:latentStyles w:defLockedState="0" w:defUIPriority="99" w:defSemiHidden="0" w:defUnhideWhenUsed="0" w:defQFormat="0" w:count="371">
-    <w:lsdException w:name="Normal" w:uiPriority="0" w:qFormat="1"/>
-    <w:lsdException w:name="heading 1" w:uiPriority="9" w:qFormat="1"/>
-    <w:lsdException w:name="heading 2" w:semiHidden="1" w:uiPriority="9" w:unhideWhenUsed="1" w:qFormat="1"/>
-    <w:lsdException w:name="heading 3" w:semiHidden="1" w:uiPriority="9" w:unhideWhenUsed="1" w:qFormat="1"/>
-    <w:lsdException w:name="heading 4" w:semiHidden="1" w:uiPriority="9" w:unhideWhenUsed="1" w:qFormat="1"/>
-    <w:lsdException w:name="heading 5" w:semiHidden="1" w:uiPriority="9" w:unhideWhenUsed="1" w:qFormat="1"/>
-    <w:lsdException w:name="heading 6" w:semiHidden="1" w:uiPriority="9" w:unhideWhenUsed="1" w:qFormat="1"/>
-    <w:lsdException w:name="heading 7" w:semiHidden="1" w:uiPriority="9" w:unhideWhenUsed="1" w:qFormat="1"/>
-    <w:lsdException w:name="heading 8" w:semiHidden="1" w:uiPriority="9" w:unhideWhenUsed="1" w:qFormat="1"/>
-    <w:lsdException w:name="heading 9" w:semiHidden="1" w:uiPriority="9" w:unhideWhenUsed="1" w:qFormat="1"/>
-    <w:lsdException w:name="index 1" w:semiHidden="1" w:unhideWhenUsed="1"/>
-    <w:lsdException w:name="index 2" w:semiHidden="1" w:unhideWhenUsed="1"/>
-    <w:lsdException w:name="index 3" w:semiHidden="1" w:unhideWhenUsed="1"/>
-    <w:lsdException w:name="index 4" w:semiHidden="1" w:unhideWhenUsed="1"/>
-    <w:lsdException w:name="index 5" w:semiHidden="1" w:unhideWhenUsed="1"/>
-    <w:lsdException w:name="index 6" w:semiHidden="1" w:unhideWhenUsed="1"/>
-    <w:lsdException w:name="index 7" w:semiHidden="1" w:unhideWhenUsed="1"/>
-    <w:lsdException w:name="index 8" w:semiHidden="1" w:unhideWhenUsed="1"/>
-    <w:lsdException w:name="index 9" w:semiHidden="1" w:unhideWhenUsed="1"/>
-    <w:lsdException w:name="toc 1" w:semiHidden="1" w:uiPriority="39" w:unhideWhenUsed="1"/>
-    <w:lsdException w:name="toc 2" w:semiHidden="1" w:uiPriority="39" w:unhideWhenUsed="1"/>
-    <w:lsdException w:name="toc 3" w:semiHidden="1" w:uiPriority="39" w:unhideWhenUsed="1"/>
-    <w:lsdException w:name="toc 4" w:semiHidden="1" w:uiPriority="39" w:unhideWhenUsed="1"/>
-    <w:lsdException w:name="toc 5" w:semiHidden="1" w:uiPriority="39" w:unhideWhenUsed="1"/>
-    <w:lsdException w:name="toc 6" w:semiHidden="1" w:uiPriority="39" w:unhideWhenUsed="1"/>
-    <w:lsdException w:name="toc 7" w:semiHidden="1" w:uiPriority="39" w:unhideWhenUsed="1"/>
-    <w:lsdException w:name="toc 8" w:semiHidden="1" w:uiPriority="39" w:unhideWhenUsed="1"/>
-    <w:lsdException w:name="toc 9" w:semiHidden="1" w:uiPriority="39" w:unhideWhenUsed="1"/>
-    <w:lsdException w:name="Normal Indent" w:semiHidden="1" w:unhideWhenUsed="1"/>
-    <w:lsdException w:name="footnote text" w:semiHidden="1" w:unhideWhenUsed="1"/>
-    <w:lsdException w:name="annotation text" w:semiHidden="1" w:unhideWhenUsed="1"/>
-    <w:lsdException w:name="header" w:semiHidden="1" w:unhideWhenUsed="1"/>
-    <w:lsdException w:name="footer" w:semiHidden="1" w:unhideWhenUsed="1"/>
-    <w:lsdException w:name="index heading" w:semiHidden="1" w:unhideWhenUsed="1"/>
-    <w:lsdException w:name="caption" w:semiHidden="1" w:uiPriority="35" w:unhideWhenUsed="1" w:qFormat="1"/>
-    <w:lsdException w:name="table of figures" w:semiHidden="1" w:unhideWhenUsed="1"/>
-    <w:lsdException w:name="envelope address" w:semiHidden="1" w:unhideWhenUsed="1"/>
-    <w:lsdException w:name="envelope return" w:semiHidden="1" w:unhideWhenUsed="1"/>
-    <w:lsdException w:name="footnote reference" w:semiHidden="1" w:unhideWhenUsed="1"/>
-    <w:lsdException w:name="annotation reference" w:semiHidden="1" w:unhideWhenUsed="1"/>
-    <w:lsdException w:name="line number" w:semiHidden="1" w:unhideWhenUsed="1"/>
-    <w:lsdException w:name="page number" w:semiHidden="1" w:unhideWhenUsed="1"/>
-    <w:lsdException w:name="endnote reference" w:semiHidden="1" w:unhideWhenUsed="1"/>
-    <w:lsdException w:name="endnote text" w:semiHidden="1" w:unhideWhenUsed="1"/>
-    <w:lsdException w:name="table of authorities" w:semiHidden="1" w:unhideWhenUsed="1"/>
-    <w:lsdException w:name="macro" w:semiHidden="1" w:unhideWhenUsed="1"/>
-    <w:lsdException w:name="toa heading" w:semiHidden="1" w:unhideWhenUsed="1"/>
-    <w:lsdException w:name="List" w:semiHidden="1" w:unhideWhenUsed="1"/>
-    <w:lsdException w:name="List Bullet" w:semiHidden="1" w:unhideWhenUsed="1"/>
-    <w:lsdException w:name="List Number" w:semiHidden="1" w:unhideWhenUsed="1"/>
-    <w:lsdException w:name="List 2" w:semiHidden="1" w:unhideWhenUsed="1"/>
-    <w:lsdException w:name="List 3" w:semiHidden="1" w:unhideWhenUsed="1"/>
-    <w:lsdException w:name="List 4" w:semiHidden="1" w:unhideWhenUsed="1"/>
-    <w:lsdException w:name="List 5" w:semiHidden="1" w:unhideWhenUsed="1"/>
-    <w:lsdException w:name="List Bullet 2" w:semiHidden="1" w:unhideWhenUsed="1"/>
-    <w:lsdException w:name="List Bullet 3" w:semiHidden="1" w:unhideWhenUsed="1"/>
-    <w:lsdException w:name="List Bullet 4" w:semiHidden="1" w:unhideWhenUsed="1"/>
-    <w:lsdException w:name="List Bullet 5" w:semiHidden="1" w:unhideWhenUsed="1"/>
-    <w:lsdException w:name="List Number 2" w:semiHidden="1" w:unhideWhenUsed="1"/>
-    <w:lsdException w:name="List Number 3" w:semiHidden="1" w:unhideWhenUsed="1"/>
-    <w:lsdException w:name="List Number 4" w:semiHidden="1" w:unhideWhenUsed="1"/>
-    <w:lsdException w:name="List Number 5" w:semiHidden="1" w:unhideWhenUsed="1"/>
-    <w:lsdException w:name="Title" w:uiPriority="10" w:qFormat="1"/>
-    <w:lsdException w:name="Closing" w:semiHidden="1" w:unhideWhenUsed="1"/>
-    <w:lsdException w:name="Signature" w:semiHidden="1" w:unhideWhenUsed="1"/>
-    <w:lsdException w:name="Default Paragraph Font" w:semiHidden="1" w:uiPriority="1" w:unhideWhenUsed="1"/>
-    <w:lsdException w:name="Body Text" w:semiHidden="1" w:unhideWhenUsed="1"/>
-    <w:lsdException w:name="Body Text Indent" w:semiHidden="1" w:unhideWhenUsed="1"/>
-    <w:lsdException w:name="List Continue" w:semiHidden="1" w:unhideWhenUsed="1"/>
-    <w:lsdException w:name="List Continue 2" w:semiHidden="1" w:unhideWhenUsed="1"/>
-    <w:lsdException w:name="List Continue 3" w:semiHidden="1" w:unhideWhenUsed="1"/>
-    <w:lsdException w:name="List Continue 4" w:semiHidden="1" w:unhideWhenUsed="1"/>
-    <w:lsdException w:name="List Continue 5" w:semiHidden="1" w:unhideWhenUsed="1"/>
-    <w:lsdException w:name="Message Header" w:semiHidden="1" w:unhideWhenUsed="1"/>
-    <w:lsdException w:name="Subtitle" w:uiPriority="11" w:qFormat="1"/>
-    <w:lsdException w:name="Salutation" w:semiHidden="1" w:unhideWhenUsed="1"/>
-    <w:lsdException w:name="Date" w:semiHidden="1" w:unhideWhenUsed="1"/>
-    <w:lsdException w:name="Body Text First Indent" w:semiHidden="1" w:unhideWhenUsed="1"/>
-    <w:lsdException w:name="Body Text First Indent 2" w:semiHidden="1" w:unhideWhenUsed="1"/>
-    <w:lsdException w:name="Note Heading" w:semiHidden="1" w:unhideWhenUsed="1"/>
-    <w:lsdException w:name="Body Text 2" w:semiHidden="1" w:unhideWhenUsed="1"/>
-    <w:lsdException w:name="Body Text 3" w:semiHidden="1" w:unhideWhenUsed="1"/>
-    <w:lsdException w:name="Body Text Indent 2" w:semiHidden="1" w:unhideWhenUsed="1"/>
-    <w:lsdException w:name="Body Text Indent 3" w:semiHidden="1" w:unhideWhenUsed="1"/>
-    <w:lsdException w:name="Block Text" w:semiHidden="1" w:unhideWhenUsed="1"/>
-    <w:lsdException w:name="Hyperlink" w:semiHidden="1" w:unhideWhenUsed="1"/>
-    <w:lsdException w:name="FollowedHyperlink" w:semiHidden="1" w:unhideWhenUsed="1"/>
-    <w:lsdException w:name="Strong" w:uiPriority="22" w:qFormat="1"/>
-    <w:lsdException w:name="Emphasis" w:uiPriority="20" w:qFormat="1"/>
-    <w:lsdException w:name="Document Map" w:semiHidden="1" w:unhideWhenUsed="1"/>
-    <w:lsdException w:name="Plain Text" w:semiHidden="1" w:unhideWhenUsed="1"/>
-    <w:lsdException w:name="E-mail Signature" w:semiHidden="1" w:unhideWhenUsed="1"/>
-    <w:lsdException w:name="HTML Top of Form" w:semiHidden="1" w:unhideWhenUsed="1"/>
-    <w:lsdException w:name="HTML Bottom of Form" w:semiHidden="1" w:unhideWhenUsed="1"/>
-    <w:lsdException w:name="Normal (Web)" w:semiHidden="1" w:unhideWhenUsed="1"/>
-    <w:lsdException w:name="HTML Acronym" w:semiHidden="1" w:unhideWhenUsed="1"/>
-    <w:lsdException w:name="HTML Address" w:semiHidden="1" w:unhideWhenUsed="1"/>
-    <w:lsdException w:name="HTML Cite" w:semiHidden="1" w:unhideWhenUsed="1"/>
-    <w:lsdException w:name="HTML Code" w:semiHidden="1" w:unhideWhenUsed="1"/>
-    <w:lsdException w:name="HTML Definition" w:semiHidden="1" w:unhideWhenUsed="1"/>
-    <w:lsdException w:name="HTML Keyboard" w:semiHidden="1" w:unhideWhenUsed="1"/>
-    <w:lsdException w:name="HTML Preformatted" w:semiHidden="1" w:unhideWhenUsed="1"/>
-    <w:lsdException w:name="HTML Sample" w:semiHidden="1" w:unhideWhenUsed="1"/>
-    <w:lsdException w:name="HTML Typewriter" w:semiHidden="1" w:unhideWhenUsed="1"/>
-    <w:lsdException w:name="HTML Variable" w:semiHidden="1" w:unhideWhenUsed="1"/>
-    <w:lsdException w:name="Normal Table" w:semiHidden="1" w:unhideWhenUsed="1"/>
-    <w:lsdException w:name="annotation subject" w:semiHidden="1" w:unhideWhenUsed="1"/>
-    <w:lsdException w:name="No List" w:semiHidden="1" w:unhideWhenUsed="1"/>
-    <w:lsdException w:name="Outline List 1" w:semiHidden="1" w:unhideWhenUsed="1"/>
-    <w:lsdException w:name="Outline List 2" w:semiHidden="1" w:unhideWhenUsed="1"/>
-    <w:lsdException w:name="Outline List 3" w:semiHidden="1" w:unhideWhenUsed="1"/>
-    <w:lsdException w:name="Table Simple 1" w:semiHidden="1" w:unhideWhenUsed="1"/>
-    <w:lsdException w:name="Table Simple 2" w:semiHidden="1" w:unhideWhenUsed="1"/>
-    <w:lsdException w:name="Table Simple 3" w:semiHidden="1" w:unhideWhenUsed="1"/>
-    <w:lsdException w:name="Table Classic 1" w:semiHidden="1" w:unhideWhenUsed="1"/>
-    <w:lsdException w:name="Table Classic 2" w:semiHidden="1" w:unhideWhenUsed="1"/>
-    <w:lsdException w:name="Table Classic 3" w:semiHidden="1" w:unhideWhenUsed="1"/>
-    <w:lsdException w:name="Table Classic 4" w:semiHidden="1" w:unhideWhenUsed="1"/>
-    <w:lsdException w:name="Table Colorful 1" w:semiHidden="1" w:unhideWhenUsed="1"/>
-    <w:lsdException w:name="Table Colorful 2" w:semiHidden="1" w:unhideWhenUsed="1"/>
-    <w:lsdException w:name="Table Colorful 3" w:semiHidden="1" w:unhideWhenUsed="1"/>
-    <w:lsdException w:name="Table Columns 1" w:semiHidden="1" w:unhideWhenUsed="1"/>
-    <w:lsdException w:name="Table Columns 2" w:semiHidden="1" w:unhideWhenUsed="1"/>
-    <w:lsdException w:name="Table Columns 3" w:semiHidden="1" w:unhideWhenUsed="1"/>
-    <w:lsdException w:name="Table Columns 4" w:semiHidden="1" w:unhideWhenUsed="1"/>
-    <w:lsdException w:name="Table Columns 5" w:semiHidden="1" w:unhideWhenUsed="1"/>
-    <w:lsdException w:name="Table Grid 1" w:semiHidden="1" w:unhideWhenUsed="1"/>
-    <w:lsdException w:name="Table Grid 2" w:semiHidden="1" w:unhideWhenUsed="1"/>
-    <w:lsdException w:name="Table Grid 3" w:semiHidden="1" w:unhideWhenUsed="1"/>
-    <w:lsdException w:name="Table Grid 4" w:semiHidden="1" w:unhideWhenUsed="1"/>
-    <w:lsdException w:name="Table Grid 5" w:semiHidden="1" w:unhideWhenUsed="1"/>
-    <w:lsdException w:name="Table Grid 6" w:semiHidden="1" w:unhideWhenUsed="1"/>
-    <w:lsdException w:name="Table Grid 7" w:semiHidden="1" w:unhideWhenUsed="1"/>
-    <w:lsdException w:name="Table Grid 8" w:semiHidden="1" w:unhideWhenUsed="1"/>
-    <w:lsdException w:name="Table List 1" w:semiHidden="1" w:unhideWhenUsed="1"/>
-    <w:lsdException w:name="Table List 2" w:semiHidden="1" w:unhideWhenUsed="1"/>
-    <w:lsdException w:name="Table List 3" w:semiHidden="1" w:unhideWhenUsed="1"/>
-    <w:lsdException w:name="Table List 4" w:semiHidden="1" w:unhideWhenUsed="1"/>
-    <w:lsdException w:name="Table List 5" w:semiHidden="1" w:unhideWhenUsed="1"/>
-    <w:lsdException w:name="Table List 6" w:semiHidden="1" w:unhideWhenUsed="1"/>
-    <w:lsdException w:name="Table List 7" w:semiHidden="1" w:unhideWhenUsed="1"/>
-    <w:lsdException w:name="Table List 8" w:semiHidden="1" w:unhideWhenUsed="1"/>
-    <w:lsdException w:name="Table 3D effects 1" w:semiHidden="1" w:unhideWhenUsed="1"/>
-    <w:lsdException w:name="Table 3D effects 2" w:semiHidden="1" w:unhideWhenUsed="1"/>
-    <w:lsdException w:name="Table 3D effects 3" w:semiHidden="1" w:unhideWhenUsed="1"/>
-    <w:lsdException w:name="Table Contemporary" w:semiHidden="1" w:unhideWhenUsed="1"/>
-    <w:lsdException w:name="Table Elegant" w:semiHidden="1" w:unhideWhenUsed="1"/>
-    <w:lsdException w:name="Table Professional" w:semiHidden="1" w:unhideWhenUsed="1"/>
-    <w:lsdException w:name="Table Subtle 1" w:semiHidden="1" w:unhideWhenUsed="1"/>
-    <w:lsdException w:name="Table Subtle 2" w:semiHidden="1" w:unhideWhenUsed="1"/>
-    <w:lsdException w:name="Table Web 1" w:semiHidden="1" w:unhideWhenUsed="1"/>
-    <w:lsdException w:name="Table Web 2" w:semiHidden="1" w:unhideWhenUsed="1"/>
-    <w:lsdException w:name="Table Web 3" w:semiHidden="1" w:unhideWhenUsed="1"/>
-    <w:lsdException w:name="Balloon Text" w:semiHidden="1" w:unhideWhenUsed="1"/>
-    <w:lsdException w:name="Table Grid" w:uiPriority="59"/>
-    <w:lsdException w:name="Table Theme" w:semiHidden="1" w:unhideWhenUsed="1"/>
-    <w:lsdException w:name="Placeholder Text" w:semiHidden="1"/>
-    <w:lsdException w:name="No Spacing" w:uiPriority="1" w:qFormat="1"/>
-    <w:lsdException w:name="Light Shading" w:uiPriority="60"/>
-    <w:lsdException w:name="Light List" w:uiPriority="61"/>
-    <w:lsdException w:name="Light Grid" w:uiPriority="62"/>
-    <w:lsdException w:name="Medium Shading 1" w:uiPriority="63"/>
-    <w:lsdException w:name="Medium Shading 2" w:uiPriority="64"/>
-    <w:lsdException w:name="Medium List 1" w:uiPriority="65"/>
-    <w:lsdException w:name="Medium List 2" w:uiPriority="66"/>
-    <w:lsdException w:name="Medium Grid 1" w:uiPriority="67"/>
-    <w:lsdException w:name="Medium Grid 2" w:uiPriority="68"/>
-    <w:lsdException w:name="Medium Grid 3" w:uiPriority="69"/>
-    <w:lsdException w:name="Dark List" w:uiPriority="70"/>
-    <w:lsdException w:name="Colorful Shading" w:uiPriority="71"/>
-    <w:lsdException w:name="Colorful List" w:uiPriority="72"/>
-    <w:lsdException w:name="Colorful Grid" w:uiPriority="73"/>
-    <w:lsdException w:name="Light Shading Accent 1" w:uiPriority="60"/>
-    <w:lsdException w:name="Light List Accent 1" w:uiPriority="61"/>
-    <w:lsdException w:name="Light Grid Accent 1" w:uiPriority="62"/>
-    <w:lsdException w:name="Medium Shading 1 Accent 1" w:uiPriority="63"/>
-    <w:lsdException w:name="Medium Shading 2 Accent 1" w:uiPriority="64"/>
-    <w:lsdException w:name="Medium List 1 Accent 1" w:uiPriority="65"/>
-    <w:lsdException w:name="Revision" w:semiHidden="1"/>
-    <w:lsdException w:name="List Paragraph" w:uiPriority="34" w:qFormat="1"/>
-    <w:lsdException w:name="Quote" w:uiPriority="29" w:qFormat="1"/>
-    <w:lsdException w:name="Intense Quote" w:uiPriority="30" w:qFormat="1"/>
-    <w:lsdException w:name="Medium List 2 Accent 1" w:uiPriority="66"/>
-    <w:lsdException w:name="Medium Grid 1 Accent 1" w:uiPriority="67"/>
-    <w:lsdException w:name="Medium Grid 2 Accent 1" w:uiPriority="68"/>
-    <w:lsdException w:name="Medium Grid 3 Accent 1" w:uiPriority="69"/>
-    <w:lsdException w:name="Dark List Accent 1" w:uiPriority="70"/>
-    <w:lsdException w:name="Colorful Shading Accent 1" w:uiPriority="71"/>
-    <w:lsdException w:name="Colorful List Accent 1" w:uiPriority="72"/>
-    <w:lsdException w:name="Colorful Grid Accent 1" w:uiPriority="73"/>
-    <w:lsdException w:name="Light Shading Accent 2" w:uiPriority="60"/>
-    <w:lsdException w:name="Light List Accent 2" w:uiPriority="61"/>
-    <w:lsdException w:name="Light Grid Accent 2" w:uiPriority="62"/>
-    <w:lsdException w:name="Medium Shading 1 Accent 2" w:uiPriority="63"/>
-    <w:lsdException w:name="Medium Shading 2 Accent 2" w:uiPriority="64"/>
-    <w:lsdException w:name="Medium List 1 Accent 2" w:uiPriority="65"/>
-    <w:lsdException w:name="Medium List 2 Accent 2" w:uiPriority="66"/>
-    <w:lsdException w:name="Medium Grid 1 Accent 2" w:uiPriority="67"/>
-    <w:lsdException w:name="Medium Grid 2 Accent 2" w:uiPriority="68"/>
-    <w:lsdException w:name="Medium Grid 3 Accent 2" w:uiPriority="69"/>
-    <w:lsdException w:name="Dark List Accent 2" w:uiPriority="70"/>
-    <w:lsdException w:name="Colorful Shading Accent 2" w:uiPriority="71"/>
-    <w:lsdException w:name="Colorful List Accent 2" w:uiPriority="72"/>
-    <w:lsdException w:name="Colorful Grid Accent 2" w:uiPriority="73"/>
-    <w:lsdException w:name="Light Shading Accent 3" w:uiPriority="60"/>
-    <w:lsdException w:name="Light List Accent 3" w:uiPriority="61"/>
-    <w:lsdException w:name="Light Grid Accent 3" w:uiPriority="62"/>
-    <w:lsdException w:name="Medium Shading 1 Accent 3" w:uiPriority="63"/>
-    <w:lsdException w:name="Medium Shading 2 Accent 3" w:uiPriority="64"/>
-    <w:lsdException w:name="Medium List 1 Accent 3" w:uiPriority="65"/>
-    <w:lsdException w:name="Medium List 2 Accent 3" w:uiPriority="66"/>
-    <w:lsdException w:name="Medium Grid 1 Accent 3" w:uiPriority="67"/>
-    <w:lsdException w:name="Medium Grid 2 Accent 3" w:uiPriority="68"/>
-    <w:lsdException w:name="Medium Grid 3 Accent 3" w:uiPriority="69"/>
-    <w:lsdException w:name="Dark List Accent 3" w:uiPriority="70"/>
-    <w:lsdException w:name="Colorful Shading Accent 3" w:uiPriority="71"/>
-    <w:lsdException w:name="Colorful List Accent 3" w:uiPriority="72"/>
-    <w:lsdException w:name="Colorful Grid Accent 3" w:uiPriority="73"/>
-    <w:lsdException w:name="Light Shading Accent 4" w:uiPriority="60"/>
-    <w:lsdException w:name="Light List Accent 4" w:uiPriority="61"/>
-    <w:lsdException w:name="Light Grid Accent 4" w:uiPriority="62"/>
-    <w:lsdException w:name="Medium Shading 1 Accent 4" w:uiPriority="63"/>
-    <w:lsdException w:name="Medium Shading 2 Accent 4" w:uiPriority="64"/>
-    <w:lsdException w:name="Medium List 1 Accent 4" w:uiPriority="65"/>
-    <w:lsdException w:name="Medium List 2 Accent 4" w:uiPriority="66"/>
-    <w:lsdException w:name="Medium Grid 1 Accent 4" w:uiPriority="67"/>
-    <w:lsdException w:name="Medium Grid 2 Accent 4" w:uiPriority="68"/>
-    <w:lsdException w:name="Medium Grid 3 Accent 4" w:uiPriority="69"/>
-    <w:lsdException w:name="Dark List Accent 4" w:uiPriority="70"/>
-    <w:lsdException w:name="Colorful Shading Accent 4" w:uiPriority="71"/>
-    <w:lsdException w:name="Colorful List Accent 4" w:uiPriority="72"/>
-    <w:lsdException w:name="Colorful Grid Accent 4" w:uiPriority="73"/>
-    <w:lsdException w:name="Light Shading Accent 5" w:uiPriority="60"/>
-    <w:lsdException w:name="Light List Accent 5" w:uiPriority="61"/>
-    <w:lsdException w:name="Light Grid Accent 5" w:uiPriority="62"/>
-    <w:lsdException w:name="Medium Shading 1 Accent 5" w:uiPriority="63"/>
-    <w:lsdException w:name="Medium Shading 2 Accent 5" w:uiPriority="64"/>
-    <w:lsdException w:name="Medium List 1 Accent 5" w:uiPriority="65"/>
-    <w:lsdException w:name="Medium List 2 Accent 5" w:uiPriority="66"/>
-    <w:lsdException w:name="Medium Grid 1 Accent 5" w:uiPriority="67"/>
-    <w:lsdException w:name="Medium Grid 2 Accent 5" w:uiPriority="68"/>
-    <w:lsdException w:name="Medium Grid 3 Accent 5" w:uiPriority="69"/>
-    <w:lsdException w:name="Dark List Accent 5" w:uiPriority="70"/>
-    <w:lsdException w:name="Colorful Shading Accent 5" w:uiPriority="71"/>
-    <w:lsdException w:name="Colorful List Accent 5" w:uiPriority="72"/>
-    <w:lsdException w:name="Colorful Grid Accent 5" w:uiPriority="73"/>
-    <w:lsdException w:name="Light Shading Accent 6" w:uiPriority="60"/>
-    <w:lsdException w:name="Light List Accent 6" w:uiPriority="61"/>
-    <w:lsdException w:name="Light Grid Accent 6" w:uiPriority="62"/>
-    <w:lsdException w:name="Medium Shading 1 Accent 6" w:uiPriority="63"/>
-    <w:lsdException w:name="Medium Shading 2 Accent 6" w:uiPriority="64"/>
-    <w:lsdException w:name="Medium List 1 Accent 6" w:uiPriority="65"/>
-    <w:lsdException w:name="Medium List 2 Accent 6" w:uiPriority="66"/>
-    <w:lsdException w:name="Medium Grid 1 Accent 6" w:uiPriority="67"/>
-    <w:lsdException w:name="Medium Grid 2 Accent 6" w:uiPriority="68"/>
-    <w:lsdException w:name="Medium Grid 3 Accent 6" w:uiPriority="69"/>
-    <w:lsdException w:name="Dark List Accent 6" w:uiPriority="70"/>
-    <w:lsdException w:name="Colorful Shading Accent 6" w:uiPriority="71"/>
-    <w:lsdException w:name="Colorful List Accent 6" w:uiPriority="72"/>
-    <w:lsdException w:name="Colorful Grid Accent 6" w:uiPriority="73"/>
-    <w:lsdException w:name="Subtle Emphasis" w:uiPriority="19" w:qFormat="1"/>
-    <w:lsdException w:name="Intense Emphasis" w:uiPriority="21" w:qFormat="1"/>
-    <w:lsdException w:name="Subtle Reference" w:uiPriority="31" w:qFormat="1"/>
-    <w:lsdException w:name="Intense Reference" w:uiPriority="32" w:qFormat="1"/>
-    <w:lsdException w:name="Book Title" w:uiPriority="33" w:qFormat="1"/>
-    <w:lsdException w:name="Bibliography" w:semiHidden="1" w:uiPriority="37" w:unhideWhenUsed="1"/>
-    <w:lsdException w:name="TOC Heading" w:semiHidden="1" w:uiPriority="39" w:unhideWhenUsed="1" w:qFormat="1"/>
-    <w:lsdException w:name="Plain Table 1" w:uiPriority="41"/>
-    <w:lsdException w:name="Plain Table 2" w:uiPriority="42"/>
-    <w:lsdException w:name="Plain Table 3" w:uiPriority="43"/>
-    <w:lsdException w:name="Plain Table 4" w:uiPriority="44"/>
-    <w:lsdException w:name="Plain Table 5" w:uiPriority="45"/>
-    <w:lsdException w:name="Grid Table Light" w:uiPriority="40"/>
-    <w:lsdException w:name="Grid Table 1 Light" w:uiPriority="46"/>
-    <w:lsdException w:name="Grid Table 2" w:uiPriority="47"/>
-    <w:lsdException w:name="Grid Table 3" w:uiPriority="48"/>
-    <w:lsdException w:name="Grid Table 4" w:uiPriority="49"/>
-    <w:lsdException w:name="Grid Table 5 Dark" w:uiPriority="50"/>
-    <w:lsdException w:name="Grid Table 6 Colorful" w:uiPriority="51"/>
-    <w:lsdException w:name="Grid Table 7 Colorful" w:uiPriority="52"/>
-    <w:lsdException w:name="Grid Table 1 Light Accent 1" w:uiPriority="46"/>
-    <w:lsdException w:name="Grid Table 2 Accent 1" w:uiPriority="47"/>
-    <w:lsdException w:name="Grid Table 3 Accent 1" w:uiPriority="48"/>
-    <w:lsdException w:name="Grid Table 4 Accent 1" w:uiPriority="49"/>
-    <w:lsdException w:name="Grid Table 5 Dark Accent 1" w:uiPriority="50"/>
-    <w:lsdException w:name="Grid Table 6 Colorful Accent 1" w:uiPriority="51"/>
-    <w:lsdException w:name="Grid Table 7 Colorful Accent 1" w:uiPriority="52"/>
-    <w:lsdException w:name="Grid Table 1 Light Accent 2" w:uiPriority="46"/>
-    <w:lsdException w:name="Grid Table 2 Accent 2" w:uiPriority="47"/>
-    <w:lsdException w:name="Grid Table 3 Accent 2" w:uiPriority="48"/>
-    <w:lsdException w:name="Grid Table 4 Accent 2" w:uiPriority="49"/>
-    <w:lsdException w:name="Grid Table 5 Dark Accent 2" w:uiPriority="50"/>
-    <w:lsdException w:name="Grid Table 6 Colorful Accent 2" w:uiPriority="51"/>
-    <w:lsdException w:name="Grid Table 7 Colorful Accent 2" w:uiPriority="52"/>
-    <w:lsdException w:name="Grid Table 1 Light Accent 3" w:uiPriority="46"/>
-    <w:lsdException w:name="Grid Table 2 Accent 3" w:uiPriority="47"/>
-    <w:lsdException w:name="Grid Table 3 Accent 3" w:uiPriority="48"/>
-    <w:lsdException w:name="Grid Table 4 Accent 3" w:uiPriority="49"/>
-    <w:lsdException w:name="Grid Table 5 Dark Accent 3" w:uiPriority="50"/>
-    <w:lsdException w:name="Grid Table 6 Colorful Accent 3" w:uiPriority="51"/>
-    <w:lsdException w:name="Grid Table 7 Colorful Accent 3" w:uiPriority="52"/>
-    <w:lsdException w:name="Grid Table 1 Light Accent 4" w:uiPriority="46"/>
-    <w:lsdException w:name="Grid Table 2 Accent 4" w:uiPriority="47"/>
-    <w:lsdException w:name="Grid Table 3 Accent 4" w:uiPriority="48"/>
-    <w:lsdException w:name="Grid Table 4 Accent 4" w:uiPriority="49"/>
-    <w:lsdException w:name="Grid Table 5 Dark Accent 4" w:uiPriority="50"/>
-    <w:lsdException w:name="Grid Table 6 Colorful Accent 4" w:uiPriority="51"/>
-    <w:lsdException w:name="Grid Table 7 Colorful Accent 4" w:uiPriority="52"/>
-    <w:lsdException w:name="Grid Table 1 Light Accent 5" w:uiPriority="46"/>
-    <w:lsdException w:name="Grid Table 2 Accent 5" w:uiPriority="47"/>
-    <w:lsdException w:name="Grid Table 3 Accent 5" w:uiPriority="48"/>
-    <w:lsdException w:name="Grid Table 4 Accent 5" w:uiPriority="49"/>
-    <w:lsdException w:name="Grid Table 5 Dark Accent 5" w:uiPriority="50"/>
-    <w:lsdException w:name="Grid Table 6 Colorful Accent 5" w:uiPriority="51"/>
-    <w:lsdException w:name="Grid Table 7 Colorful Accent 5" w:uiPriority="52"/>
-    <w:lsdException w:name="Grid Table 1 Light Accent 6" w:uiPriority="46"/>
-    <w:lsdException w:name="Grid Table 2 Accent 6" w:uiPriority="47"/>
-    <w:lsdException w:name="Grid Table 3 Accent 6" w:uiPriority="48"/>
-    <w:lsdException w:name="Grid Table 4 Accent 6" w:uiPriority="49"/>
-    <w:lsdException w:name="Grid Table 5 Dark Accent 6" w:uiPriority="50"/>
-    <w:lsdException w:name="Grid Table 6 Colorful Accent 6" w:uiPriority="51"/>
-    <w:lsdException w:name="Grid Table 7 Colorful Accent 6" w:uiPriority="52"/>
-    <w:lsdException w:name="List Table 1 Light" w:uiPriority="46"/>
-    <w:lsdException w:name="List Table 2" w:uiPriority="47"/>
-    <w:lsdException w:name="List Table 3" w:uiPriority="48"/>
-    <w:lsdException w:name="List Table 4" w:uiPriority="49"/>
-    <w:lsdException w:name="List Table 5 Dark" w:uiPriority="50"/>
-    <w:lsdException w:name="List Table 6 Colorful" w:uiPriority="51"/>
-    <w:lsdException w:name="List Table 7 Colorful" w:uiPriority="52"/>
-    <w:lsdException w:name="List Table 1 Light Accent 1" w:uiPriority="46"/>
-    <w:lsdException w:name="List Table 2 Accent 1" w:uiPriority="47"/>
-    <w:lsdException w:name="List Table 3 Accent 1" w:uiPriority="48"/>
-    <w:lsdException w:name="List Table 4 Accent 1" w:uiPriority="49"/>
-    <w:lsdException w:name="List Table 5 Dark Accent 1" w:uiPriority="50"/>
-    <w:lsdException w:name="List Table 6 Colorful Accent 1" w:uiPriority="51"/>
-    <w:lsdException w:name="List Table 7 Colorful Accent 1" w:uiPriority="52"/>
-    <w:lsdException w:name="List Table 1 Light Accent 2" w:uiPriority="46"/>
-    <w:lsdException w:name="List Table 2 Accent 2" w:uiPriority="47"/>
-    <w:lsdException w:name="List Table 3 Accent 2" w:uiPriority="48"/>
-    <w:lsdException w:name="List Table 4 Accent 2" w:uiPriority="49"/>
-    <w:lsdException w:name="List Table 5 Dark Accent 2" w:uiPriority="50"/>
-    <w:lsdException w:name="List Table 6 Colorful Accent 2" w:uiPriority="51"/>
-    <w:lsdException w:name="List Table 7 Colorful Accent 2" w:uiPriority="52"/>
-    <w:lsdException w:name="List Table 1 Light Accent 3" w:uiPriority="46"/>
-    <w:lsdException w:name="List Table 2 Accent 3" w:uiPriority="47"/>
-    <w:lsdException w:name="List Table 3 Accent 3" w:uiPriority="48"/>
-    <w:lsdException w:name="List Table 4 Accent 3" w:uiPriority="49"/>
-    <w:lsdException w:name="List Table 5 Dark Accent 3" w:uiPriority="50"/>
-    <w:lsdException w:name="List Table 6 Colorful Accent 3" w:uiPriority="51"/>
-    <w:lsdException w:name="List Table 7 Colorful Accent 3" w:uiPriority="52"/>
-    <w:lsdException w:name="List Table 1 Light Accent 4" w:uiPriority="46"/>
-    <w:lsdException w:name="List Table 2 Accent 4" w:uiPriority="47"/>
-    <w:lsdException w:name="List Table 3 Accent 4" w:uiPriority="48"/>
-    <w:lsdException w:name="List Table 4 Accent 4" w:uiPriority="49"/>
-    <w:lsdException w:name="List Table 5 Dark Accent 4" w:uiPriority="50"/>
-    <w:lsdException w:name="List Table 6 Colorful Accent 4" w:uiPriority="51"/>
-    <w:lsdException w:name="List Table 7 Colorful Accent 4" w:uiPriority="52"/>
-    <w:lsdException w:name="List Table 1 Light Accent 5" w:uiPriority="46"/>
-    <w:lsdException w:name="List Table 2 Accent 5" w:uiPriority="47"/>
-    <w:lsdException w:name="List Table 3 Accent 5" w:uiPriority="48"/>
-    <w:lsdException w:name="List Table 4 Accent 5" w:uiPriority="49"/>
-    <w:lsdException w:name="List Table 5 Dark Accent 5" w:uiPriority="50"/>
-    <w:lsdException w:name="List Table 6 Colorful Accent 5" w:uiPriority="51"/>
-    <w:lsdException w:name="List Table 7 Colorful Accent 5" w:uiPriority="52"/>
-    <w:lsdException w:name="List Table 1 Light Accent 6" w:uiPriority="46"/>
-    <w:lsdException w:name="List Table 2 Accent 6" w:uiPriority="47"/>
-    <w:lsdException w:name="List Table 3 Accent 6" w:uiPriority="48"/>
-    <w:lsdException w:name="List Table 4 Accent 6" w:uiPriority="49"/>
-    <w:lsdException w:name="List Table 5 Dark Accent 6" w:uiPriority="50"/>
-    <w:lsdException w:name="List Table 6 Colorful Accent 6" w:uiPriority="51"/>
-    <w:lsdException w:name="List Table 7 Colorful Accent 6" w:uiPriority="52"/>
+  <w:latentStyles w:defLockedState="0" w:defUIPriority="99" w:defSemiHidden="1" w:defUnhideWhenUsed="1" w:defQFormat="0" w:count="267">
+    <w:lsdException w:name="Normal" w:semiHidden="0" w:uiPriority="0" w:unhideWhenUsed="0" w:qFormat="1"/>
+    <w:lsdException w:name="heading 1" w:semiHidden="0" w:uiPriority="9" w:unhideWhenUsed="0" w:qFormat="1"/>
+    <w:lsdException w:name="heading 2" w:uiPriority="9" w:qFormat="1"/>
+    <w:lsdException w:name="heading 3" w:uiPriority="9" w:qFormat="1"/>
+    <w:lsdException w:name="heading 4" w:uiPriority="9" w:qFormat="1"/>
+    <w:lsdException w:name="heading 5" w:uiPriority="9" w:qFormat="1"/>
+    <w:lsdException w:name="heading 6" w:uiPriority="9" w:qFormat="1"/>
+    <w:lsdException w:name="heading 7" w:uiPriority="9" w:qFormat="1"/>
+    <w:lsdException w:name="heading 8" w:uiPriority="9" w:qFormat="1"/>
+    <w:lsdException w:name="heading 9" w:uiPriority="9" w:qFormat="1"/>
+    <w:lsdException w:name="toc 1" w:uiPriority="39"/>
+    <w:lsdException w:name="toc 2" w:uiPriority="39"/>
+    <w:lsdException w:name="toc 3" w:uiPriority="39"/>
+    <w:lsdException w:name="toc 4" w:uiPriority="39"/>
+    <w:lsdException w:name="toc 5" w:uiPriority="39"/>
+    <w:lsdException w:name="toc 6" w:uiPriority="39"/>
+    <w:lsdException w:name="toc 7" w:uiPriority="39"/>
+    <w:lsdException w:name="toc 8" w:uiPriority="39"/>
+    <w:lsdException w:name="toc 9" w:uiPriority="39"/>
+    <w:lsdException w:name="caption" w:uiPriority="35" w:qFormat="1"/>
+    <w:lsdException w:name="Title" w:semiHidden="0" w:uiPriority="10" w:unhideWhenUsed="0" w:qFormat="1"/>
+    <w:lsdException w:name="Default Paragraph Font" w:uiPriority="1"/>
+    <w:lsdException w:name="Subtitle" w:semiHidden="0" w:uiPriority="11" w:unhideWhenUsed="0" w:qFormat="1"/>
+    <w:lsdException w:name="Strong" w:semiHidden="0" w:uiPriority="22" w:unhideWhenUsed="0" w:qFormat="1"/>
+    <w:lsdException w:name="Emphasis" w:semiHidden="0" w:uiPriority="20" w:unhideWhenUsed="0" w:qFormat="1"/>
+    <w:lsdException w:name="Table Grid" w:semiHidden="0" w:uiPriority="59" w:unhideWhenUsed="0"/>
+    <w:lsdException w:name="Placeholder Text" w:unhideWhenUsed="0"/>
+    <w:lsdException w:name="No Spacing" w:semiHidden="0" w:uiPriority="1" w:unhideWhenUsed="0" w:qFormat="1"/>
+    <w:lsdException w:name="Light Shading" w:semiHidden="0" w:uiPriority="60" w:unhideWhenUsed="0"/>
+    <w:lsdException w:name="Light List" w:semiHidden="0" w:uiPriority="61" w:unhideWhenUsed="0"/>
+    <w:lsdException w:name="Light Grid" w:semiHidden="0" w:uiPriority="62" w:unhideWhenUsed="0"/>
+    <w:lsdException w:name="Medium Shading 1" w:semiHidden="0" w:uiPriority="63" w:unhideWhenUsed="0"/>
+    <w:lsdException w:name="Medium Shading 2" w:semiHidden="0" w:uiPriority="64" w:unhideWhenUsed="0"/>
+    <w:lsdException w:name="Medium List 1" w:semiHidden="0" w:uiPriority="65" w:unhideWhenUsed="0"/>
+    <w:lsdException w:name="Medium List 2" w:semiHidden="0" w:uiPriority="66" w:unhideWhenUsed="0"/>
+    <w:lsdException w:name="Medium Grid 1" w:semiHidden="0" w:uiPriority="67" w:unhideWhenUsed="0"/>
+    <w:lsdException w:name="Medium Grid 2" w:semiHidden="0" w:uiPriority="68" w:unhideWhenUsed="0"/>
+    <w:lsdException w:name="Medium Grid 3" w:semiHidden="0" w:uiPriority="69" w:unhideWhenUsed="0"/>
+    <w:lsdException w:name="Dark List" w:semiHidden="0" w:uiPriority="70" w:unhideWhenUsed="0"/>
+    <w:lsdException w:name="Colorful Shading" w:semiHidden="0" w:uiPriority="71" w:unhideWhenUsed="0"/>
+    <w:lsdException w:name="Colorful List" w:semiHidden="0" w:uiPriority="72" w:unhideWhenUsed="0"/>
+    <w:lsdException w:name="Colorful Grid" w:semiHidden="0" w:uiPriority="73" w:unhideWhenUsed="0"/>
+    <w:lsdException w:name="Light Shading Accent 1" w:semiHidden="0" w:uiPriority="60" w:unhideWhenUsed="0"/>
+    <w:lsdException w:name="Light List Accent 1" w:semiHidden="0" w:uiPriority="61" w:unhideWhenUsed="0"/>
+    <w:lsdException w:name="Light Grid Accent 1" w:semiHidden="0" w:uiPriority="62" w:unhideWhenUsed="0"/>
+    <w:lsdException w:name="Medium Shading 1 Accent 1" w:semiHidden="0" w:uiPriority="63" w:unhideWhenUsed="0"/>
+    <w:lsdException w:name="Medium Shading 2 Accent 1" w:semiHidden="0" w:uiPriority="64" w:unhideWhenUsed="0"/>
+    <w:lsdException w:name="Medium List 1 Accent 1" w:semiHidden="0" w:uiPriority="65" w:unhideWhenUsed="0"/>
+    <w:lsdException w:name="Revision" w:unhideWhenUsed="0"/>
+    <w:lsdException w:name="List Paragraph" w:semiHidden="0" w:uiPriority="34" w:unhideWhenUsed="0" w:qFormat="1"/>
+    <w:lsdException w:name="Quote" w:semiHidden="0" w:uiPriority="29" w:unhideWhenUsed="0" w:qFormat="1"/>
+    <w:lsdException w:name="Intense Quote" w:semiHidden="0" w:uiPriority="30" w:unhideWhenUsed="0" w:qFormat="1"/>
+    <w:lsdException w:name="Medium List 2 Accent 1" w:semiHidden="0" w:uiPriority="66" w:unhideWhenUsed="0"/>
+    <w:lsdException w:name="Medium Grid 1 Accent 1" w:semiHidden="0" w:uiPriority="67" w:unhideWhenUsed="0"/>
+    <w:lsdException w:name="Medium Grid 2 Accent 1" w:semiHidden="0" w:uiPriority="68" w:unhideWhenUsed="0"/>
+    <w:lsdException w:name="Medium Grid 3 Accent 1" w:semiHidden="0" w:uiPriority="69" w:unhideWhenUsed="0"/>
+    <w:lsdException w:name="Dark List Accent 1" w:semiHidden="0" w:uiPriority="70" w:unhideWhenUsed="0"/>
+    <w:lsdException w:name="Colorful Shading Accent 1" w:semiHidden="0" w:uiPriority="71" w:unhideWhenUsed="0"/>
+    <w:lsdException w:name="Colorful List Accent 1" w:semiHidden="0" w:uiPriority="72" w:unhideWhenUsed="0"/>
+    <w:lsdException w:name="Colorful Grid Accent 1" w:semiHidden="0" w:uiPriority="73" w:unhideWhenUsed="0"/>
+    <w:lsdException w:name="Light Shading Accent 2" w:semiHidden="0" w:uiPriority="60" w:unhideWhenUsed="0"/>
+    <w:lsdException w:name="Light List Accent 2" w:semiHidden="0" w:uiPriority="61" w:unhideWhenUsed="0"/>
+    <w:lsdException w:name="Light Grid Accent 2" w:semiHidden="0" w:uiPriority="62" w:unhideWhenUsed="0"/>
+    <w:lsdException w:name="Medium Shading 1 Accent 2" w:semiHidden="0" w:uiPriority="63" w:unhideWhenUsed="0"/>
+    <w:lsdException w:name="Medium Shading 2 Accent 2" w:semiHidden="0" w:uiPriority="64" w:unhideWhenUsed="0"/>
+    <w:lsdException w:name="Medium List 1 Accent 2" w:semiHidden="0" w:uiPriority="65" w:unhideWhenUsed="0"/>
+    <w:lsdException w:name="Medium List 2 Accent 2" w:semiHidden="0" w:uiPriority="66" w:unhideWhenUsed="0"/>
+    <w:lsdException w:name="Medium Grid 1 Accent 2" w:semiHidden="0" w:uiPriority="67" w:unhideWhenUsed="0"/>
+    <w:lsdException w:name="Medium Grid 2 Accent 2" w:semiHidden="0" w:uiPriority="68" w:unhideWhenUsed="0"/>
+    <w:lsdException w:name="Medium Grid 3 Accent 2" w:semiHidden="0" w:uiPriority="69" w:unhideWhenUsed="0"/>
+    <w:lsdException w:name="Dark List Accent 2" w:semiHidden="0" w:uiPriority="70" w:unhideWhenUsed="0"/>
+    <w:lsdException w:name="Colorful Shading Accent 2" w:semiHidden="0" w:uiPriority="71" w:unhideWhenUsed="0"/>
+    <w:lsdException w:name="Colorful List Accent 2" w:semiHidden="0" w:uiPriority="72" w:unhideWhenUsed="0"/>
+    <w:lsdException w:name="Colorful Grid Accent 2" w:semiHidden="0" w:uiPriority="73" w:unhideWhenUsed="0"/>
+    <w:lsdException w:name="Light Shading Accent 3" w:semiHidden="0" w:uiPriority="60" w:unhideWhenUsed="0"/>
+    <w:lsdException w:name="Light List Accent 3" w:semiHidden="0" w:uiPriority="61" w:unhideWhenUsed="0"/>
+    <w:lsdException w:name="Light Grid Accent 3" w:semiHidden="0" w:uiPriority="62" w:unhideWhenUsed="0"/>
+    <w:lsdException w:name="Medium Shading 1 Accent 3" w:semiHidden="0" w:uiPriority="63" w:unhideWhenUsed="0"/>
+    <w:lsdException w:name="Medium Shading 2 Accent 3" w:semiHidden="0" w:uiPriority="64" w:unhideWhenUsed="0"/>
+    <w:lsdException w:name="Medium List 1 Accent 3" w:semiHidden="0" w:uiPriority="65" w:unhideWhenUsed="0"/>
+    <w:lsdException w:name="Medium List 2 Accent 3" w:semiHidden="0" w:uiPriority="66" w:unhideWhenUsed="0"/>
+    <w:lsdException w:name="Medium Grid 1 Accent 3" w:semiHidden="0" w:uiPriority="67" w:unhideWhenUsed="0"/>
+    <w:lsdException w:name="Medium Grid 2 Accent 3" w:semiHidden="0" w:uiPriority="68" w:unhideWhenUsed="0"/>
+    <w:lsdException w:name="Medium Grid 3 Accent 3" w:semiHidden="0" w:uiPriority="69" w:unhideWhenUsed="0"/>
+    <w:lsdException w:name="Dark List Accent 3" w:semiHidden="0" w:uiPriority="70" w:unhideWhenUsed="0"/>
+    <w:lsdException w:name="Colorful Shading Accent 3" w:semiHidden="0" w:uiPriority="71" w:unhideWhenUsed="0"/>
+    <w:lsdException w:name="Colorful List Accent 3" w:semiHidden="0" w:uiPriority="72" w:unhideWhenUsed="0"/>
+    <w:lsdException w:name="Colorful Grid Accent 3" w:semiHidden="0" w:uiPriority="73" w:unhideWhenUsed="0"/>
+    <w:lsdException w:name="Light Shading Accent 4" w:semiHidden="0" w:uiPriority="60" w:unhideWhenUsed="0"/>
+    <w:lsdException w:name="Light List Accent 4" w:semiHidden="0" w:uiPriority="61" w:unhideWhenUsed="0"/>
+    <w:lsdException w:name="Light Grid Accent 4" w:semiHidden="0" w:uiPriority="62" w:unhideWhenUsed="0"/>
+    <w:lsdException w:name="Medium Shading 1 Accent 4" w:semiHidden="0" w:uiPriority="63" w:unhideWhenUsed="0"/>
+    <w:lsdException w:name="Medium Shading 2 Accent 4" w:semiHidden="0" w:uiPriority="64" w:unhideWhenUsed="0"/>
+    <w:lsdException w:name="Medium List 1 Accent 4" w:semiHidden="0" w:uiPriority="65" w:unhideWhenUsed="0"/>
+    <w:lsdException w:name="Medium List 2 Accent 4" w:semiHidden="0" w:uiPriority="66" w:unhideWhenUsed="0"/>
+    <w:lsdException w:name="Medium Grid 1 Accent 4" w:semiHidden="0" w:uiPriority="67" w:unhideWhenUsed="0"/>
+    <w:lsdException w:name="Medium Grid 2 Accent 4" w:semiHidden="0" w:uiPriority="68" w:unhideWhenUsed="0"/>
+    <w:lsdException w:name="Medium Grid 3 Accent 4" w:semiHidden="0" w:uiPriority="69" w:unhideWhenUsed="0"/>
+    <w:lsdException w:name="Dark List Accent 4" w:semiHidden="0" w:uiPriority="70" w:unhideWhenUsed="0"/>
+    <w:lsdException w:name="Colorful Shading Accent 4" w:semiHidden="0" w:uiPriority="71" w:unhideWhenUsed="0"/>
+    <w:lsdException w:name="Colorful List Accent 4" w:semiHidden="0" w:uiPriority="72" w:unhideWhenUsed="0"/>
+    <w:lsdException w:name="Colorful Grid Accent 4" w:semiHidden="0" w:uiPriority="73" w:unhideWhenUsed="0"/>
+    <w:lsdException w:name="Light Shading Accent 5" w:semiHidden="0" w:uiPriority="60" w:unhideWhenUsed="0"/>
+    <w:lsdException w:name="Light List Accent 5" w:semiHidden="0" w:uiPriority="61" w:unhideWhenUsed="0"/>
+    <w:lsdException w:name="Light Grid Accent 5" w:semiHidden="0" w:uiPriority="62" w:unhideWhenUsed="0"/>
+    <w:lsdException w:name="Medium Shading 1 Accent 5" w:semiHidden="0" w:uiPriority="63" w:unhideWhenUsed="0"/>
+    <w:lsdException w:name="Medium Shading 2 Accent 5" w:semiHidden="0" w:uiPriority="64" w:unhideWhenUsed="0"/>
+    <w:lsdException w:name="Medium List 1 Accent 5" w:semiHidden="0" w:uiPriority="65" w:unhideWhenUsed="0"/>
+    <w:lsdException w:name="Medium List 2 Accent 5" w:semiHidden="0" w:uiPriority="66" w:unhideWhenUsed="0"/>
+    <w:lsdException w:name="Medium Grid 1 Accent 5" w:semiHidden="0" w:uiPriority="67" w:unhideWhenUsed="0"/>
+    <w:lsdException w:name="Medium Grid 2 Accent 5" w:semiHidden="0" w:uiPriority="68" w:unhideWhenUsed="0"/>
+    <w:lsdException w:name="Medium Grid 3 Accent 5" w:semiHidden="0" w:uiPriority="69" w:unhideWhenUsed="0"/>
+    <w:lsdException w:name="Dark List Accent 5" w:semiHidden="0" w:uiPriority="70" w:unhideWhenUsed="0"/>
+    <w:lsdException w:name="Colorful Shading Accent 5" w:semiHidden="0" w:uiPriority="71" w:unhideWhenUsed="0"/>
+    <w:lsdException w:name="Colorful List Accent 5" w:semiHidden="0" w:uiPriority="72" w:unhideWhenUsed="0"/>
+    <w:lsdException w:name="Colorful Grid Accent 5" w:semiHidden="0" w:uiPriority="73" w:unhideWhenUsed="0"/>
+    <w:lsdException w:name="Light Shading Accent 6" w:semiHidden="0" w:uiPriority="60" w:unhideWhenUsed="0"/>
+    <w:lsdException w:name="Light List Accent 6" w:semiHidden="0" w:uiPriority="61" w:unhideWhenUsed="0"/>
+    <w:lsdException w:name="Light Grid Accent 6" w:semiHidden="0" w:uiPriority="62" w:unhideWhenUsed="0"/>
+    <w:lsdException w:name="Medium Shading 1 Accent 6" w:semiHidden="0" w:uiPriority="63" w:unhideWhenUsed="0"/>
+    <w:lsdException w:name="Medium Shading 2 Accent 6" w:semiHidden="0" w:uiPriority="64" w:unhideWhenUsed="0"/>
+    <w:lsdException w:name="Medium List 1 Accent 6" w:semiHidden="0" w:uiPriority="65" w:unhideWhenUsed="0"/>
+    <w:lsdException w:name="Medium List 2 Accent 6" w:semiHidden="0" w:uiPriority="66" w:unhideWhenUsed="0"/>
+    <w:lsdException w:name="Medium Grid 1 Accent 6" w:semiHidden="0" w:uiPriority="67" w:unhideWhenUsed="0"/>
+    <w:lsdException w:name="Medium Grid 2 Accent 6" w:semiHidden="0" w:uiPriority="68" w:unhideWhenUsed="0"/>
+    <w:lsdException w:name="Medium Grid 3 Accent 6" w:semiHidden="0" w:uiPriority="69" w:unhideWhenUsed="0"/>
+    <w:lsdException w:name="Dark List Accent 6" w:semiHidden="0" w:uiPriority="70" w:unhideWhenUsed="0"/>
+    <w:lsdException w:name="Colorful Shading Accent 6" w:semiHidden="0" w:uiPriority="71" w:unhideWhenUsed="0"/>
+    <w:lsdException w:name="Colorful List Accent 6" w:semiHidden="0" w:uiPriority="72" w:unhideWhenUsed="0"/>
+    <w:lsdException w:name="Colorful Grid Accent 6" w:semiHidden="0" w:uiPriority="73" w:unhideWhenUsed="0"/>
+    <w:lsdException w:name="Subtle Emphasis" w:semiHidden="0" w:uiPriority="19" w:unhideWhenUsed="0" w:qFormat="1"/>
+    <w:lsdException w:name="Intense Emphasis" w:semiHidden="0" w:uiPriority="21" w:unhideWhenUsed="0" w:qFormat="1"/>
+    <w:lsdException w:name="Subtle Reference" w:semiHidden="0" w:uiPriority="31" w:unhideWhenUsed="0" w:qFormat="1"/>
+    <w:lsdException w:name="Intense Reference" w:semiHidden="0" w:uiPriority="32" w:unhideWhenUsed="0" w:qFormat="1"/>
+    <w:lsdException w:name="Book Title" w:semiHidden="0" w:uiPriority="33" w:unhideWhenUsed="0" w:qFormat="1"/>
+    <w:lsdException w:name="Bibliography" w:uiPriority="37"/>
+    <w:lsdException w:name="TOC Heading" w:uiPriority="39" w:qFormat="1"/>
   </w:latentStyles>
   <w:style w:type="paragraph" w:default="1" w:styleId="a">
     <w:name w:val="Normal"/>
@@ -2009,6 +1752,7 @@
     <w:uiPriority w:val="59"/>
     <w:rsid w:val="00266A8F"/>
     <w:tblPr>
+      <w:tblInd w:w="0" w:type="dxa"/>
       <w:tblBorders>
         <w:top w:val="single" w:sz="4" w:space="0" w:color="000000"/>
         <w:left w:val="single" w:sz="4" w:space="0" w:color="000000"/>
@@ -2017,6 +1761,318 @@
         <w:insideH w:val="single" w:sz="4" w:space="0" w:color="000000"/>
         <w:insideV w:val="single" w:sz="4" w:space="0" w:color="000000"/>
       </w:tblBorders>
+      <w:tblCellMar>
+        <w:top w:w="0" w:type="dxa"/>
+        <w:left w:w="108" w:type="dxa"/>
+        <w:bottom w:w="0" w:type="dxa"/>
+        <w:right w:w="108" w:type="dxa"/>
+      </w:tblCellMar>
+    </w:tblPr>
+  </w:style>
+</w:styles>
+</file>
+
+<file path=word/stylesWithEffects.xml><?xml version="1.0" encoding="utf-8"?>
+<w:styles xmlns:wpc="http://schemas.microsoft.com/office/word/2010/wordprocessingCanvas" xmlns:mc="http://schemas.openxmlformats.org/markup-compatibility/2006" xmlns:o="urn:schemas-microsoft-com:office:office" xmlns:r="http://schemas.openxmlformats.org/officeDocument/2006/relationships" xmlns:m="http://schemas.openxmlformats.org/officeDocument/2006/math" xmlns:v="urn:schemas-microsoft-com:vml" xmlns:wp14="http://schemas.microsoft.com/office/word/2010/wordprocessingDrawing" xmlns:wp="http://schemas.openxmlformats.org/drawingml/2006/wordprocessingDrawing" xmlns:w10="urn:schemas-microsoft-com:office:word" xmlns:w="http://schemas.openxmlformats.org/wordprocessingml/2006/main" xmlns:w14="http://schemas.microsoft.com/office/word/2010/wordml" xmlns:wpg="http://schemas.microsoft.com/office/word/2010/wordprocessingGroup" xmlns:wpi="http://schemas.microsoft.com/office/word/2010/wordprocessingInk" xmlns:wne="http://schemas.microsoft.com/office/word/2006/wordml" xmlns:wps="http://schemas.microsoft.com/office/word/2010/wordprocessingShape" mc:Ignorable="w14 wp14">
+  <w:docDefaults>
+    <w:rPrDefault>
+      <w:rPr>
+        <w:rFonts w:ascii="Calibri" w:eastAsia="新細明體" w:hAnsi="Calibri" w:cs="Times New Roman"/>
+        <w:lang w:val="en-US" w:eastAsia="zh-TW" w:bidi="ar-SA"/>
+      </w:rPr>
+    </w:rPrDefault>
+    <w:pPrDefault/>
+  </w:docDefaults>
+  <w:latentStyles w:defLockedState="0" w:defUIPriority="99" w:defSemiHidden="1" w:defUnhideWhenUsed="1" w:defQFormat="0" w:count="267">
+    <w:lsdException w:name="Normal" w:semiHidden="0" w:uiPriority="0" w:unhideWhenUsed="0" w:qFormat="1"/>
+    <w:lsdException w:name="heading 1" w:semiHidden="0" w:uiPriority="9" w:unhideWhenUsed="0" w:qFormat="1"/>
+    <w:lsdException w:name="heading 2" w:uiPriority="9" w:qFormat="1"/>
+    <w:lsdException w:name="heading 3" w:uiPriority="9" w:qFormat="1"/>
+    <w:lsdException w:name="heading 4" w:uiPriority="9" w:qFormat="1"/>
+    <w:lsdException w:name="heading 5" w:uiPriority="9" w:qFormat="1"/>
+    <w:lsdException w:name="heading 6" w:uiPriority="9" w:qFormat="1"/>
+    <w:lsdException w:name="heading 7" w:uiPriority="9" w:qFormat="1"/>
+    <w:lsdException w:name="heading 8" w:uiPriority="9" w:qFormat="1"/>
+    <w:lsdException w:name="heading 9" w:uiPriority="9" w:qFormat="1"/>
+    <w:lsdException w:name="toc 1" w:uiPriority="39"/>
+    <w:lsdException w:name="toc 2" w:uiPriority="39"/>
+    <w:lsdException w:name="toc 3" w:uiPriority="39"/>
+    <w:lsdException w:name="toc 4" w:uiPriority="39"/>
+    <w:lsdException w:name="toc 5" w:uiPriority="39"/>
+    <w:lsdException w:name="toc 6" w:uiPriority="39"/>
+    <w:lsdException w:name="toc 7" w:uiPriority="39"/>
+    <w:lsdException w:name="toc 8" w:uiPriority="39"/>
+    <w:lsdException w:name="toc 9" w:uiPriority="39"/>
+    <w:lsdException w:name="caption" w:uiPriority="35" w:qFormat="1"/>
+    <w:lsdException w:name="Title" w:semiHidden="0" w:uiPriority="10" w:unhideWhenUsed="0" w:qFormat="1"/>
+    <w:lsdException w:name="Default Paragraph Font" w:uiPriority="1"/>
+    <w:lsdException w:name="Subtitle" w:semiHidden="0" w:uiPriority="11" w:unhideWhenUsed="0" w:qFormat="1"/>
+    <w:lsdException w:name="Strong" w:semiHidden="0" w:uiPriority="22" w:unhideWhenUsed="0" w:qFormat="1"/>
+    <w:lsdException w:name="Emphasis" w:semiHidden="0" w:uiPriority="20" w:unhideWhenUsed="0" w:qFormat="1"/>
+    <w:lsdException w:name="Table Grid" w:semiHidden="0" w:uiPriority="59" w:unhideWhenUsed="0"/>
+    <w:lsdException w:name="Placeholder Text" w:unhideWhenUsed="0"/>
+    <w:lsdException w:name="No Spacing" w:semiHidden="0" w:uiPriority="1" w:unhideWhenUsed="0" w:qFormat="1"/>
+    <w:lsdException w:name="Light Shading" w:semiHidden="0" w:uiPriority="60" w:unhideWhenUsed="0"/>
+    <w:lsdException w:name="Light List" w:semiHidden="0" w:uiPriority="61" w:unhideWhenUsed="0"/>
+    <w:lsdException w:name="Light Grid" w:semiHidden="0" w:uiPriority="62" w:unhideWhenUsed="0"/>
+    <w:lsdException w:name="Medium Shading 1" w:semiHidden="0" w:uiPriority="63" w:unhideWhenUsed="0"/>
+    <w:lsdException w:name="Medium Shading 2" w:semiHidden="0" w:uiPriority="64" w:unhideWhenUsed="0"/>
+    <w:lsdException w:name="Medium List 1" w:semiHidden="0" w:uiPriority="65" w:unhideWhenUsed="0"/>
+    <w:lsdException w:name="Medium List 2" w:semiHidden="0" w:uiPriority="66" w:unhideWhenUsed="0"/>
+    <w:lsdException w:name="Medium Grid 1" w:semiHidden="0" w:uiPriority="67" w:unhideWhenUsed="0"/>
+    <w:lsdException w:name="Medium Grid 2" w:semiHidden="0" w:uiPriority="68" w:unhideWhenUsed="0"/>
+    <w:lsdException w:name="Medium Grid 3" w:semiHidden="0" w:uiPriority="69" w:unhideWhenUsed="0"/>
+    <w:lsdException w:name="Dark List" w:semiHidden="0" w:uiPriority="70" w:unhideWhenUsed="0"/>
+    <w:lsdException w:name="Colorful Shading" w:semiHidden="0" w:uiPriority="71" w:unhideWhenUsed="0"/>
+    <w:lsdException w:name="Colorful List" w:semiHidden="0" w:uiPriority="72" w:unhideWhenUsed="0"/>
+    <w:lsdException w:name="Colorful Grid" w:semiHidden="0" w:uiPriority="73" w:unhideWhenUsed="0"/>
+    <w:lsdException w:name="Light Shading Accent 1" w:semiHidden="0" w:uiPriority="60" w:unhideWhenUsed="0"/>
+    <w:lsdException w:name="Light List Accent 1" w:semiHidden="0" w:uiPriority="61" w:unhideWhenUsed="0"/>
+    <w:lsdException w:name="Light Grid Accent 1" w:semiHidden="0" w:uiPriority="62" w:unhideWhenUsed="0"/>
+    <w:lsdException w:name="Medium Shading 1 Accent 1" w:semiHidden="0" w:uiPriority="63" w:unhideWhenUsed="0"/>
+    <w:lsdException w:name="Medium Shading 2 Accent 1" w:semiHidden="0" w:uiPriority="64" w:unhideWhenUsed="0"/>
+    <w:lsdException w:name="Medium List 1 Accent 1" w:semiHidden="0" w:uiPriority="65" w:unhideWhenUsed="0"/>
+    <w:lsdException w:name="Revision" w:unhideWhenUsed="0"/>
+    <w:lsdException w:name="List Paragraph" w:semiHidden="0" w:uiPriority="34" w:unhideWhenUsed="0" w:qFormat="1"/>
+    <w:lsdException w:name="Quote" w:semiHidden="0" w:uiPriority="29" w:unhideWhenUsed="0" w:qFormat="1"/>
+    <w:lsdException w:name="Intense Quote" w:semiHidden="0" w:uiPriority="30" w:unhideWhenUsed="0" w:qFormat="1"/>
+    <w:lsdException w:name="Medium List 2 Accent 1" w:semiHidden="0" w:uiPriority="66" w:unhideWhenUsed="0"/>
+    <w:lsdException w:name="Medium Grid 1 Accent 1" w:semiHidden="0" w:uiPriority="67" w:unhideWhenUsed="0"/>
+    <w:lsdException w:name="Medium Grid 2 Accent 1" w:semiHidden="0" w:uiPriority="68" w:unhideWhenUsed="0"/>
+    <w:lsdException w:name="Medium Grid 3 Accent 1" w:semiHidden="0" w:uiPriority="69" w:unhideWhenUsed="0"/>
+    <w:lsdException w:name="Dark List Accent 1" w:semiHidden="0" w:uiPriority="70" w:unhideWhenUsed="0"/>
+    <w:lsdException w:name="Colorful Shading Accent 1" w:semiHidden="0" w:uiPriority="71" w:unhideWhenUsed="0"/>
+    <w:lsdException w:name="Colorful List Accent 1" w:semiHidden="0" w:uiPriority="72" w:unhideWhenUsed="0"/>
+    <w:lsdException w:name="Colorful Grid Accent 1" w:semiHidden="0" w:uiPriority="73" w:unhideWhenUsed="0"/>
+    <w:lsdException w:name="Light Shading Accent 2" w:semiHidden="0" w:uiPriority="60" w:unhideWhenUsed="0"/>
+    <w:lsdException w:name="Light List Accent 2" w:semiHidden="0" w:uiPriority="61" w:unhideWhenUsed="0"/>
+    <w:lsdException w:name="Light Grid Accent 2" w:semiHidden="0" w:uiPriority="62" w:unhideWhenUsed="0"/>
+    <w:lsdException w:name="Medium Shading 1 Accent 2" w:semiHidden="0" w:uiPriority="63" w:unhideWhenUsed="0"/>
+    <w:lsdException w:name="Medium Shading 2 Accent 2" w:semiHidden="0" w:uiPriority="64" w:unhideWhenUsed="0"/>
+    <w:lsdException w:name="Medium List 1 Accent 2" w:semiHidden="0" w:uiPriority="65" w:unhideWhenUsed="0"/>
+    <w:lsdException w:name="Medium List 2 Accent 2" w:semiHidden="0" w:uiPriority="66" w:unhideWhenUsed="0"/>
+    <w:lsdException w:name="Medium Grid 1 Accent 2" w:semiHidden="0" w:uiPriority="67" w:unhideWhenUsed="0"/>
+    <w:lsdException w:name="Medium Grid 2 Accent 2" w:semiHidden="0" w:uiPriority="68" w:unhideWhenUsed="0"/>
+    <w:lsdException w:name="Medium Grid 3 Accent 2" w:semiHidden="0" w:uiPriority="69" w:unhideWhenUsed="0"/>
+    <w:lsdException w:name="Dark List Accent 2" w:semiHidden="0" w:uiPriority="70" w:unhideWhenUsed="0"/>
+    <w:lsdException w:name="Colorful Shading Accent 2" w:semiHidden="0" w:uiPriority="71" w:unhideWhenUsed="0"/>
+    <w:lsdException w:name="Colorful List Accent 2" w:semiHidden="0" w:uiPriority="72" w:unhideWhenUsed="0"/>
+    <w:lsdException w:name="Colorful Grid Accent 2" w:semiHidden="0" w:uiPriority="73" w:unhideWhenUsed="0"/>
+    <w:lsdException w:name="Light Shading Accent 3" w:semiHidden="0" w:uiPriority="60" w:unhideWhenUsed="0"/>
+    <w:lsdException w:name="Light List Accent 3" w:semiHidden="0" w:uiPriority="61" w:unhideWhenUsed="0"/>
+    <w:lsdException w:name="Light Grid Accent 3" w:semiHidden="0" w:uiPriority="62" w:unhideWhenUsed="0"/>
+    <w:lsdException w:name="Medium Shading 1 Accent 3" w:semiHidden="0" w:uiPriority="63" w:unhideWhenUsed="0"/>
+    <w:lsdException w:name="Medium Shading 2 Accent 3" w:semiHidden="0" w:uiPriority="64" w:unhideWhenUsed="0"/>
+    <w:lsdException w:name="Medium List 1 Accent 3" w:semiHidden="0" w:uiPriority="65" w:unhideWhenUsed="0"/>
+    <w:lsdException w:name="Medium List 2 Accent 3" w:semiHidden="0" w:uiPriority="66" w:unhideWhenUsed="0"/>
+    <w:lsdException w:name="Medium Grid 1 Accent 3" w:semiHidden="0" w:uiPriority="67" w:unhideWhenUsed="0"/>
+    <w:lsdException w:name="Medium Grid 2 Accent 3" w:semiHidden="0" w:uiPriority="68" w:unhideWhenUsed="0"/>
+    <w:lsdException w:name="Medium Grid 3 Accent 3" w:semiHidden="0" w:uiPriority="69" w:unhideWhenUsed="0"/>
+    <w:lsdException w:name="Dark List Accent 3" w:semiHidden="0" w:uiPriority="70" w:unhideWhenUsed="0"/>
+    <w:lsdException w:name="Colorful Shading Accent 3" w:semiHidden="0" w:uiPriority="71" w:unhideWhenUsed="0"/>
+    <w:lsdException w:name="Colorful List Accent 3" w:semiHidden="0" w:uiPriority="72" w:unhideWhenUsed="0"/>
+    <w:lsdException w:name="Colorful Grid Accent 3" w:semiHidden="0" w:uiPriority="73" w:unhideWhenUsed="0"/>
+    <w:lsdException w:name="Light Shading Accent 4" w:semiHidden="0" w:uiPriority="60" w:unhideWhenUsed="0"/>
+    <w:lsdException w:name="Light List Accent 4" w:semiHidden="0" w:uiPriority="61" w:unhideWhenUsed="0"/>
+    <w:lsdException w:name="Light Grid Accent 4" w:semiHidden="0" w:uiPriority="62" w:unhideWhenUsed="0"/>
+    <w:lsdException w:name="Medium Shading 1 Accent 4" w:semiHidden="0" w:uiPriority="63" w:unhideWhenUsed="0"/>
+    <w:lsdException w:name="Medium Shading 2 Accent 4" w:semiHidden="0" w:uiPriority="64" w:unhideWhenUsed="0"/>
+    <w:lsdException w:name="Medium List 1 Accent 4" w:semiHidden="0" w:uiPriority="65" w:unhideWhenUsed="0"/>
+    <w:lsdException w:name="Medium List 2 Accent 4" w:semiHidden="0" w:uiPriority="66" w:unhideWhenUsed="0"/>
+    <w:lsdException w:name="Medium Grid 1 Accent 4" w:semiHidden="0" w:uiPriority="67" w:unhideWhenUsed="0"/>
+    <w:lsdException w:name="Medium Grid 2 Accent 4" w:semiHidden="0" w:uiPriority="68" w:unhideWhenUsed="0"/>
+    <w:lsdException w:name="Medium Grid 3 Accent 4" w:semiHidden="0" w:uiPriority="69" w:unhideWhenUsed="0"/>
+    <w:lsdException w:name="Dark List Accent 4" w:semiHidden="0" w:uiPriority="70" w:unhideWhenUsed="0"/>
+    <w:lsdException w:name="Colorful Shading Accent 4" w:semiHidden="0" w:uiPriority="71" w:unhideWhenUsed="0"/>
+    <w:lsdException w:name="Colorful List Accent 4" w:semiHidden="0" w:uiPriority="72" w:unhideWhenUsed="0"/>
+    <w:lsdException w:name="Colorful Grid Accent 4" w:semiHidden="0" w:uiPriority="73" w:unhideWhenUsed="0"/>
+    <w:lsdException w:name="Light Shading Accent 5" w:semiHidden="0" w:uiPriority="60" w:unhideWhenUsed="0"/>
+    <w:lsdException w:name="Light List Accent 5" w:semiHidden="0" w:uiPriority="61" w:unhideWhenUsed="0"/>
+    <w:lsdException w:name="Light Grid Accent 5" w:semiHidden="0" w:uiPriority="62" w:unhideWhenUsed="0"/>
+    <w:lsdException w:name="Medium Shading 1 Accent 5" w:semiHidden="0" w:uiPriority="63" w:unhideWhenUsed="0"/>
+    <w:lsdException w:name="Medium Shading 2 Accent 5" w:semiHidden="0" w:uiPriority="64" w:unhideWhenUsed="0"/>
+    <w:lsdException w:name="Medium List 1 Accent 5" w:semiHidden="0" w:uiPriority="65" w:unhideWhenUsed="0"/>
+    <w:lsdException w:name="Medium List 2 Accent 5" w:semiHidden="0" w:uiPriority="66" w:unhideWhenUsed="0"/>
+    <w:lsdException w:name="Medium Grid 1 Accent 5" w:semiHidden="0" w:uiPriority="67" w:unhideWhenUsed="0"/>
+    <w:lsdException w:name="Medium Grid 2 Accent 5" w:semiHidden="0" w:uiPriority="68" w:unhideWhenUsed="0"/>
+    <w:lsdException w:name="Medium Grid 3 Accent 5" w:semiHidden="0" w:uiPriority="69" w:unhideWhenUsed="0"/>
+    <w:lsdException w:name="Dark List Accent 5" w:semiHidden="0" w:uiPriority="70" w:unhideWhenUsed="0"/>
+    <w:lsdException w:name="Colorful Shading Accent 5" w:semiHidden="0" w:uiPriority="71" w:unhideWhenUsed="0"/>
+    <w:lsdException w:name="Colorful List Accent 5" w:semiHidden="0" w:uiPriority="72" w:unhideWhenUsed="0"/>
+    <w:lsdException w:name="Colorful Grid Accent 5" w:semiHidden="0" w:uiPriority="73" w:unhideWhenUsed="0"/>
+    <w:lsdException w:name="Light Shading Accent 6" w:semiHidden="0" w:uiPriority="60" w:unhideWhenUsed="0"/>
+    <w:lsdException w:name="Light List Accent 6" w:semiHidden="0" w:uiPriority="61" w:unhideWhenUsed="0"/>
+    <w:lsdException w:name="Light Grid Accent 6" w:semiHidden="0" w:uiPriority="62" w:unhideWhenUsed="0"/>
+    <w:lsdException w:name="Medium Shading 1 Accent 6" w:semiHidden="0" w:uiPriority="63" w:unhideWhenUsed="0"/>
+    <w:lsdException w:name="Medium Shading 2 Accent 6" w:semiHidden="0" w:uiPriority="64" w:unhideWhenUsed="0"/>
+    <w:lsdException w:name="Medium List 1 Accent 6" w:semiHidden="0" w:uiPriority="65" w:unhideWhenUsed="0"/>
+    <w:lsdException w:name="Medium List 2 Accent 6" w:semiHidden="0" w:uiPriority="66" w:unhideWhenUsed="0"/>
+    <w:lsdException w:name="Medium Grid 1 Accent 6" w:semiHidden="0" w:uiPriority="67" w:unhideWhenUsed="0"/>
+    <w:lsdException w:name="Medium Grid 2 Accent 6" w:semiHidden="0" w:uiPriority="68" w:unhideWhenUsed="0"/>
+    <w:lsdException w:name="Medium Grid 3 Accent 6" w:semiHidden="0" w:uiPriority="69" w:unhideWhenUsed="0"/>
+    <w:lsdException w:name="Dark List Accent 6" w:semiHidden="0" w:uiPriority="70" w:unhideWhenUsed="0"/>
+    <w:lsdException w:name="Colorful Shading Accent 6" w:semiHidden="0" w:uiPriority="71" w:unhideWhenUsed="0"/>
+    <w:lsdException w:name="Colorful List Accent 6" w:semiHidden="0" w:uiPriority="72" w:unhideWhenUsed="0"/>
+    <w:lsdException w:name="Colorful Grid Accent 6" w:semiHidden="0" w:uiPriority="73" w:unhideWhenUsed="0"/>
+    <w:lsdException w:name="Subtle Emphasis" w:semiHidden="0" w:uiPriority="19" w:unhideWhenUsed="0" w:qFormat="1"/>
+    <w:lsdException w:name="Intense Emphasis" w:semiHidden="0" w:uiPriority="21" w:unhideWhenUsed="0" w:qFormat="1"/>
+    <w:lsdException w:name="Subtle Reference" w:semiHidden="0" w:uiPriority="31" w:unhideWhenUsed="0" w:qFormat="1"/>
+    <w:lsdException w:name="Intense Reference" w:semiHidden="0" w:uiPriority="32" w:unhideWhenUsed="0" w:qFormat="1"/>
+    <w:lsdException w:name="Book Title" w:semiHidden="0" w:uiPriority="33" w:unhideWhenUsed="0" w:qFormat="1"/>
+    <w:lsdException w:name="Bibliography" w:uiPriority="37"/>
+    <w:lsdException w:name="TOC Heading" w:uiPriority="39" w:qFormat="1"/>
+  </w:latentStyles>
+  <w:style w:type="paragraph" w:default="1" w:styleId="a">
+    <w:name w:val="Normal"/>
+    <w:qFormat/>
+    <w:rsid w:val="00DD73EE"/>
+    <w:pPr>
+      <w:widowControl w:val="0"/>
+    </w:pPr>
+    <w:rPr>
+      <w:kern w:val="2"/>
+      <w:sz w:val="24"/>
+      <w:szCs w:val="22"/>
+    </w:rPr>
+  </w:style>
+  <w:style w:type="character" w:default="1" w:styleId="a0">
+    <w:name w:val="Default Paragraph Font"/>
+    <w:uiPriority w:val="1"/>
+    <w:semiHidden/>
+    <w:unhideWhenUsed/>
+  </w:style>
+  <w:style w:type="table" w:default="1" w:styleId="a1">
+    <w:name w:val="Normal Table"/>
+    <w:uiPriority w:val="99"/>
+    <w:semiHidden/>
+    <w:unhideWhenUsed/>
+    <w:tblPr>
+      <w:tblInd w:w="0" w:type="dxa"/>
+      <w:tblCellMar>
+        <w:top w:w="0" w:type="dxa"/>
+        <w:left w:w="108" w:type="dxa"/>
+        <w:bottom w:w="0" w:type="dxa"/>
+        <w:right w:w="108" w:type="dxa"/>
+      </w:tblCellMar>
+    </w:tblPr>
+  </w:style>
+  <w:style w:type="numbering" w:default="1" w:styleId="a2">
+    <w:name w:val="No List"/>
+    <w:uiPriority w:val="99"/>
+    <w:semiHidden/>
+    <w:unhideWhenUsed/>
+  </w:style>
+  <w:style w:type="paragraph" w:styleId="a3">
+    <w:name w:val="header"/>
+    <w:basedOn w:val="a"/>
+    <w:link w:val="a4"/>
+    <w:uiPriority w:val="99"/>
+    <w:unhideWhenUsed/>
+    <w:rsid w:val="00914C2A"/>
+    <w:pPr>
+      <w:tabs>
+        <w:tab w:val="center" w:pos="4153"/>
+        <w:tab w:val="right" w:pos="8306"/>
+      </w:tabs>
+      <w:snapToGrid w:val="0"/>
+    </w:pPr>
+    <w:rPr>
+      <w:kern w:val="0"/>
+      <w:sz w:val="20"/>
+      <w:szCs w:val="20"/>
+      <w:lang w:val="x-none" w:eastAsia="x-none"/>
+    </w:rPr>
+  </w:style>
+  <w:style w:type="character" w:customStyle="1" w:styleId="a4">
+    <w:name w:val="頁首 字元"/>
+    <w:link w:val="a3"/>
+    <w:uiPriority w:val="99"/>
+    <w:rsid w:val="00914C2A"/>
+    <w:rPr>
+      <w:sz w:val="20"/>
+      <w:szCs w:val="20"/>
+    </w:rPr>
+  </w:style>
+  <w:style w:type="paragraph" w:styleId="a5">
+    <w:name w:val="footer"/>
+    <w:basedOn w:val="a"/>
+    <w:link w:val="a6"/>
+    <w:uiPriority w:val="99"/>
+    <w:unhideWhenUsed/>
+    <w:rsid w:val="00914C2A"/>
+    <w:pPr>
+      <w:tabs>
+        <w:tab w:val="center" w:pos="4153"/>
+        <w:tab w:val="right" w:pos="8306"/>
+      </w:tabs>
+      <w:snapToGrid w:val="0"/>
+    </w:pPr>
+    <w:rPr>
+      <w:kern w:val="0"/>
+      <w:sz w:val="20"/>
+      <w:szCs w:val="20"/>
+      <w:lang w:val="x-none" w:eastAsia="x-none"/>
+    </w:rPr>
+  </w:style>
+  <w:style w:type="character" w:customStyle="1" w:styleId="a6">
+    <w:name w:val="頁尾 字元"/>
+    <w:link w:val="a5"/>
+    <w:uiPriority w:val="99"/>
+    <w:rsid w:val="00914C2A"/>
+    <w:rPr>
+      <w:sz w:val="20"/>
+      <w:szCs w:val="20"/>
+    </w:rPr>
+  </w:style>
+  <w:style w:type="paragraph" w:styleId="a7">
+    <w:name w:val="Balloon Text"/>
+    <w:basedOn w:val="a"/>
+    <w:link w:val="a8"/>
+    <w:uiPriority w:val="99"/>
+    <w:semiHidden/>
+    <w:unhideWhenUsed/>
+    <w:rsid w:val="00914C2A"/>
+    <w:rPr>
+      <w:rFonts w:ascii="Cambria" w:hAnsi="Cambria"/>
+      <w:kern w:val="0"/>
+      <w:sz w:val="18"/>
+      <w:szCs w:val="18"/>
+      <w:lang w:val="x-none" w:eastAsia="x-none"/>
+    </w:rPr>
+  </w:style>
+  <w:style w:type="character" w:customStyle="1" w:styleId="a8">
+    <w:name w:val="註解方塊文字 字元"/>
+    <w:link w:val="a7"/>
+    <w:uiPriority w:val="99"/>
+    <w:semiHidden/>
+    <w:rsid w:val="00914C2A"/>
+    <w:rPr>
+      <w:rFonts w:ascii="Cambria" w:eastAsia="新細明體" w:hAnsi="Cambria" w:cs="Times New Roman"/>
+      <w:sz w:val="18"/>
+      <w:szCs w:val="18"/>
+    </w:rPr>
+  </w:style>
+  <w:style w:type="table" w:styleId="a9">
+    <w:name w:val="Table Grid"/>
+    <w:basedOn w:val="a1"/>
+    <w:uiPriority w:val="59"/>
+    <w:rsid w:val="00266A8F"/>
+    <w:tblPr>
+      <w:tblInd w:w="0" w:type="dxa"/>
+      <w:tblBorders>
+        <w:top w:val="single" w:sz="4" w:space="0" w:color="000000"/>
+        <w:left w:val="single" w:sz="4" w:space="0" w:color="000000"/>
+        <w:bottom w:val="single" w:sz="4" w:space="0" w:color="000000"/>
+        <w:right w:val="single" w:sz="4" w:space="0" w:color="000000"/>
+        <w:insideH w:val="single" w:sz="4" w:space="0" w:color="000000"/>
+        <w:insideV w:val="single" w:sz="4" w:space="0" w:color="000000"/>
+      </w:tblBorders>
+      <w:tblCellMar>
+        <w:top w:w="0" w:type="dxa"/>
+        <w:left w:w="108" w:type="dxa"/>
+        <w:bottom w:w="0" w:type="dxa"/>
+        <w:right w:w="108" w:type="dxa"/>
+      </w:tblCellMar>
     </w:tblPr>
   </w:style>
 </w:styles>
@@ -2065,7 +2121,7 @@
     </a:clrScheme>
     <a:fontScheme name="Office">
       <a:majorFont>
-        <a:latin typeface="Calibri Light" panose="020F0302020204030204"/>
+        <a:latin typeface="Calibri Light"/>
         <a:ea typeface=""/>
         <a:cs typeface=""/>
         <a:font script="Jpan" typeface="游ゴシック Light"/>
@@ -2100,7 +2156,7 @@
         <a:font script="Geor" typeface="Sylfaen"/>
       </a:majorFont>
       <a:minorFont>
-        <a:latin typeface="Calibri" panose="020F0502020204030204"/>
+        <a:latin typeface="Calibri"/>
         <a:ea typeface=""/>
         <a:cs typeface=""/>
         <a:font script="Jpan" typeface="游明朝"/>
@@ -2277,7 +2333,7 @@
   <a:extraClrSchemeLst/>
   <a:extLst>
     <a:ext uri="{05A4C25C-085E-4340-85A3-A5531E510DB2}">
-      <thm15:themeFamily xmlns:thm15="http://schemas.microsoft.com/office/thememl/2012/main" name="Office Theme" id="{62F939B6-93AF-4DB8-9C6B-D6C7DFDC589F}" vid="{4A3C46E8-61CC-4603-A589-7422A47A8E4A}"/>
+      <thm15:themeFamily xmlns:thm15="http://schemas.microsoft.com/office/thememl/2012/main" xmlns="" name="Office Theme" id="{62F939B6-93AF-4DB8-9C6B-D6C7DFDC589F}" vid="{4A3C46E8-61CC-4603-A589-7422A47A8E4A}"/>
     </a:ext>
   </a:extLst>
 </a:theme>
@@ -2288,7 +2344,7 @@
 </file>
 
 <file path=customXml/itemProps1.xml><?xml version="1.0" encoding="utf-8"?>
-<ds:datastoreItem xmlns:ds="http://schemas.openxmlformats.org/officeDocument/2006/customXml" ds:itemID="{D2F363B2-D792-435F-B1F4-D81F04AD8645}">
+<ds:datastoreItem xmlns:ds="http://schemas.openxmlformats.org/officeDocument/2006/customXml" ds:itemID="{BF631924-28F9-40A9-B27B-4D24289A4B5C}">
   <ds:schemaRefs>
     <ds:schemaRef ds:uri="http://schemas.openxmlformats.org/officeDocument/2006/bibliography"/>
   </ds:schemaRefs>

</xml_diff>

<commit_message>
add special session files
</commit_message>
<xml_diff>
--- a/Web/file/ITAOI2024工程科技推展中心授權同意書.docx
+++ b/Web/file/ITAOI2024工程科技推展中心授權同意書.docx
@@ -1,9 +1,7 @@
 
 <file path=word/document.xml><?xml version="1.0" encoding="utf-8"?>
-<w:document xmlns:wpc="http://schemas.microsoft.com/office/word/2010/wordprocessingCanvas" xmlns:mc="http://schemas.openxmlformats.org/markup-compatibility/2006" xmlns:o="urn:schemas-microsoft-com:office:office" xmlns:r="http://schemas.openxmlformats.org/officeDocument/2006/relationships" xmlns:m="http://schemas.openxmlformats.org/officeDocument/2006/math" xmlns:v="urn:schemas-microsoft-com:vml" xmlns:wp14="http://schemas.microsoft.com/office/word/2010/wordprocessingDrawing" xmlns:wp="http://schemas.openxmlformats.org/drawingml/2006/wordprocessingDrawing" xmlns:w10="urn:schemas-microsoft-com:office:word" xmlns:w="http://schemas.openxmlformats.org/wordprocessingml/2006/main" xmlns:w14="http://schemas.microsoft.com/office/word/2010/wordml" xmlns:wpg="http://schemas.microsoft.com/office/word/2010/wordprocessingGroup" xmlns:wpi="http://schemas.microsoft.com/office/word/2010/wordprocessingInk" xmlns:wne="http://schemas.microsoft.com/office/word/2006/wordml" xmlns:wps="http://schemas.microsoft.com/office/word/2010/wordprocessingShape" mc:Ignorable="w14 wp14">
+<w:document xmlns:wpc="http://schemas.microsoft.com/office/word/2010/wordprocessingCanvas" xmlns:cx="http://schemas.microsoft.com/office/drawing/2014/chartex" xmlns:mc="http://schemas.openxmlformats.org/markup-compatibility/2006" xmlns:o="urn:schemas-microsoft-com:office:office" xmlns:r="http://schemas.openxmlformats.org/officeDocument/2006/relationships" xmlns:m="http://schemas.openxmlformats.org/officeDocument/2006/math" xmlns:v="urn:schemas-microsoft-com:vml" xmlns:wp14="http://schemas.microsoft.com/office/word/2010/wordprocessingDrawing" xmlns:wp="http://schemas.openxmlformats.org/drawingml/2006/wordprocessingDrawing" xmlns:w10="urn:schemas-microsoft-com:office:word" xmlns:w="http://schemas.openxmlformats.org/wordprocessingml/2006/main" xmlns:w14="http://schemas.microsoft.com/office/word/2010/wordml" xmlns:w15="http://schemas.microsoft.com/office/word/2012/wordml" xmlns:w16se="http://schemas.microsoft.com/office/word/2015/wordml/symex" xmlns:wpg="http://schemas.microsoft.com/office/word/2010/wordprocessingGroup" xmlns:wpi="http://schemas.microsoft.com/office/word/2010/wordprocessingInk" xmlns:wne="http://schemas.microsoft.com/office/word/2006/wordml" xmlns:wps="http://schemas.microsoft.com/office/word/2010/wordprocessingShape" mc:Ignorable="w14 w15 w16se wp14">
   <w:body>
-    <w:bookmarkStart w:id="0" w:name="_GoBack"/>
-    <w:bookmarkEnd w:id="0"/>
     <w:p>
       <w:pPr>
         <w:spacing w:beforeLines="50" w:before="180" w:afterLines="50" w:after="180"/>
@@ -92,7 +90,14 @@
                                 <w:rFonts w:ascii="Times New Roman" w:eastAsia="標楷體" w:hAnsi="Times New Roman"/>
                                 <w:sz w:val="18"/>
                               </w:rPr>
-                              <w:t>12</w:t>
+                              <w:t>1</w:t>
+                            </w:r>
+                            <w:r>
+                              <w:rPr>
+                                <w:rFonts w:ascii="Times New Roman" w:eastAsia="標楷體" w:hAnsi="Times New Roman"/>
+                                <w:sz w:val="18"/>
+                              </w:rPr>
+                              <w:t>2</w:t>
                             </w:r>
                             <w:r>
                               <w:rPr>
@@ -161,7 +166,7 @@
               </wp:anchor>
             </w:drawing>
           </mc:Choice>
-          <mc:Fallback xmlns:w16cid="http://schemas.microsoft.com/office/word/2016/wordml/cid" xmlns:am3d="http://schemas.microsoft.com/office/drawing/2017/model3d" xmlns:aink="http://schemas.microsoft.com/office/drawing/2016/ink" xmlns:cx8="http://schemas.microsoft.com/office/drawing/2016/5/14/chartex" xmlns:cx7="http://schemas.microsoft.com/office/drawing/2016/5/13/chartex" xmlns:cx6="http://schemas.microsoft.com/office/drawing/2016/5/12/chartex" xmlns:cx5="http://schemas.microsoft.com/office/drawing/2016/5/11/chartex" xmlns:cx4="http://schemas.microsoft.com/office/drawing/2016/5/10/chartex" xmlns:cx3="http://schemas.microsoft.com/office/drawing/2016/5/9/chartex" xmlns:cx2="http://schemas.microsoft.com/office/drawing/2015/10/21/chartex" xmlns:cx1="http://schemas.microsoft.com/office/drawing/2015/9/8/chartex" xmlns:w16se="http://schemas.microsoft.com/office/word/2015/wordml/symex" xmlns:w15="http://schemas.microsoft.com/office/word/2012/wordml" xmlns:cx="http://schemas.microsoft.com/office/drawing/2014/chartex">
+          <mc:Fallback xmlns:cx1="http://schemas.microsoft.com/office/drawing/2015/9/8/chartex" xmlns:cx2="http://schemas.microsoft.com/office/drawing/2015/10/21/chartex" xmlns:cx3="http://schemas.microsoft.com/office/drawing/2016/5/9/chartex" xmlns:cx4="http://schemas.microsoft.com/office/drawing/2016/5/10/chartex" xmlns:cx5="http://schemas.microsoft.com/office/drawing/2016/5/11/chartex" xmlns:cx6="http://schemas.microsoft.com/office/drawing/2016/5/12/chartex" xmlns:cx7="http://schemas.microsoft.com/office/drawing/2016/5/13/chartex" xmlns:cx8="http://schemas.microsoft.com/office/drawing/2016/5/14/chartex" xmlns:aink="http://schemas.microsoft.com/office/drawing/2016/ink" xmlns:am3d="http://schemas.microsoft.com/office/drawing/2017/model3d" xmlns:w16cid="http://schemas.microsoft.com/office/word/2016/wordml/cid">
             <w:pict>
               <v:shapetype id="_x0000_t202" coordsize="21600,21600" o:spt="202" path="m,l,21600r21600,l21600,xe">
                 <v:stroke joinstyle="miter"/>
@@ -635,7 +640,15 @@
           <w:sz w:val="28"/>
           <w:u w:val="single"/>
         </w:rPr>
-        <w:t xml:space="preserve">        </w:t>
+        <w:t xml:space="preserve"> </w:t>
+      </w:r>
+      <w:r>
+        <w:rPr>
+          <w:rFonts w:ascii="Times New Roman" w:eastAsia="標楷體" w:hAnsi="Times New Roman" w:hint="eastAsia"/>
+          <w:sz w:val="28"/>
+          <w:u w:val="single"/>
+        </w:rPr>
+        <w:t xml:space="preserve">       </w:t>
       </w:r>
       <w:r>
         <w:rPr>
@@ -783,7 +796,17 @@
           <w:sz w:val="28"/>
           <w:u w:val="single"/>
         </w:rPr>
-        <w:t xml:space="preserve">                       </w:t>
+        <w:t xml:space="preserve">        </w:t>
+      </w:r>
+      <w:bookmarkStart w:id="0" w:name="_GoBack"/>
+      <w:bookmarkEnd w:id="0"/>
+      <w:r>
+        <w:rPr>
+          <w:rFonts w:ascii="Times New Roman" w:eastAsia="標楷體" w:hAnsi="Times New Roman" w:hint="eastAsia"/>
+          <w:sz w:val="28"/>
+          <w:u w:val="single"/>
+        </w:rPr>
+        <w:t xml:space="preserve">               </w:t>
       </w:r>
     </w:p>
     <w:p>
@@ -1240,9 +1263,9 @@
       </w:r>
     </w:p>
     <w:sectPr>
-      <w:headerReference w:type="even" r:id="rId8"/>
-      <w:headerReference w:type="default" r:id="rId9"/>
-      <w:headerReference w:type="first" r:id="rId10"/>
+      <w:headerReference w:type="even" r:id="rId7"/>
+      <w:headerReference w:type="default" r:id="rId8"/>
+      <w:headerReference w:type="first" r:id="rId9"/>
       <w:pgSz w:w="11906" w:h="16838"/>
       <w:pgMar w:top="720" w:right="720" w:bottom="720" w:left="720" w:header="851" w:footer="567" w:gutter="0"/>
       <w:cols w:space="425"/>
@@ -1253,7 +1276,7 @@
 </file>
 
 <file path=word/endnotes.xml><?xml version="1.0" encoding="utf-8"?>
-<w:endnotes xmlns:wpc="http://schemas.microsoft.com/office/word/2010/wordprocessingCanvas" xmlns:mc="http://schemas.openxmlformats.org/markup-compatibility/2006" xmlns:o="urn:schemas-microsoft-com:office:office" xmlns:r="http://schemas.openxmlformats.org/officeDocument/2006/relationships" xmlns:m="http://schemas.openxmlformats.org/officeDocument/2006/math" xmlns:v="urn:schemas-microsoft-com:vml" xmlns:wp14="http://schemas.microsoft.com/office/word/2010/wordprocessingDrawing" xmlns:wp="http://schemas.openxmlformats.org/drawingml/2006/wordprocessingDrawing" xmlns:w10="urn:schemas-microsoft-com:office:word" xmlns:w="http://schemas.openxmlformats.org/wordprocessingml/2006/main" xmlns:w14="http://schemas.microsoft.com/office/word/2010/wordml" xmlns:wpg="http://schemas.microsoft.com/office/word/2010/wordprocessingGroup" xmlns:wpi="http://schemas.microsoft.com/office/word/2010/wordprocessingInk" xmlns:wne="http://schemas.microsoft.com/office/word/2006/wordml" xmlns:wps="http://schemas.microsoft.com/office/word/2010/wordprocessingShape" mc:Ignorable="w14 wp14">
+<w:endnotes xmlns:wpc="http://schemas.microsoft.com/office/word/2010/wordprocessingCanvas" xmlns:cx="http://schemas.microsoft.com/office/drawing/2014/chartex" xmlns:mc="http://schemas.openxmlformats.org/markup-compatibility/2006" xmlns:o="urn:schemas-microsoft-com:office:office" xmlns:r="http://schemas.openxmlformats.org/officeDocument/2006/relationships" xmlns:m="http://schemas.openxmlformats.org/officeDocument/2006/math" xmlns:v="urn:schemas-microsoft-com:vml" xmlns:wp14="http://schemas.microsoft.com/office/word/2010/wordprocessingDrawing" xmlns:wp="http://schemas.openxmlformats.org/drawingml/2006/wordprocessingDrawing" xmlns:w10="urn:schemas-microsoft-com:office:word" xmlns:w="http://schemas.openxmlformats.org/wordprocessingml/2006/main" xmlns:w14="http://schemas.microsoft.com/office/word/2010/wordml" xmlns:w15="http://schemas.microsoft.com/office/word/2012/wordml" xmlns:w16se="http://schemas.microsoft.com/office/word/2015/wordml/symex" xmlns:wpg="http://schemas.microsoft.com/office/word/2010/wordprocessingGroup" xmlns:wpi="http://schemas.microsoft.com/office/word/2010/wordprocessingInk" xmlns:wne="http://schemas.microsoft.com/office/word/2006/wordml" xmlns:wps="http://schemas.microsoft.com/office/word/2010/wordprocessingShape" mc:Ignorable="w14 w15 w16se wp14">
   <w:endnote w:type="separator" w:id="-1">
     <w:p>
       <w:r>
@@ -1272,7 +1295,7 @@
 </file>
 
 <file path=word/footnotes.xml><?xml version="1.0" encoding="utf-8"?>
-<w:footnotes xmlns:wpc="http://schemas.microsoft.com/office/word/2010/wordprocessingCanvas" xmlns:mc="http://schemas.openxmlformats.org/markup-compatibility/2006" xmlns:o="urn:schemas-microsoft-com:office:office" xmlns:r="http://schemas.openxmlformats.org/officeDocument/2006/relationships" xmlns:m="http://schemas.openxmlformats.org/officeDocument/2006/math" xmlns:v="urn:schemas-microsoft-com:vml" xmlns:wp14="http://schemas.microsoft.com/office/word/2010/wordprocessingDrawing" xmlns:wp="http://schemas.openxmlformats.org/drawingml/2006/wordprocessingDrawing" xmlns:w10="urn:schemas-microsoft-com:office:word" xmlns:w="http://schemas.openxmlformats.org/wordprocessingml/2006/main" xmlns:w14="http://schemas.microsoft.com/office/word/2010/wordml" xmlns:wpg="http://schemas.microsoft.com/office/word/2010/wordprocessingGroup" xmlns:wpi="http://schemas.microsoft.com/office/word/2010/wordprocessingInk" xmlns:wne="http://schemas.microsoft.com/office/word/2006/wordml" xmlns:wps="http://schemas.microsoft.com/office/word/2010/wordprocessingShape" mc:Ignorable="w14 wp14">
+<w:footnotes xmlns:wpc="http://schemas.microsoft.com/office/word/2010/wordprocessingCanvas" xmlns:cx="http://schemas.microsoft.com/office/drawing/2014/chartex" xmlns:mc="http://schemas.openxmlformats.org/markup-compatibility/2006" xmlns:o="urn:schemas-microsoft-com:office:office" xmlns:r="http://schemas.openxmlformats.org/officeDocument/2006/relationships" xmlns:m="http://schemas.openxmlformats.org/officeDocument/2006/math" xmlns:v="urn:schemas-microsoft-com:vml" xmlns:wp14="http://schemas.microsoft.com/office/word/2010/wordprocessingDrawing" xmlns:wp="http://schemas.openxmlformats.org/drawingml/2006/wordprocessingDrawing" xmlns:w10="urn:schemas-microsoft-com:office:word" xmlns:w="http://schemas.openxmlformats.org/wordprocessingml/2006/main" xmlns:w14="http://schemas.microsoft.com/office/word/2010/wordml" xmlns:w15="http://schemas.microsoft.com/office/word/2012/wordml" xmlns:w16se="http://schemas.microsoft.com/office/word/2015/wordml/symex" xmlns:wpg="http://schemas.microsoft.com/office/word/2010/wordprocessingGroup" xmlns:wpi="http://schemas.microsoft.com/office/word/2010/wordprocessingInk" xmlns:wne="http://schemas.microsoft.com/office/word/2006/wordml" xmlns:wps="http://schemas.microsoft.com/office/word/2010/wordprocessingShape" mc:Ignorable="w14 w15 w16se wp14">
   <w:footnote w:type="separator" w:id="-1">
     <w:p>
       <w:r>
@@ -1291,7 +1314,7 @@
 </file>
 
 <file path=word/header1.xml><?xml version="1.0" encoding="utf-8"?>
-<w:hdr xmlns:wpc="http://schemas.microsoft.com/office/word/2010/wordprocessingCanvas" xmlns:mc="http://schemas.openxmlformats.org/markup-compatibility/2006" xmlns:o="urn:schemas-microsoft-com:office:office" xmlns:r="http://schemas.openxmlformats.org/officeDocument/2006/relationships" xmlns:m="http://schemas.openxmlformats.org/officeDocument/2006/math" xmlns:v="urn:schemas-microsoft-com:vml" xmlns:wp14="http://schemas.microsoft.com/office/word/2010/wordprocessingDrawing" xmlns:wp="http://schemas.openxmlformats.org/drawingml/2006/wordprocessingDrawing" xmlns:w10="urn:schemas-microsoft-com:office:word" xmlns:w="http://schemas.openxmlformats.org/wordprocessingml/2006/main" xmlns:w14="http://schemas.microsoft.com/office/word/2010/wordml" xmlns:wpg="http://schemas.microsoft.com/office/word/2010/wordprocessingGroup" xmlns:wpi="http://schemas.microsoft.com/office/word/2010/wordprocessingInk" xmlns:wne="http://schemas.microsoft.com/office/word/2006/wordml" xmlns:wps="http://schemas.microsoft.com/office/word/2010/wordprocessingShape" mc:Ignorable="w14 wp14">
+<w:hdr xmlns:wpc="http://schemas.microsoft.com/office/word/2010/wordprocessingCanvas" xmlns:cx="http://schemas.microsoft.com/office/drawing/2014/chartex" xmlns:mc="http://schemas.openxmlformats.org/markup-compatibility/2006" xmlns:o="urn:schemas-microsoft-com:office:office" xmlns:r="http://schemas.openxmlformats.org/officeDocument/2006/relationships" xmlns:m="http://schemas.openxmlformats.org/officeDocument/2006/math" xmlns:v="urn:schemas-microsoft-com:vml" xmlns:wp14="http://schemas.microsoft.com/office/word/2010/wordprocessingDrawing" xmlns:wp="http://schemas.openxmlformats.org/drawingml/2006/wordprocessingDrawing" xmlns:w10="urn:schemas-microsoft-com:office:word" xmlns:w="http://schemas.openxmlformats.org/wordprocessingml/2006/main" xmlns:w14="http://schemas.microsoft.com/office/word/2010/wordml" xmlns:w15="http://schemas.microsoft.com/office/word/2012/wordml" xmlns:w16se="http://schemas.microsoft.com/office/word/2015/wordml/symex" xmlns:wpg="http://schemas.microsoft.com/office/word/2010/wordprocessingGroup" xmlns:wpi="http://schemas.microsoft.com/office/word/2010/wordprocessingInk" xmlns:wne="http://schemas.microsoft.com/office/word/2006/wordml" xmlns:wps="http://schemas.microsoft.com/office/word/2010/wordprocessingShape" mc:Ignorable="w14 w15 w16se wp14">
   <w:p>
     <w:pPr>
       <w:pStyle w:val="a3"/>
@@ -1332,7 +1355,7 @@
 </file>
 
 <file path=word/header2.xml><?xml version="1.0" encoding="utf-8"?>
-<w:hdr xmlns:wpc="http://schemas.microsoft.com/office/word/2010/wordprocessingCanvas" xmlns:mc="http://schemas.openxmlformats.org/markup-compatibility/2006" xmlns:o="urn:schemas-microsoft-com:office:office" xmlns:r="http://schemas.openxmlformats.org/officeDocument/2006/relationships" xmlns:m="http://schemas.openxmlformats.org/officeDocument/2006/math" xmlns:v="urn:schemas-microsoft-com:vml" xmlns:wp14="http://schemas.microsoft.com/office/word/2010/wordprocessingDrawing" xmlns:wp="http://schemas.openxmlformats.org/drawingml/2006/wordprocessingDrawing" xmlns:w10="urn:schemas-microsoft-com:office:word" xmlns:w="http://schemas.openxmlformats.org/wordprocessingml/2006/main" xmlns:w14="http://schemas.microsoft.com/office/word/2010/wordml" xmlns:wpg="http://schemas.microsoft.com/office/word/2010/wordprocessingGroup" xmlns:wpi="http://schemas.microsoft.com/office/word/2010/wordprocessingInk" xmlns:wne="http://schemas.microsoft.com/office/word/2006/wordml" xmlns:wps="http://schemas.microsoft.com/office/word/2010/wordprocessingShape" mc:Ignorable="w14 wp14">
+<w:hdr xmlns:wpc="http://schemas.microsoft.com/office/word/2010/wordprocessingCanvas" xmlns:cx="http://schemas.microsoft.com/office/drawing/2014/chartex" xmlns:mc="http://schemas.openxmlformats.org/markup-compatibility/2006" xmlns:o="urn:schemas-microsoft-com:office:office" xmlns:r="http://schemas.openxmlformats.org/officeDocument/2006/relationships" xmlns:m="http://schemas.openxmlformats.org/officeDocument/2006/math" xmlns:v="urn:schemas-microsoft-com:vml" xmlns:wp14="http://schemas.microsoft.com/office/word/2010/wordprocessingDrawing" xmlns:wp="http://schemas.openxmlformats.org/drawingml/2006/wordprocessingDrawing" xmlns:w10="urn:schemas-microsoft-com:office:word" xmlns:w="http://schemas.openxmlformats.org/wordprocessingml/2006/main" xmlns:w14="http://schemas.microsoft.com/office/word/2010/wordml" xmlns:w15="http://schemas.microsoft.com/office/word/2012/wordml" xmlns:w16se="http://schemas.microsoft.com/office/word/2015/wordml/symex" xmlns:wpg="http://schemas.microsoft.com/office/word/2010/wordprocessingGroup" xmlns:wpi="http://schemas.microsoft.com/office/word/2010/wordprocessingInk" xmlns:wne="http://schemas.microsoft.com/office/word/2006/wordml" xmlns:wps="http://schemas.microsoft.com/office/word/2010/wordprocessingShape" mc:Ignorable="w14 w15 w16se wp14">
   <w:p>
     <w:pPr>
       <w:pStyle w:val="a3"/>
@@ -1426,7 +1449,7 @@
 </file>
 
 <file path=word/header3.xml><?xml version="1.0" encoding="utf-8"?>
-<w:hdr xmlns:wpc="http://schemas.microsoft.com/office/word/2010/wordprocessingCanvas" xmlns:mc="http://schemas.openxmlformats.org/markup-compatibility/2006" xmlns:o="urn:schemas-microsoft-com:office:office" xmlns:r="http://schemas.openxmlformats.org/officeDocument/2006/relationships" xmlns:m="http://schemas.openxmlformats.org/officeDocument/2006/math" xmlns:v="urn:schemas-microsoft-com:vml" xmlns:wp14="http://schemas.microsoft.com/office/word/2010/wordprocessingDrawing" xmlns:wp="http://schemas.openxmlformats.org/drawingml/2006/wordprocessingDrawing" xmlns:w10="urn:schemas-microsoft-com:office:word" xmlns:w="http://schemas.openxmlformats.org/wordprocessingml/2006/main" xmlns:w14="http://schemas.microsoft.com/office/word/2010/wordml" xmlns:wpg="http://schemas.microsoft.com/office/word/2010/wordprocessingGroup" xmlns:wpi="http://schemas.microsoft.com/office/word/2010/wordprocessingInk" xmlns:wne="http://schemas.microsoft.com/office/word/2006/wordml" xmlns:wps="http://schemas.microsoft.com/office/word/2010/wordprocessingShape" mc:Ignorable="w14 wp14">
+<w:hdr xmlns:wpc="http://schemas.microsoft.com/office/word/2010/wordprocessingCanvas" xmlns:cx="http://schemas.microsoft.com/office/drawing/2014/chartex" xmlns:mc="http://schemas.openxmlformats.org/markup-compatibility/2006" xmlns:o="urn:schemas-microsoft-com:office:office" xmlns:r="http://schemas.openxmlformats.org/officeDocument/2006/relationships" xmlns:m="http://schemas.openxmlformats.org/officeDocument/2006/math" xmlns:v="urn:schemas-microsoft-com:vml" xmlns:wp14="http://schemas.microsoft.com/office/word/2010/wordprocessingDrawing" xmlns:wp="http://schemas.openxmlformats.org/drawingml/2006/wordprocessingDrawing" xmlns:w10="urn:schemas-microsoft-com:office:word" xmlns:w="http://schemas.openxmlformats.org/wordprocessingml/2006/main" xmlns:w14="http://schemas.microsoft.com/office/word/2010/wordml" xmlns:w15="http://schemas.microsoft.com/office/word/2012/wordml" xmlns:w16se="http://schemas.microsoft.com/office/word/2015/wordml/symex" xmlns:wpg="http://schemas.microsoft.com/office/word/2010/wordprocessingGroup" xmlns:wpi="http://schemas.microsoft.com/office/word/2010/wordprocessingInk" xmlns:wne="http://schemas.microsoft.com/office/word/2006/wordml" xmlns:wps="http://schemas.microsoft.com/office/word/2010/wordprocessingShape" mc:Ignorable="w14 w15 w16se wp14">
   <w:p>
     <w:pPr>
       <w:pStyle w:val="a3"/>
@@ -1467,7 +1490,7 @@
 </file>
 
 <file path=word/styles.xml><?xml version="1.0" encoding="utf-8"?>
-<w:styles xmlns:mc="http://schemas.openxmlformats.org/markup-compatibility/2006" xmlns:r="http://schemas.openxmlformats.org/officeDocument/2006/relationships" xmlns:w="http://schemas.openxmlformats.org/wordprocessingml/2006/main" xmlns:w14="http://schemas.microsoft.com/office/word/2010/wordml" mc:Ignorable="w14">
+<w:styles xmlns:mc="http://schemas.openxmlformats.org/markup-compatibility/2006" xmlns:r="http://schemas.openxmlformats.org/officeDocument/2006/relationships" xmlns:w="http://schemas.openxmlformats.org/wordprocessingml/2006/main" xmlns:w14="http://schemas.microsoft.com/office/word/2010/wordml" xmlns:w15="http://schemas.microsoft.com/office/word/2012/wordml" xmlns:w16se="http://schemas.microsoft.com/office/word/2015/wordml/symex" mc:Ignorable="w14 w15 w16se">
   <w:docDefaults>
     <w:rPrDefault>
       <w:rPr>
@@ -1477,144 +1500,378 @@
     </w:rPrDefault>
     <w:pPrDefault/>
   </w:docDefaults>
-  <w:latentStyles w:defLockedState="0" w:defUIPriority="99" w:defSemiHidden="1" w:defUnhideWhenUsed="1" w:defQFormat="0" w:count="267">
-    <w:lsdException w:name="Normal" w:semiHidden="0" w:uiPriority="0" w:unhideWhenUsed="0" w:qFormat="1"/>
-    <w:lsdException w:name="heading 1" w:semiHidden="0" w:uiPriority="9" w:unhideWhenUsed="0" w:qFormat="1"/>
-    <w:lsdException w:name="heading 2" w:uiPriority="9" w:qFormat="1"/>
-    <w:lsdException w:name="heading 3" w:uiPriority="9" w:qFormat="1"/>
-    <w:lsdException w:name="heading 4" w:uiPriority="9" w:qFormat="1"/>
-    <w:lsdException w:name="heading 5" w:uiPriority="9" w:qFormat="1"/>
-    <w:lsdException w:name="heading 6" w:uiPriority="9" w:qFormat="1"/>
-    <w:lsdException w:name="heading 7" w:uiPriority="9" w:qFormat="1"/>
-    <w:lsdException w:name="heading 8" w:uiPriority="9" w:qFormat="1"/>
-    <w:lsdException w:name="heading 9" w:uiPriority="9" w:qFormat="1"/>
-    <w:lsdException w:name="toc 1" w:uiPriority="39"/>
-    <w:lsdException w:name="toc 2" w:uiPriority="39"/>
-    <w:lsdException w:name="toc 3" w:uiPriority="39"/>
-    <w:lsdException w:name="toc 4" w:uiPriority="39"/>
-    <w:lsdException w:name="toc 5" w:uiPriority="39"/>
-    <w:lsdException w:name="toc 6" w:uiPriority="39"/>
-    <w:lsdException w:name="toc 7" w:uiPriority="39"/>
-    <w:lsdException w:name="toc 8" w:uiPriority="39"/>
-    <w:lsdException w:name="toc 9" w:uiPriority="39"/>
-    <w:lsdException w:name="caption" w:uiPriority="35" w:qFormat="1"/>
-    <w:lsdException w:name="Title" w:semiHidden="0" w:uiPriority="10" w:unhideWhenUsed="0" w:qFormat="1"/>
-    <w:lsdException w:name="Default Paragraph Font" w:uiPriority="1"/>
-    <w:lsdException w:name="Subtitle" w:semiHidden="0" w:uiPriority="11" w:unhideWhenUsed="0" w:qFormat="1"/>
-    <w:lsdException w:name="Strong" w:semiHidden="0" w:uiPriority="22" w:unhideWhenUsed="0" w:qFormat="1"/>
-    <w:lsdException w:name="Emphasis" w:semiHidden="0" w:uiPriority="20" w:unhideWhenUsed="0" w:qFormat="1"/>
-    <w:lsdException w:name="Table Grid" w:semiHidden="0" w:uiPriority="59" w:unhideWhenUsed="0"/>
-    <w:lsdException w:name="Placeholder Text" w:unhideWhenUsed="0"/>
-    <w:lsdException w:name="No Spacing" w:semiHidden="0" w:uiPriority="1" w:unhideWhenUsed="0" w:qFormat="1"/>
-    <w:lsdException w:name="Light Shading" w:semiHidden="0" w:uiPriority="60" w:unhideWhenUsed="0"/>
-    <w:lsdException w:name="Light List" w:semiHidden="0" w:uiPriority="61" w:unhideWhenUsed="0"/>
-    <w:lsdException w:name="Light Grid" w:semiHidden="0" w:uiPriority="62" w:unhideWhenUsed="0"/>
-    <w:lsdException w:name="Medium Shading 1" w:semiHidden="0" w:uiPriority="63" w:unhideWhenUsed="0"/>
-    <w:lsdException w:name="Medium Shading 2" w:semiHidden="0" w:uiPriority="64" w:unhideWhenUsed="0"/>
-    <w:lsdException w:name="Medium List 1" w:semiHidden="0" w:uiPriority="65" w:unhideWhenUsed="0"/>
-    <w:lsdException w:name="Medium List 2" w:semiHidden="0" w:uiPriority="66" w:unhideWhenUsed="0"/>
-    <w:lsdException w:name="Medium Grid 1" w:semiHidden="0" w:uiPriority="67" w:unhideWhenUsed="0"/>
-    <w:lsdException w:name="Medium Grid 2" w:semiHidden="0" w:uiPriority="68" w:unhideWhenUsed="0"/>
-    <w:lsdException w:name="Medium Grid 3" w:semiHidden="0" w:uiPriority="69" w:unhideWhenUsed="0"/>
-    <w:lsdException w:name="Dark List" w:semiHidden="0" w:uiPriority="70" w:unhideWhenUsed="0"/>
-    <w:lsdException w:name="Colorful Shading" w:semiHidden="0" w:uiPriority="71" w:unhideWhenUsed="0"/>
-    <w:lsdException w:name="Colorful List" w:semiHidden="0" w:uiPriority="72" w:unhideWhenUsed="0"/>
-    <w:lsdException w:name="Colorful Grid" w:semiHidden="0" w:uiPriority="73" w:unhideWhenUsed="0"/>
-    <w:lsdException w:name="Light Shading Accent 1" w:semiHidden="0" w:uiPriority="60" w:unhideWhenUsed="0"/>
-    <w:lsdException w:name="Light List Accent 1" w:semiHidden="0" w:uiPriority="61" w:unhideWhenUsed="0"/>
-    <w:lsdException w:name="Light Grid Accent 1" w:semiHidden="0" w:uiPriority="62" w:unhideWhenUsed="0"/>
-    <w:lsdException w:name="Medium Shading 1 Accent 1" w:semiHidden="0" w:uiPriority="63" w:unhideWhenUsed="0"/>
-    <w:lsdException w:name="Medium Shading 2 Accent 1" w:semiHidden="0" w:uiPriority="64" w:unhideWhenUsed="0"/>
-    <w:lsdException w:name="Medium List 1 Accent 1" w:semiHidden="0" w:uiPriority="65" w:unhideWhenUsed="0"/>
-    <w:lsdException w:name="Revision" w:unhideWhenUsed="0"/>
-    <w:lsdException w:name="List Paragraph" w:semiHidden="0" w:uiPriority="34" w:unhideWhenUsed="0" w:qFormat="1"/>
-    <w:lsdException w:name="Quote" w:semiHidden="0" w:uiPriority="29" w:unhideWhenUsed="0" w:qFormat="1"/>
-    <w:lsdException w:name="Intense Quote" w:semiHidden="0" w:uiPriority="30" w:unhideWhenUsed="0" w:qFormat="1"/>
-    <w:lsdException w:name="Medium List 2 Accent 1" w:semiHidden="0" w:uiPriority="66" w:unhideWhenUsed="0"/>
-    <w:lsdException w:name="Medium Grid 1 Accent 1" w:semiHidden="0" w:uiPriority="67" w:unhideWhenUsed="0"/>
-    <w:lsdException w:name="Medium Grid 2 Accent 1" w:semiHidden="0" w:uiPriority="68" w:unhideWhenUsed="0"/>
-    <w:lsdException w:name="Medium Grid 3 Accent 1" w:semiHidden="0" w:uiPriority="69" w:unhideWhenUsed="0"/>
-    <w:lsdException w:name="Dark List Accent 1" w:semiHidden="0" w:uiPriority="70" w:unhideWhenUsed="0"/>
-    <w:lsdException w:name="Colorful Shading Accent 1" w:semiHidden="0" w:uiPriority="71" w:unhideWhenUsed="0"/>
-    <w:lsdException w:name="Colorful List Accent 1" w:semiHidden="0" w:uiPriority="72" w:unhideWhenUsed="0"/>
-    <w:lsdException w:name="Colorful Grid Accent 1" w:semiHidden="0" w:uiPriority="73" w:unhideWhenUsed="0"/>
-    <w:lsdException w:name="Light Shading Accent 2" w:semiHidden="0" w:uiPriority="60" w:unhideWhenUsed="0"/>
-    <w:lsdException w:name="Light List Accent 2" w:semiHidden="0" w:uiPriority="61" w:unhideWhenUsed="0"/>
-    <w:lsdException w:name="Light Grid Accent 2" w:semiHidden="0" w:uiPriority="62" w:unhideWhenUsed="0"/>
-    <w:lsdException w:name="Medium Shading 1 Accent 2" w:semiHidden="0" w:uiPriority="63" w:unhideWhenUsed="0"/>
-    <w:lsdException w:name="Medium Shading 2 Accent 2" w:semiHidden="0" w:uiPriority="64" w:unhideWhenUsed="0"/>
-    <w:lsdException w:name="Medium List 1 Accent 2" w:semiHidden="0" w:uiPriority="65" w:unhideWhenUsed="0"/>
-    <w:lsdException w:name="Medium List 2 Accent 2" w:semiHidden="0" w:uiPriority="66" w:unhideWhenUsed="0"/>
-    <w:lsdException w:name="Medium Grid 1 Accent 2" w:semiHidden="0" w:uiPriority="67" w:unhideWhenUsed="0"/>
-    <w:lsdException w:name="Medium Grid 2 Accent 2" w:semiHidden="0" w:uiPriority="68" w:unhideWhenUsed="0"/>
-    <w:lsdException w:name="Medium Grid 3 Accent 2" w:semiHidden="0" w:uiPriority="69" w:unhideWhenUsed="0"/>
-    <w:lsdException w:name="Dark List Accent 2" w:semiHidden="0" w:uiPriority="70" w:unhideWhenUsed="0"/>
-    <w:lsdException w:name="Colorful Shading Accent 2" w:semiHidden="0" w:uiPriority="71" w:unhideWhenUsed="0"/>
-    <w:lsdException w:name="Colorful List Accent 2" w:semiHidden="0" w:uiPriority="72" w:unhideWhenUsed="0"/>
-    <w:lsdException w:name="Colorful Grid Accent 2" w:semiHidden="0" w:uiPriority="73" w:unhideWhenUsed="0"/>
-    <w:lsdException w:name="Light Shading Accent 3" w:semiHidden="0" w:uiPriority="60" w:unhideWhenUsed="0"/>
-    <w:lsdException w:name="Light List Accent 3" w:semiHidden="0" w:uiPriority="61" w:unhideWhenUsed="0"/>
-    <w:lsdException w:name="Light Grid Accent 3" w:semiHidden="0" w:uiPriority="62" w:unhideWhenUsed="0"/>
-    <w:lsdException w:name="Medium Shading 1 Accent 3" w:semiHidden="0" w:uiPriority="63" w:unhideWhenUsed="0"/>
-    <w:lsdException w:name="Medium Shading 2 Accent 3" w:semiHidden="0" w:uiPriority="64" w:unhideWhenUsed="0"/>
-    <w:lsdException w:name="Medium List 1 Accent 3" w:semiHidden="0" w:uiPriority="65" w:unhideWhenUsed="0"/>
-    <w:lsdException w:name="Medium List 2 Accent 3" w:semiHidden="0" w:uiPriority="66" w:unhideWhenUsed="0"/>
-    <w:lsdException w:name="Medium Grid 1 Accent 3" w:semiHidden="0" w:uiPriority="67" w:unhideWhenUsed="0"/>
-    <w:lsdException w:name="Medium Grid 2 Accent 3" w:semiHidden="0" w:uiPriority="68" w:unhideWhenUsed="0"/>
-    <w:lsdException w:name="Medium Grid 3 Accent 3" w:semiHidden="0" w:uiPriority="69" w:unhideWhenUsed="0"/>
-    <w:lsdException w:name="Dark List Accent 3" w:semiHidden="0" w:uiPriority="70" w:unhideWhenUsed="0"/>
-    <w:lsdException w:name="Colorful Shading Accent 3" w:semiHidden="0" w:uiPriority="71" w:unhideWhenUsed="0"/>
-    <w:lsdException w:name="Colorful List Accent 3" w:semiHidden="0" w:uiPriority="72" w:unhideWhenUsed="0"/>
-    <w:lsdException w:name="Colorful Grid Accent 3" w:semiHidden="0" w:uiPriority="73" w:unhideWhenUsed="0"/>
-    <w:lsdException w:name="Light Shading Accent 4" w:semiHidden="0" w:uiPriority="60" w:unhideWhenUsed="0"/>
-    <w:lsdException w:name="Light List Accent 4" w:semiHidden="0" w:uiPriority="61" w:unhideWhenUsed="0"/>
-    <w:lsdException w:name="Light Grid Accent 4" w:semiHidden="0" w:uiPriority="62" w:unhideWhenUsed="0"/>
-    <w:lsdException w:name="Medium Shading 1 Accent 4" w:semiHidden="0" w:uiPriority="63" w:unhideWhenUsed="0"/>
-    <w:lsdException w:name="Medium Shading 2 Accent 4" w:semiHidden="0" w:uiPriority="64" w:unhideWhenUsed="0"/>
-    <w:lsdException w:name="Medium List 1 Accent 4" w:semiHidden="0" w:uiPriority="65" w:unhideWhenUsed="0"/>
-    <w:lsdException w:name="Medium List 2 Accent 4" w:semiHidden="0" w:uiPriority="66" w:unhideWhenUsed="0"/>
-    <w:lsdException w:name="Medium Grid 1 Accent 4" w:semiHidden="0" w:uiPriority="67" w:unhideWhenUsed="0"/>
-    <w:lsdException w:name="Medium Grid 2 Accent 4" w:semiHidden="0" w:uiPriority="68" w:unhideWhenUsed="0"/>
-    <w:lsdException w:name="Medium Grid 3 Accent 4" w:semiHidden="0" w:uiPriority="69" w:unhideWhenUsed="0"/>
-    <w:lsdException w:name="Dark List Accent 4" w:semiHidden="0" w:uiPriority="70" w:unhideWhenUsed="0"/>
-    <w:lsdException w:name="Colorful Shading Accent 4" w:semiHidden="0" w:uiPriority="71" w:unhideWhenUsed="0"/>
-    <w:lsdException w:name="Colorful List Accent 4" w:semiHidden="0" w:uiPriority="72" w:unhideWhenUsed="0"/>
-    <w:lsdException w:name="Colorful Grid Accent 4" w:semiHidden="0" w:uiPriority="73" w:unhideWhenUsed="0"/>
-    <w:lsdException w:name="Light Shading Accent 5" w:semiHidden="0" w:uiPriority="60" w:unhideWhenUsed="0"/>
-    <w:lsdException w:name="Light List Accent 5" w:semiHidden="0" w:uiPriority="61" w:unhideWhenUsed="0"/>
-    <w:lsdException w:name="Light Grid Accent 5" w:semiHidden="0" w:uiPriority="62" w:unhideWhenUsed="0"/>
-    <w:lsdException w:name="Medium Shading 1 Accent 5" w:semiHidden="0" w:uiPriority="63" w:unhideWhenUsed="0"/>
-    <w:lsdException w:name="Medium Shading 2 Accent 5" w:semiHidden="0" w:uiPriority="64" w:unhideWhenUsed="0"/>
-    <w:lsdException w:name="Medium List 1 Accent 5" w:semiHidden="0" w:uiPriority="65" w:unhideWhenUsed="0"/>
-    <w:lsdException w:name="Medium List 2 Accent 5" w:semiHidden="0" w:uiPriority="66" w:unhideWhenUsed="0"/>
-    <w:lsdException w:name="Medium Grid 1 Accent 5" w:semiHidden="0" w:uiPriority="67" w:unhideWhenUsed="0"/>
-    <w:lsdException w:name="Medium Grid 2 Accent 5" w:semiHidden="0" w:uiPriority="68" w:unhideWhenUsed="0"/>
-    <w:lsdException w:name="Medium Grid 3 Accent 5" w:semiHidden="0" w:uiPriority="69" w:unhideWhenUsed="0"/>
-    <w:lsdException w:name="Dark List Accent 5" w:semiHidden="0" w:uiPriority="70" w:unhideWhenUsed="0"/>
-    <w:lsdException w:name="Colorful Shading Accent 5" w:semiHidden="0" w:uiPriority="71" w:unhideWhenUsed="0"/>
-    <w:lsdException w:name="Colorful List Accent 5" w:semiHidden="0" w:uiPriority="72" w:unhideWhenUsed="0"/>
-    <w:lsdException w:name="Colorful Grid Accent 5" w:semiHidden="0" w:uiPriority="73" w:unhideWhenUsed="0"/>
-    <w:lsdException w:name="Light Shading Accent 6" w:semiHidden="0" w:uiPriority="60" w:unhideWhenUsed="0"/>
-    <w:lsdException w:name="Light List Accent 6" w:semiHidden="0" w:uiPriority="61" w:unhideWhenUsed="0"/>
-    <w:lsdException w:name="Light Grid Accent 6" w:semiHidden="0" w:uiPriority="62" w:unhideWhenUsed="0"/>
-    <w:lsdException w:name="Medium Shading 1 Accent 6" w:semiHidden="0" w:uiPriority="63" w:unhideWhenUsed="0"/>
-    <w:lsdException w:name="Medium Shading 2 Accent 6" w:semiHidden="0" w:uiPriority="64" w:unhideWhenUsed="0"/>
-    <w:lsdException w:name="Medium List 1 Accent 6" w:semiHidden="0" w:uiPriority="65" w:unhideWhenUsed="0"/>
-    <w:lsdException w:name="Medium List 2 Accent 6" w:semiHidden="0" w:uiPriority="66" w:unhideWhenUsed="0"/>
-    <w:lsdException w:name="Medium Grid 1 Accent 6" w:semiHidden="0" w:uiPriority="67" w:unhideWhenUsed="0"/>
-    <w:lsdException w:name="Medium Grid 2 Accent 6" w:semiHidden="0" w:uiPriority="68" w:unhideWhenUsed="0"/>
-    <w:lsdException w:name="Medium Grid 3 Accent 6" w:semiHidden="0" w:uiPriority="69" w:unhideWhenUsed="0"/>
-    <w:lsdException w:name="Dark List Accent 6" w:semiHidden="0" w:uiPriority="70" w:unhideWhenUsed="0"/>
-    <w:lsdException w:name="Colorful Shading Accent 6" w:semiHidden="0" w:uiPriority="71" w:unhideWhenUsed="0"/>
-    <w:lsdException w:name="Colorful List Accent 6" w:semiHidden="0" w:uiPriority="72" w:unhideWhenUsed="0"/>
-    <w:lsdException w:name="Colorful Grid Accent 6" w:semiHidden="0" w:uiPriority="73" w:unhideWhenUsed="0"/>
-    <w:lsdException w:name="Subtle Emphasis" w:semiHidden="0" w:uiPriority="19" w:unhideWhenUsed="0" w:qFormat="1"/>
-    <w:lsdException w:name="Intense Emphasis" w:semiHidden="0" w:uiPriority="21" w:unhideWhenUsed="0" w:qFormat="1"/>
-    <w:lsdException w:name="Subtle Reference" w:semiHidden="0" w:uiPriority="31" w:unhideWhenUsed="0" w:qFormat="1"/>
-    <w:lsdException w:name="Intense Reference" w:semiHidden="0" w:uiPriority="32" w:unhideWhenUsed="0" w:qFormat="1"/>
-    <w:lsdException w:name="Book Title" w:semiHidden="0" w:uiPriority="33" w:unhideWhenUsed="0" w:qFormat="1"/>
-    <w:lsdException w:name="Bibliography" w:uiPriority="37"/>
-    <w:lsdException w:name="TOC Heading" w:uiPriority="39" w:qFormat="1"/>
+  <w:latentStyles w:defLockedState="0" w:defUIPriority="99" w:defSemiHidden="0" w:defUnhideWhenUsed="0" w:defQFormat="0" w:count="371">
+    <w:lsdException w:name="Normal" w:uiPriority="0" w:qFormat="1"/>
+    <w:lsdException w:name="heading 1" w:uiPriority="9" w:qFormat="1"/>
+    <w:lsdException w:name="heading 2" w:semiHidden="1" w:uiPriority="9" w:unhideWhenUsed="1" w:qFormat="1"/>
+    <w:lsdException w:name="heading 3" w:semiHidden="1" w:uiPriority="9" w:unhideWhenUsed="1" w:qFormat="1"/>
+    <w:lsdException w:name="heading 4" w:semiHidden="1" w:uiPriority="9" w:unhideWhenUsed="1" w:qFormat="1"/>
+    <w:lsdException w:name="heading 5" w:semiHidden="1" w:uiPriority="9" w:unhideWhenUsed="1" w:qFormat="1"/>
+    <w:lsdException w:name="heading 6" w:semiHidden="1" w:uiPriority="9" w:unhideWhenUsed="1" w:qFormat="1"/>
+    <w:lsdException w:name="heading 7" w:semiHidden="1" w:uiPriority="9" w:unhideWhenUsed="1" w:qFormat="1"/>
+    <w:lsdException w:name="heading 8" w:semiHidden="1" w:uiPriority="9" w:unhideWhenUsed="1" w:qFormat="1"/>
+    <w:lsdException w:name="heading 9" w:semiHidden="1" w:uiPriority="9" w:unhideWhenUsed="1" w:qFormat="1"/>
+    <w:lsdException w:name="index 1" w:semiHidden="1" w:unhideWhenUsed="1"/>
+    <w:lsdException w:name="index 2" w:semiHidden="1" w:unhideWhenUsed="1"/>
+    <w:lsdException w:name="index 3" w:semiHidden="1" w:unhideWhenUsed="1"/>
+    <w:lsdException w:name="index 4" w:semiHidden="1" w:unhideWhenUsed="1"/>
+    <w:lsdException w:name="index 5" w:semiHidden="1" w:unhideWhenUsed="1"/>
+    <w:lsdException w:name="index 6" w:semiHidden="1" w:unhideWhenUsed="1"/>
+    <w:lsdException w:name="index 7" w:semiHidden="1" w:unhideWhenUsed="1"/>
+    <w:lsdException w:name="index 8" w:semiHidden="1" w:unhideWhenUsed="1"/>
+    <w:lsdException w:name="index 9" w:semiHidden="1" w:unhideWhenUsed="1"/>
+    <w:lsdException w:name="toc 1" w:semiHidden="1" w:uiPriority="39" w:unhideWhenUsed="1"/>
+    <w:lsdException w:name="toc 2" w:semiHidden="1" w:uiPriority="39" w:unhideWhenUsed="1"/>
+    <w:lsdException w:name="toc 3" w:semiHidden="1" w:uiPriority="39" w:unhideWhenUsed="1"/>
+    <w:lsdException w:name="toc 4" w:semiHidden="1" w:uiPriority="39" w:unhideWhenUsed="1"/>
+    <w:lsdException w:name="toc 5" w:semiHidden="1" w:uiPriority="39" w:unhideWhenUsed="1"/>
+    <w:lsdException w:name="toc 6" w:semiHidden="1" w:uiPriority="39" w:unhideWhenUsed="1"/>
+    <w:lsdException w:name="toc 7" w:semiHidden="1" w:uiPriority="39" w:unhideWhenUsed="1"/>
+    <w:lsdException w:name="toc 8" w:semiHidden="1" w:uiPriority="39" w:unhideWhenUsed="1"/>
+    <w:lsdException w:name="toc 9" w:semiHidden="1" w:uiPriority="39" w:unhideWhenUsed="1"/>
+    <w:lsdException w:name="Normal Indent" w:semiHidden="1" w:unhideWhenUsed="1"/>
+    <w:lsdException w:name="footnote text" w:semiHidden="1" w:unhideWhenUsed="1"/>
+    <w:lsdException w:name="annotation text" w:semiHidden="1" w:unhideWhenUsed="1"/>
+    <w:lsdException w:name="header" w:semiHidden="1" w:unhideWhenUsed="1"/>
+    <w:lsdException w:name="footer" w:semiHidden="1" w:unhideWhenUsed="1"/>
+    <w:lsdException w:name="index heading" w:semiHidden="1" w:unhideWhenUsed="1"/>
+    <w:lsdException w:name="caption" w:semiHidden="1" w:uiPriority="35" w:unhideWhenUsed="1" w:qFormat="1"/>
+    <w:lsdException w:name="table of figures" w:semiHidden="1" w:unhideWhenUsed="1"/>
+    <w:lsdException w:name="envelope address" w:semiHidden="1" w:unhideWhenUsed="1"/>
+    <w:lsdException w:name="envelope return" w:semiHidden="1" w:unhideWhenUsed="1"/>
+    <w:lsdException w:name="footnote reference" w:semiHidden="1" w:unhideWhenUsed="1"/>
+    <w:lsdException w:name="annotation reference" w:semiHidden="1" w:unhideWhenUsed="1"/>
+    <w:lsdException w:name="line number" w:semiHidden="1" w:unhideWhenUsed="1"/>
+    <w:lsdException w:name="page number" w:semiHidden="1" w:unhideWhenUsed="1"/>
+    <w:lsdException w:name="endnote reference" w:semiHidden="1" w:unhideWhenUsed="1"/>
+    <w:lsdException w:name="endnote text" w:semiHidden="1" w:unhideWhenUsed="1"/>
+    <w:lsdException w:name="table of authorities" w:semiHidden="1" w:unhideWhenUsed="1"/>
+    <w:lsdException w:name="macro" w:semiHidden="1" w:unhideWhenUsed="1"/>
+    <w:lsdException w:name="toa heading" w:semiHidden="1" w:unhideWhenUsed="1"/>
+    <w:lsdException w:name="List" w:semiHidden="1" w:unhideWhenUsed="1"/>
+    <w:lsdException w:name="List Bullet" w:semiHidden="1" w:unhideWhenUsed="1"/>
+    <w:lsdException w:name="List Number" w:semiHidden="1" w:unhideWhenUsed="1"/>
+    <w:lsdException w:name="List 2" w:semiHidden="1" w:unhideWhenUsed="1"/>
+    <w:lsdException w:name="List 3" w:semiHidden="1" w:unhideWhenUsed="1"/>
+    <w:lsdException w:name="List 4" w:semiHidden="1" w:unhideWhenUsed="1"/>
+    <w:lsdException w:name="List 5" w:semiHidden="1" w:unhideWhenUsed="1"/>
+    <w:lsdException w:name="List Bullet 2" w:semiHidden="1" w:unhideWhenUsed="1"/>
+    <w:lsdException w:name="List Bullet 3" w:semiHidden="1" w:unhideWhenUsed="1"/>
+    <w:lsdException w:name="List Bullet 4" w:semiHidden="1" w:unhideWhenUsed="1"/>
+    <w:lsdException w:name="List Bullet 5" w:semiHidden="1" w:unhideWhenUsed="1"/>
+    <w:lsdException w:name="List Number 2" w:semiHidden="1" w:unhideWhenUsed="1"/>
+    <w:lsdException w:name="List Number 3" w:semiHidden="1" w:unhideWhenUsed="1"/>
+    <w:lsdException w:name="List Number 4" w:semiHidden="1" w:unhideWhenUsed="1"/>
+    <w:lsdException w:name="List Number 5" w:semiHidden="1" w:unhideWhenUsed="1"/>
+    <w:lsdException w:name="Title" w:uiPriority="10" w:qFormat="1"/>
+    <w:lsdException w:name="Closing" w:semiHidden="1" w:unhideWhenUsed="1"/>
+    <w:lsdException w:name="Signature" w:semiHidden="1" w:unhideWhenUsed="1"/>
+    <w:lsdException w:name="Default Paragraph Font" w:semiHidden="1" w:uiPriority="1" w:unhideWhenUsed="1"/>
+    <w:lsdException w:name="Body Text" w:semiHidden="1" w:unhideWhenUsed="1"/>
+    <w:lsdException w:name="Body Text Indent" w:semiHidden="1" w:unhideWhenUsed="1"/>
+    <w:lsdException w:name="List Continue" w:semiHidden="1" w:unhideWhenUsed="1"/>
+    <w:lsdException w:name="List Continue 2" w:semiHidden="1" w:unhideWhenUsed="1"/>
+    <w:lsdException w:name="List Continue 3" w:semiHidden="1" w:unhideWhenUsed="1"/>
+    <w:lsdException w:name="List Continue 4" w:semiHidden="1" w:unhideWhenUsed="1"/>
+    <w:lsdException w:name="List Continue 5" w:semiHidden="1" w:unhideWhenUsed="1"/>
+    <w:lsdException w:name="Message Header" w:semiHidden="1" w:unhideWhenUsed="1"/>
+    <w:lsdException w:name="Subtitle" w:uiPriority="11" w:qFormat="1"/>
+    <w:lsdException w:name="Salutation" w:semiHidden="1" w:unhideWhenUsed="1"/>
+    <w:lsdException w:name="Date" w:semiHidden="1" w:unhideWhenUsed="1"/>
+    <w:lsdException w:name="Body Text First Indent" w:semiHidden="1" w:unhideWhenUsed="1"/>
+    <w:lsdException w:name="Body Text First Indent 2" w:semiHidden="1" w:unhideWhenUsed="1"/>
+    <w:lsdException w:name="Note Heading" w:semiHidden="1" w:unhideWhenUsed="1"/>
+    <w:lsdException w:name="Body Text 2" w:semiHidden="1" w:unhideWhenUsed="1"/>
+    <w:lsdException w:name="Body Text 3" w:semiHidden="1" w:unhideWhenUsed="1"/>
+    <w:lsdException w:name="Body Text Indent 2" w:semiHidden="1" w:unhideWhenUsed="1"/>
+    <w:lsdException w:name="Body Text Indent 3" w:semiHidden="1" w:unhideWhenUsed="1"/>
+    <w:lsdException w:name="Block Text" w:semiHidden="1" w:unhideWhenUsed="1"/>
+    <w:lsdException w:name="Hyperlink" w:semiHidden="1" w:unhideWhenUsed="1"/>
+    <w:lsdException w:name="FollowedHyperlink" w:semiHidden="1" w:unhideWhenUsed="1"/>
+    <w:lsdException w:name="Strong" w:uiPriority="22" w:qFormat="1"/>
+    <w:lsdException w:name="Emphasis" w:uiPriority="20" w:qFormat="1"/>
+    <w:lsdException w:name="Document Map" w:semiHidden="1" w:unhideWhenUsed="1"/>
+    <w:lsdException w:name="Plain Text" w:semiHidden="1" w:unhideWhenUsed="1"/>
+    <w:lsdException w:name="E-mail Signature" w:semiHidden="1" w:unhideWhenUsed="1"/>
+    <w:lsdException w:name="HTML Top of Form" w:semiHidden="1" w:unhideWhenUsed="1"/>
+    <w:lsdException w:name="HTML Bottom of Form" w:semiHidden="1" w:unhideWhenUsed="1"/>
+    <w:lsdException w:name="Normal (Web)" w:semiHidden="1" w:unhideWhenUsed="1"/>
+    <w:lsdException w:name="HTML Acronym" w:semiHidden="1" w:unhideWhenUsed="1"/>
+    <w:lsdException w:name="HTML Address" w:semiHidden="1" w:unhideWhenUsed="1"/>
+    <w:lsdException w:name="HTML Cite" w:semiHidden="1" w:unhideWhenUsed="1"/>
+    <w:lsdException w:name="HTML Code" w:semiHidden="1" w:unhideWhenUsed="1"/>
+    <w:lsdException w:name="HTML Definition" w:semiHidden="1" w:unhideWhenUsed="1"/>
+    <w:lsdException w:name="HTML Keyboard" w:semiHidden="1" w:unhideWhenUsed="1"/>
+    <w:lsdException w:name="HTML Preformatted" w:semiHidden="1" w:unhideWhenUsed="1"/>
+    <w:lsdException w:name="HTML Sample" w:semiHidden="1" w:unhideWhenUsed="1"/>
+    <w:lsdException w:name="HTML Typewriter" w:semiHidden="1" w:unhideWhenUsed="1"/>
+    <w:lsdException w:name="HTML Variable" w:semiHidden="1" w:unhideWhenUsed="1"/>
+    <w:lsdException w:name="Normal Table" w:semiHidden="1" w:unhideWhenUsed="1"/>
+    <w:lsdException w:name="annotation subject" w:semiHidden="1" w:unhideWhenUsed="1"/>
+    <w:lsdException w:name="No List" w:semiHidden="1" w:unhideWhenUsed="1"/>
+    <w:lsdException w:name="Outline List 1" w:semiHidden="1" w:unhideWhenUsed="1"/>
+    <w:lsdException w:name="Outline List 2" w:semiHidden="1" w:unhideWhenUsed="1"/>
+    <w:lsdException w:name="Outline List 3" w:semiHidden="1" w:unhideWhenUsed="1"/>
+    <w:lsdException w:name="Table Simple 1" w:semiHidden="1" w:unhideWhenUsed="1"/>
+    <w:lsdException w:name="Table Simple 2" w:semiHidden="1" w:unhideWhenUsed="1"/>
+    <w:lsdException w:name="Table Simple 3" w:semiHidden="1" w:unhideWhenUsed="1"/>
+    <w:lsdException w:name="Table Classic 1" w:semiHidden="1" w:unhideWhenUsed="1"/>
+    <w:lsdException w:name="Table Classic 2" w:semiHidden="1" w:unhideWhenUsed="1"/>
+    <w:lsdException w:name="Table Classic 3" w:semiHidden="1" w:unhideWhenUsed="1"/>
+    <w:lsdException w:name="Table Classic 4" w:semiHidden="1" w:unhideWhenUsed="1"/>
+    <w:lsdException w:name="Table Colorful 1" w:semiHidden="1" w:unhideWhenUsed="1"/>
+    <w:lsdException w:name="Table Colorful 2" w:semiHidden="1" w:unhideWhenUsed="1"/>
+    <w:lsdException w:name="Table Colorful 3" w:semiHidden="1" w:unhideWhenUsed="1"/>
+    <w:lsdException w:name="Table Columns 1" w:semiHidden="1" w:unhideWhenUsed="1"/>
+    <w:lsdException w:name="Table Columns 2" w:semiHidden="1" w:unhideWhenUsed="1"/>
+    <w:lsdException w:name="Table Columns 3" w:semiHidden="1" w:unhideWhenUsed="1"/>
+    <w:lsdException w:name="Table Columns 4" w:semiHidden="1" w:unhideWhenUsed="1"/>
+    <w:lsdException w:name="Table Columns 5" w:semiHidden="1" w:unhideWhenUsed="1"/>
+    <w:lsdException w:name="Table Grid 1" w:semiHidden="1" w:unhideWhenUsed="1"/>
+    <w:lsdException w:name="Table Grid 2" w:semiHidden="1" w:unhideWhenUsed="1"/>
+    <w:lsdException w:name="Table Grid 3" w:semiHidden="1" w:unhideWhenUsed="1"/>
+    <w:lsdException w:name="Table Grid 4" w:semiHidden="1" w:unhideWhenUsed="1"/>
+    <w:lsdException w:name="Table Grid 5" w:semiHidden="1" w:unhideWhenUsed="1"/>
+    <w:lsdException w:name="Table Grid 6" w:semiHidden="1" w:unhideWhenUsed="1"/>
+    <w:lsdException w:name="Table Grid 7" w:semiHidden="1" w:unhideWhenUsed="1"/>
+    <w:lsdException w:name="Table Grid 8" w:semiHidden="1" w:unhideWhenUsed="1"/>
+    <w:lsdException w:name="Table List 1" w:semiHidden="1" w:unhideWhenUsed="1"/>
+    <w:lsdException w:name="Table List 2" w:semiHidden="1" w:unhideWhenUsed="1"/>
+    <w:lsdException w:name="Table List 3" w:semiHidden="1" w:unhideWhenUsed="1"/>
+    <w:lsdException w:name="Table List 4" w:semiHidden="1" w:unhideWhenUsed="1"/>
+    <w:lsdException w:name="Table List 5" w:semiHidden="1" w:unhideWhenUsed="1"/>
+    <w:lsdException w:name="Table List 6" w:semiHidden="1" w:unhideWhenUsed="1"/>
+    <w:lsdException w:name="Table List 7" w:semiHidden="1" w:unhideWhenUsed="1"/>
+    <w:lsdException w:name="Table List 8" w:semiHidden="1" w:unhideWhenUsed="1"/>
+    <w:lsdException w:name="Table 3D effects 1" w:semiHidden="1" w:unhideWhenUsed="1"/>
+    <w:lsdException w:name="Table 3D effects 2" w:semiHidden="1" w:unhideWhenUsed="1"/>
+    <w:lsdException w:name="Table 3D effects 3" w:semiHidden="1" w:unhideWhenUsed="1"/>
+    <w:lsdException w:name="Table Contemporary" w:semiHidden="1" w:unhideWhenUsed="1"/>
+    <w:lsdException w:name="Table Elegant" w:semiHidden="1" w:unhideWhenUsed="1"/>
+    <w:lsdException w:name="Table Professional" w:semiHidden="1" w:unhideWhenUsed="1"/>
+    <w:lsdException w:name="Table Subtle 1" w:semiHidden="1" w:unhideWhenUsed="1"/>
+    <w:lsdException w:name="Table Subtle 2" w:semiHidden="1" w:unhideWhenUsed="1"/>
+    <w:lsdException w:name="Table Web 1" w:semiHidden="1" w:unhideWhenUsed="1"/>
+    <w:lsdException w:name="Table Web 2" w:semiHidden="1" w:unhideWhenUsed="1"/>
+    <w:lsdException w:name="Table Web 3" w:semiHidden="1" w:unhideWhenUsed="1"/>
+    <w:lsdException w:name="Balloon Text" w:semiHidden="1" w:unhideWhenUsed="1"/>
+    <w:lsdException w:name="Table Grid" w:uiPriority="59"/>
+    <w:lsdException w:name="Table Theme" w:semiHidden="1" w:unhideWhenUsed="1"/>
+    <w:lsdException w:name="Placeholder Text" w:semiHidden="1"/>
+    <w:lsdException w:name="No Spacing" w:uiPriority="1" w:qFormat="1"/>
+    <w:lsdException w:name="Light Shading" w:uiPriority="60"/>
+    <w:lsdException w:name="Light List" w:uiPriority="61"/>
+    <w:lsdException w:name="Light Grid" w:uiPriority="62"/>
+    <w:lsdException w:name="Medium Shading 1" w:uiPriority="63"/>
+    <w:lsdException w:name="Medium Shading 2" w:uiPriority="64"/>
+    <w:lsdException w:name="Medium List 1" w:uiPriority="65"/>
+    <w:lsdException w:name="Medium List 2" w:uiPriority="66"/>
+    <w:lsdException w:name="Medium Grid 1" w:uiPriority="67"/>
+    <w:lsdException w:name="Medium Grid 2" w:uiPriority="68"/>
+    <w:lsdException w:name="Medium Grid 3" w:uiPriority="69"/>
+    <w:lsdException w:name="Dark List" w:uiPriority="70"/>
+    <w:lsdException w:name="Colorful Shading" w:uiPriority="71"/>
+    <w:lsdException w:name="Colorful List" w:uiPriority="72"/>
+    <w:lsdException w:name="Colorful Grid" w:uiPriority="73"/>
+    <w:lsdException w:name="Light Shading Accent 1" w:uiPriority="60"/>
+    <w:lsdException w:name="Light List Accent 1" w:uiPriority="61"/>
+    <w:lsdException w:name="Light Grid Accent 1" w:uiPriority="62"/>
+    <w:lsdException w:name="Medium Shading 1 Accent 1" w:uiPriority="63"/>
+    <w:lsdException w:name="Medium Shading 2 Accent 1" w:uiPriority="64"/>
+    <w:lsdException w:name="Medium List 1 Accent 1" w:uiPriority="65"/>
+    <w:lsdException w:name="Revision" w:semiHidden="1"/>
+    <w:lsdException w:name="List Paragraph" w:uiPriority="34" w:qFormat="1"/>
+    <w:lsdException w:name="Quote" w:uiPriority="29" w:qFormat="1"/>
+    <w:lsdException w:name="Intense Quote" w:uiPriority="30" w:qFormat="1"/>
+    <w:lsdException w:name="Medium List 2 Accent 1" w:uiPriority="66"/>
+    <w:lsdException w:name="Medium Grid 1 Accent 1" w:uiPriority="67"/>
+    <w:lsdException w:name="Medium Grid 2 Accent 1" w:uiPriority="68"/>
+    <w:lsdException w:name="Medium Grid 3 Accent 1" w:uiPriority="69"/>
+    <w:lsdException w:name="Dark List Accent 1" w:uiPriority="70"/>
+    <w:lsdException w:name="Colorful Shading Accent 1" w:uiPriority="71"/>
+    <w:lsdException w:name="Colorful List Accent 1" w:uiPriority="72"/>
+    <w:lsdException w:name="Colorful Grid Accent 1" w:uiPriority="73"/>
+    <w:lsdException w:name="Light Shading Accent 2" w:uiPriority="60"/>
+    <w:lsdException w:name="Light List Accent 2" w:uiPriority="61"/>
+    <w:lsdException w:name="Light Grid Accent 2" w:uiPriority="62"/>
+    <w:lsdException w:name="Medium Shading 1 Accent 2" w:uiPriority="63"/>
+    <w:lsdException w:name="Medium Shading 2 Accent 2" w:uiPriority="64"/>
+    <w:lsdException w:name="Medium List 1 Accent 2" w:uiPriority="65"/>
+    <w:lsdException w:name="Medium List 2 Accent 2" w:uiPriority="66"/>
+    <w:lsdException w:name="Medium Grid 1 Accent 2" w:uiPriority="67"/>
+    <w:lsdException w:name="Medium Grid 2 Accent 2" w:uiPriority="68"/>
+    <w:lsdException w:name="Medium Grid 3 Accent 2" w:uiPriority="69"/>
+    <w:lsdException w:name="Dark List Accent 2" w:uiPriority="70"/>
+    <w:lsdException w:name="Colorful Shading Accent 2" w:uiPriority="71"/>
+    <w:lsdException w:name="Colorful List Accent 2" w:uiPriority="72"/>
+    <w:lsdException w:name="Colorful Grid Accent 2" w:uiPriority="73"/>
+    <w:lsdException w:name="Light Shading Accent 3" w:uiPriority="60"/>
+    <w:lsdException w:name="Light List Accent 3" w:uiPriority="61"/>
+    <w:lsdException w:name="Light Grid Accent 3" w:uiPriority="62"/>
+    <w:lsdException w:name="Medium Shading 1 Accent 3" w:uiPriority="63"/>
+    <w:lsdException w:name="Medium Shading 2 Accent 3" w:uiPriority="64"/>
+    <w:lsdException w:name="Medium List 1 Accent 3" w:uiPriority="65"/>
+    <w:lsdException w:name="Medium List 2 Accent 3" w:uiPriority="66"/>
+    <w:lsdException w:name="Medium Grid 1 Accent 3" w:uiPriority="67"/>
+    <w:lsdException w:name="Medium Grid 2 Accent 3" w:uiPriority="68"/>
+    <w:lsdException w:name="Medium Grid 3 Accent 3" w:uiPriority="69"/>
+    <w:lsdException w:name="Dark List Accent 3" w:uiPriority="70"/>
+    <w:lsdException w:name="Colorful Shading Accent 3" w:uiPriority="71"/>
+    <w:lsdException w:name="Colorful List Accent 3" w:uiPriority="72"/>
+    <w:lsdException w:name="Colorful Grid Accent 3" w:uiPriority="73"/>
+    <w:lsdException w:name="Light Shading Accent 4" w:uiPriority="60"/>
+    <w:lsdException w:name="Light List Accent 4" w:uiPriority="61"/>
+    <w:lsdException w:name="Light Grid Accent 4" w:uiPriority="62"/>
+    <w:lsdException w:name="Medium Shading 1 Accent 4" w:uiPriority="63"/>
+    <w:lsdException w:name="Medium Shading 2 Accent 4" w:uiPriority="64"/>
+    <w:lsdException w:name="Medium List 1 Accent 4" w:uiPriority="65"/>
+    <w:lsdException w:name="Medium List 2 Accent 4" w:uiPriority="66"/>
+    <w:lsdException w:name="Medium Grid 1 Accent 4" w:uiPriority="67"/>
+    <w:lsdException w:name="Medium Grid 2 Accent 4" w:uiPriority="68"/>
+    <w:lsdException w:name="Medium Grid 3 Accent 4" w:uiPriority="69"/>
+    <w:lsdException w:name="Dark List Accent 4" w:uiPriority="70"/>
+    <w:lsdException w:name="Colorful Shading Accent 4" w:uiPriority="71"/>
+    <w:lsdException w:name="Colorful List Accent 4" w:uiPriority="72"/>
+    <w:lsdException w:name="Colorful Grid Accent 4" w:uiPriority="73"/>
+    <w:lsdException w:name="Light Shading Accent 5" w:uiPriority="60"/>
+    <w:lsdException w:name="Light List Accent 5" w:uiPriority="61"/>
+    <w:lsdException w:name="Light Grid Accent 5" w:uiPriority="62"/>
+    <w:lsdException w:name="Medium Shading 1 Accent 5" w:uiPriority="63"/>
+    <w:lsdException w:name="Medium Shading 2 Accent 5" w:uiPriority="64"/>
+    <w:lsdException w:name="Medium List 1 Accent 5" w:uiPriority="65"/>
+    <w:lsdException w:name="Medium List 2 Accent 5" w:uiPriority="66"/>
+    <w:lsdException w:name="Medium Grid 1 Accent 5" w:uiPriority="67"/>
+    <w:lsdException w:name="Medium Grid 2 Accent 5" w:uiPriority="68"/>
+    <w:lsdException w:name="Medium Grid 3 Accent 5" w:uiPriority="69"/>
+    <w:lsdException w:name="Dark List Accent 5" w:uiPriority="70"/>
+    <w:lsdException w:name="Colorful Shading Accent 5" w:uiPriority="71"/>
+    <w:lsdException w:name="Colorful List Accent 5" w:uiPriority="72"/>
+    <w:lsdException w:name="Colorful Grid Accent 5" w:uiPriority="73"/>
+    <w:lsdException w:name="Light Shading Accent 6" w:uiPriority="60"/>
+    <w:lsdException w:name="Light List Accent 6" w:uiPriority="61"/>
+    <w:lsdException w:name="Light Grid Accent 6" w:uiPriority="62"/>
+    <w:lsdException w:name="Medium Shading 1 Accent 6" w:uiPriority="63"/>
+    <w:lsdException w:name="Medium Shading 2 Accent 6" w:uiPriority="64"/>
+    <w:lsdException w:name="Medium List 1 Accent 6" w:uiPriority="65"/>
+    <w:lsdException w:name="Medium List 2 Accent 6" w:uiPriority="66"/>
+    <w:lsdException w:name="Medium Grid 1 Accent 6" w:uiPriority="67"/>
+    <w:lsdException w:name="Medium Grid 2 Accent 6" w:uiPriority="68"/>
+    <w:lsdException w:name="Medium Grid 3 Accent 6" w:uiPriority="69"/>
+    <w:lsdException w:name="Dark List Accent 6" w:uiPriority="70"/>
+    <w:lsdException w:name="Colorful Shading Accent 6" w:uiPriority="71"/>
+    <w:lsdException w:name="Colorful List Accent 6" w:uiPriority="72"/>
+    <w:lsdException w:name="Colorful Grid Accent 6" w:uiPriority="73"/>
+    <w:lsdException w:name="Subtle Emphasis" w:uiPriority="19" w:qFormat="1"/>
+    <w:lsdException w:name="Intense Emphasis" w:uiPriority="21" w:qFormat="1"/>
+    <w:lsdException w:name="Subtle Reference" w:uiPriority="31" w:qFormat="1"/>
+    <w:lsdException w:name="Intense Reference" w:uiPriority="32" w:qFormat="1"/>
+    <w:lsdException w:name="Book Title" w:uiPriority="33" w:qFormat="1"/>
+    <w:lsdException w:name="Bibliography" w:semiHidden="1" w:uiPriority="37" w:unhideWhenUsed="1"/>
+    <w:lsdException w:name="TOC Heading" w:semiHidden="1" w:uiPriority="39" w:unhideWhenUsed="1" w:qFormat="1"/>
+    <w:lsdException w:name="Plain Table 1" w:uiPriority="41"/>
+    <w:lsdException w:name="Plain Table 2" w:uiPriority="42"/>
+    <w:lsdException w:name="Plain Table 3" w:uiPriority="43"/>
+    <w:lsdException w:name="Plain Table 4" w:uiPriority="44"/>
+    <w:lsdException w:name="Plain Table 5" w:uiPriority="45"/>
+    <w:lsdException w:name="Grid Table Light" w:uiPriority="40"/>
+    <w:lsdException w:name="Grid Table 1 Light" w:uiPriority="46"/>
+    <w:lsdException w:name="Grid Table 2" w:uiPriority="47"/>
+    <w:lsdException w:name="Grid Table 3" w:uiPriority="48"/>
+    <w:lsdException w:name="Grid Table 4" w:uiPriority="49"/>
+    <w:lsdException w:name="Grid Table 5 Dark" w:uiPriority="50"/>
+    <w:lsdException w:name="Grid Table 6 Colorful" w:uiPriority="51"/>
+    <w:lsdException w:name="Grid Table 7 Colorful" w:uiPriority="52"/>
+    <w:lsdException w:name="Grid Table 1 Light Accent 1" w:uiPriority="46"/>
+    <w:lsdException w:name="Grid Table 2 Accent 1" w:uiPriority="47"/>
+    <w:lsdException w:name="Grid Table 3 Accent 1" w:uiPriority="48"/>
+    <w:lsdException w:name="Grid Table 4 Accent 1" w:uiPriority="49"/>
+    <w:lsdException w:name="Grid Table 5 Dark Accent 1" w:uiPriority="50"/>
+    <w:lsdException w:name="Grid Table 6 Colorful Accent 1" w:uiPriority="51"/>
+    <w:lsdException w:name="Grid Table 7 Colorful Accent 1" w:uiPriority="52"/>
+    <w:lsdException w:name="Grid Table 1 Light Accent 2" w:uiPriority="46"/>
+    <w:lsdException w:name="Grid Table 2 Accent 2" w:uiPriority="47"/>
+    <w:lsdException w:name="Grid Table 3 Accent 2" w:uiPriority="48"/>
+    <w:lsdException w:name="Grid Table 4 Accent 2" w:uiPriority="49"/>
+    <w:lsdException w:name="Grid Table 5 Dark Accent 2" w:uiPriority="50"/>
+    <w:lsdException w:name="Grid Table 6 Colorful Accent 2" w:uiPriority="51"/>
+    <w:lsdException w:name="Grid Table 7 Colorful Accent 2" w:uiPriority="52"/>
+    <w:lsdException w:name="Grid Table 1 Light Accent 3" w:uiPriority="46"/>
+    <w:lsdException w:name="Grid Table 2 Accent 3" w:uiPriority="47"/>
+    <w:lsdException w:name="Grid Table 3 Accent 3" w:uiPriority="48"/>
+    <w:lsdException w:name="Grid Table 4 Accent 3" w:uiPriority="49"/>
+    <w:lsdException w:name="Grid Table 5 Dark Accent 3" w:uiPriority="50"/>
+    <w:lsdException w:name="Grid Table 6 Colorful Accent 3" w:uiPriority="51"/>
+    <w:lsdException w:name="Grid Table 7 Colorful Accent 3" w:uiPriority="52"/>
+    <w:lsdException w:name="Grid Table 1 Light Accent 4" w:uiPriority="46"/>
+    <w:lsdException w:name="Grid Table 2 Accent 4" w:uiPriority="47"/>
+    <w:lsdException w:name="Grid Table 3 Accent 4" w:uiPriority="48"/>
+    <w:lsdException w:name="Grid Table 4 Accent 4" w:uiPriority="49"/>
+    <w:lsdException w:name="Grid Table 5 Dark Accent 4" w:uiPriority="50"/>
+    <w:lsdException w:name="Grid Table 6 Colorful Accent 4" w:uiPriority="51"/>
+    <w:lsdException w:name="Grid Table 7 Colorful Accent 4" w:uiPriority="52"/>
+    <w:lsdException w:name="Grid Table 1 Light Accent 5" w:uiPriority="46"/>
+    <w:lsdException w:name="Grid Table 2 Accent 5" w:uiPriority="47"/>
+    <w:lsdException w:name="Grid Table 3 Accent 5" w:uiPriority="48"/>
+    <w:lsdException w:name="Grid Table 4 Accent 5" w:uiPriority="49"/>
+    <w:lsdException w:name="Grid Table 5 Dark Accent 5" w:uiPriority="50"/>
+    <w:lsdException w:name="Grid Table 6 Colorful Accent 5" w:uiPriority="51"/>
+    <w:lsdException w:name="Grid Table 7 Colorful Accent 5" w:uiPriority="52"/>
+    <w:lsdException w:name="Grid Table 1 Light Accent 6" w:uiPriority="46"/>
+    <w:lsdException w:name="Grid Table 2 Accent 6" w:uiPriority="47"/>
+    <w:lsdException w:name="Grid Table 3 Accent 6" w:uiPriority="48"/>
+    <w:lsdException w:name="Grid Table 4 Accent 6" w:uiPriority="49"/>
+    <w:lsdException w:name="Grid Table 5 Dark Accent 6" w:uiPriority="50"/>
+    <w:lsdException w:name="Grid Table 6 Colorful Accent 6" w:uiPriority="51"/>
+    <w:lsdException w:name="Grid Table 7 Colorful Accent 6" w:uiPriority="52"/>
+    <w:lsdException w:name="List Table 1 Light" w:uiPriority="46"/>
+    <w:lsdException w:name="List Table 2" w:uiPriority="47"/>
+    <w:lsdException w:name="List Table 3" w:uiPriority="48"/>
+    <w:lsdException w:name="List Table 4" w:uiPriority="49"/>
+    <w:lsdException w:name="List Table 5 Dark" w:uiPriority="50"/>
+    <w:lsdException w:name="List Table 6 Colorful" w:uiPriority="51"/>
+    <w:lsdException w:name="List Table 7 Colorful" w:uiPriority="52"/>
+    <w:lsdException w:name="List Table 1 Light Accent 1" w:uiPriority="46"/>
+    <w:lsdException w:name="List Table 2 Accent 1" w:uiPriority="47"/>
+    <w:lsdException w:name="List Table 3 Accent 1" w:uiPriority="48"/>
+    <w:lsdException w:name="List Table 4 Accent 1" w:uiPriority="49"/>
+    <w:lsdException w:name="List Table 5 Dark Accent 1" w:uiPriority="50"/>
+    <w:lsdException w:name="List Table 6 Colorful Accent 1" w:uiPriority="51"/>
+    <w:lsdException w:name="List Table 7 Colorful Accent 1" w:uiPriority="52"/>
+    <w:lsdException w:name="List Table 1 Light Accent 2" w:uiPriority="46"/>
+    <w:lsdException w:name="List Table 2 Accent 2" w:uiPriority="47"/>
+    <w:lsdException w:name="List Table 3 Accent 2" w:uiPriority="48"/>
+    <w:lsdException w:name="List Table 4 Accent 2" w:uiPriority="49"/>
+    <w:lsdException w:name="List Table 5 Dark Accent 2" w:uiPriority="50"/>
+    <w:lsdException w:name="List Table 6 Colorful Accent 2" w:uiPriority="51"/>
+    <w:lsdException w:name="List Table 7 Colorful Accent 2" w:uiPriority="52"/>
+    <w:lsdException w:name="List Table 1 Light Accent 3" w:uiPriority="46"/>
+    <w:lsdException w:name="List Table 2 Accent 3" w:uiPriority="47"/>
+    <w:lsdException w:name="List Table 3 Accent 3" w:uiPriority="48"/>
+    <w:lsdException w:name="List Table 4 Accent 3" w:uiPriority="49"/>
+    <w:lsdException w:name="List Table 5 Dark Accent 3" w:uiPriority="50"/>
+    <w:lsdException w:name="List Table 6 Colorful Accent 3" w:uiPriority="51"/>
+    <w:lsdException w:name="List Table 7 Colorful Accent 3" w:uiPriority="52"/>
+    <w:lsdException w:name="List Table 1 Light Accent 4" w:uiPriority="46"/>
+    <w:lsdException w:name="List Table 2 Accent 4" w:uiPriority="47"/>
+    <w:lsdException w:name="List Table 3 Accent 4" w:uiPriority="48"/>
+    <w:lsdException w:name="List Table 4 Accent 4" w:uiPriority="49"/>
+    <w:lsdException w:name="List Table 5 Dark Accent 4" w:uiPriority="50"/>
+    <w:lsdException w:name="List Table 6 Colorful Accent 4" w:uiPriority="51"/>
+    <w:lsdException w:name="List Table 7 Colorful Accent 4" w:uiPriority="52"/>
+    <w:lsdException w:name="List Table 1 Light Accent 5" w:uiPriority="46"/>
+    <w:lsdException w:name="List Table 2 Accent 5" w:uiPriority="47"/>
+    <w:lsdException w:name="List Table 3 Accent 5" w:uiPriority="48"/>
+    <w:lsdException w:name="List Table 4 Accent 5" w:uiPriority="49"/>
+    <w:lsdException w:name="List Table 5 Dark Accent 5" w:uiPriority="50"/>
+    <w:lsdException w:name="List Table 6 Colorful Accent 5" w:uiPriority="51"/>
+    <w:lsdException w:name="List Table 7 Colorful Accent 5" w:uiPriority="52"/>
+    <w:lsdException w:name="List Table 1 Light Accent 6" w:uiPriority="46"/>
+    <w:lsdException w:name="List Table 2 Accent 6" w:uiPriority="47"/>
+    <w:lsdException w:name="List Table 3 Accent 6" w:uiPriority="48"/>
+    <w:lsdException w:name="List Table 4 Accent 6" w:uiPriority="49"/>
+    <w:lsdException w:name="List Table 5 Dark Accent 6" w:uiPriority="50"/>
+    <w:lsdException w:name="List Table 6 Colorful Accent 6" w:uiPriority="51"/>
+    <w:lsdException w:name="List Table 7 Colorful Accent 6" w:uiPriority="52"/>
   </w:latentStyles>
   <w:style w:type="paragraph" w:default="1" w:styleId="a">
     <w:name w:val="Normal"/>
@@ -1752,7 +2009,6 @@
     <w:uiPriority w:val="59"/>
     <w:rsid w:val="00266A8F"/>
     <w:tblPr>
-      <w:tblInd w:w="0" w:type="dxa"/>
       <w:tblBorders>
         <w:top w:val="single" w:sz="4" w:space="0" w:color="000000"/>
         <w:left w:val="single" w:sz="4" w:space="0" w:color="000000"/>
@@ -1761,318 +2017,6 @@
         <w:insideH w:val="single" w:sz="4" w:space="0" w:color="000000"/>
         <w:insideV w:val="single" w:sz="4" w:space="0" w:color="000000"/>
       </w:tblBorders>
-      <w:tblCellMar>
-        <w:top w:w="0" w:type="dxa"/>
-        <w:left w:w="108" w:type="dxa"/>
-        <w:bottom w:w="0" w:type="dxa"/>
-        <w:right w:w="108" w:type="dxa"/>
-      </w:tblCellMar>
-    </w:tblPr>
-  </w:style>
-</w:styles>
-</file>
-
-<file path=word/stylesWithEffects.xml><?xml version="1.0" encoding="utf-8"?>
-<w:styles xmlns:wpc="http://schemas.microsoft.com/office/word/2010/wordprocessingCanvas" xmlns:mc="http://schemas.openxmlformats.org/markup-compatibility/2006" xmlns:o="urn:schemas-microsoft-com:office:office" xmlns:r="http://schemas.openxmlformats.org/officeDocument/2006/relationships" xmlns:m="http://schemas.openxmlformats.org/officeDocument/2006/math" xmlns:v="urn:schemas-microsoft-com:vml" xmlns:wp14="http://schemas.microsoft.com/office/word/2010/wordprocessingDrawing" xmlns:wp="http://schemas.openxmlformats.org/drawingml/2006/wordprocessingDrawing" xmlns:w10="urn:schemas-microsoft-com:office:word" xmlns:w="http://schemas.openxmlformats.org/wordprocessingml/2006/main" xmlns:w14="http://schemas.microsoft.com/office/word/2010/wordml" xmlns:wpg="http://schemas.microsoft.com/office/word/2010/wordprocessingGroup" xmlns:wpi="http://schemas.microsoft.com/office/word/2010/wordprocessingInk" xmlns:wne="http://schemas.microsoft.com/office/word/2006/wordml" xmlns:wps="http://schemas.microsoft.com/office/word/2010/wordprocessingShape" mc:Ignorable="w14 wp14">
-  <w:docDefaults>
-    <w:rPrDefault>
-      <w:rPr>
-        <w:rFonts w:ascii="Calibri" w:eastAsia="新細明體" w:hAnsi="Calibri" w:cs="Times New Roman"/>
-        <w:lang w:val="en-US" w:eastAsia="zh-TW" w:bidi="ar-SA"/>
-      </w:rPr>
-    </w:rPrDefault>
-    <w:pPrDefault/>
-  </w:docDefaults>
-  <w:latentStyles w:defLockedState="0" w:defUIPriority="99" w:defSemiHidden="1" w:defUnhideWhenUsed="1" w:defQFormat="0" w:count="267">
-    <w:lsdException w:name="Normal" w:semiHidden="0" w:uiPriority="0" w:unhideWhenUsed="0" w:qFormat="1"/>
-    <w:lsdException w:name="heading 1" w:semiHidden="0" w:uiPriority="9" w:unhideWhenUsed="0" w:qFormat="1"/>
-    <w:lsdException w:name="heading 2" w:uiPriority="9" w:qFormat="1"/>
-    <w:lsdException w:name="heading 3" w:uiPriority="9" w:qFormat="1"/>
-    <w:lsdException w:name="heading 4" w:uiPriority="9" w:qFormat="1"/>
-    <w:lsdException w:name="heading 5" w:uiPriority="9" w:qFormat="1"/>
-    <w:lsdException w:name="heading 6" w:uiPriority="9" w:qFormat="1"/>
-    <w:lsdException w:name="heading 7" w:uiPriority="9" w:qFormat="1"/>
-    <w:lsdException w:name="heading 8" w:uiPriority="9" w:qFormat="1"/>
-    <w:lsdException w:name="heading 9" w:uiPriority="9" w:qFormat="1"/>
-    <w:lsdException w:name="toc 1" w:uiPriority="39"/>
-    <w:lsdException w:name="toc 2" w:uiPriority="39"/>
-    <w:lsdException w:name="toc 3" w:uiPriority="39"/>
-    <w:lsdException w:name="toc 4" w:uiPriority="39"/>
-    <w:lsdException w:name="toc 5" w:uiPriority="39"/>
-    <w:lsdException w:name="toc 6" w:uiPriority="39"/>
-    <w:lsdException w:name="toc 7" w:uiPriority="39"/>
-    <w:lsdException w:name="toc 8" w:uiPriority="39"/>
-    <w:lsdException w:name="toc 9" w:uiPriority="39"/>
-    <w:lsdException w:name="caption" w:uiPriority="35" w:qFormat="1"/>
-    <w:lsdException w:name="Title" w:semiHidden="0" w:uiPriority="10" w:unhideWhenUsed="0" w:qFormat="1"/>
-    <w:lsdException w:name="Default Paragraph Font" w:uiPriority="1"/>
-    <w:lsdException w:name="Subtitle" w:semiHidden="0" w:uiPriority="11" w:unhideWhenUsed="0" w:qFormat="1"/>
-    <w:lsdException w:name="Strong" w:semiHidden="0" w:uiPriority="22" w:unhideWhenUsed="0" w:qFormat="1"/>
-    <w:lsdException w:name="Emphasis" w:semiHidden="0" w:uiPriority="20" w:unhideWhenUsed="0" w:qFormat="1"/>
-    <w:lsdException w:name="Table Grid" w:semiHidden="0" w:uiPriority="59" w:unhideWhenUsed="0"/>
-    <w:lsdException w:name="Placeholder Text" w:unhideWhenUsed="0"/>
-    <w:lsdException w:name="No Spacing" w:semiHidden="0" w:uiPriority="1" w:unhideWhenUsed="0" w:qFormat="1"/>
-    <w:lsdException w:name="Light Shading" w:semiHidden="0" w:uiPriority="60" w:unhideWhenUsed="0"/>
-    <w:lsdException w:name="Light List" w:semiHidden="0" w:uiPriority="61" w:unhideWhenUsed="0"/>
-    <w:lsdException w:name="Light Grid" w:semiHidden="0" w:uiPriority="62" w:unhideWhenUsed="0"/>
-    <w:lsdException w:name="Medium Shading 1" w:semiHidden="0" w:uiPriority="63" w:unhideWhenUsed="0"/>
-    <w:lsdException w:name="Medium Shading 2" w:semiHidden="0" w:uiPriority="64" w:unhideWhenUsed="0"/>
-    <w:lsdException w:name="Medium List 1" w:semiHidden="0" w:uiPriority="65" w:unhideWhenUsed="0"/>
-    <w:lsdException w:name="Medium List 2" w:semiHidden="0" w:uiPriority="66" w:unhideWhenUsed="0"/>
-    <w:lsdException w:name="Medium Grid 1" w:semiHidden="0" w:uiPriority="67" w:unhideWhenUsed="0"/>
-    <w:lsdException w:name="Medium Grid 2" w:semiHidden="0" w:uiPriority="68" w:unhideWhenUsed="0"/>
-    <w:lsdException w:name="Medium Grid 3" w:semiHidden="0" w:uiPriority="69" w:unhideWhenUsed="0"/>
-    <w:lsdException w:name="Dark List" w:semiHidden="0" w:uiPriority="70" w:unhideWhenUsed="0"/>
-    <w:lsdException w:name="Colorful Shading" w:semiHidden="0" w:uiPriority="71" w:unhideWhenUsed="0"/>
-    <w:lsdException w:name="Colorful List" w:semiHidden="0" w:uiPriority="72" w:unhideWhenUsed="0"/>
-    <w:lsdException w:name="Colorful Grid" w:semiHidden="0" w:uiPriority="73" w:unhideWhenUsed="0"/>
-    <w:lsdException w:name="Light Shading Accent 1" w:semiHidden="0" w:uiPriority="60" w:unhideWhenUsed="0"/>
-    <w:lsdException w:name="Light List Accent 1" w:semiHidden="0" w:uiPriority="61" w:unhideWhenUsed="0"/>
-    <w:lsdException w:name="Light Grid Accent 1" w:semiHidden="0" w:uiPriority="62" w:unhideWhenUsed="0"/>
-    <w:lsdException w:name="Medium Shading 1 Accent 1" w:semiHidden="0" w:uiPriority="63" w:unhideWhenUsed="0"/>
-    <w:lsdException w:name="Medium Shading 2 Accent 1" w:semiHidden="0" w:uiPriority="64" w:unhideWhenUsed="0"/>
-    <w:lsdException w:name="Medium List 1 Accent 1" w:semiHidden="0" w:uiPriority="65" w:unhideWhenUsed="0"/>
-    <w:lsdException w:name="Revision" w:unhideWhenUsed="0"/>
-    <w:lsdException w:name="List Paragraph" w:semiHidden="0" w:uiPriority="34" w:unhideWhenUsed="0" w:qFormat="1"/>
-    <w:lsdException w:name="Quote" w:semiHidden="0" w:uiPriority="29" w:unhideWhenUsed="0" w:qFormat="1"/>
-    <w:lsdException w:name="Intense Quote" w:semiHidden="0" w:uiPriority="30" w:unhideWhenUsed="0" w:qFormat="1"/>
-    <w:lsdException w:name="Medium List 2 Accent 1" w:semiHidden="0" w:uiPriority="66" w:unhideWhenUsed="0"/>
-    <w:lsdException w:name="Medium Grid 1 Accent 1" w:semiHidden="0" w:uiPriority="67" w:unhideWhenUsed="0"/>
-    <w:lsdException w:name="Medium Grid 2 Accent 1" w:semiHidden="0" w:uiPriority="68" w:unhideWhenUsed="0"/>
-    <w:lsdException w:name="Medium Grid 3 Accent 1" w:semiHidden="0" w:uiPriority="69" w:unhideWhenUsed="0"/>
-    <w:lsdException w:name="Dark List Accent 1" w:semiHidden="0" w:uiPriority="70" w:unhideWhenUsed="0"/>
-    <w:lsdException w:name="Colorful Shading Accent 1" w:semiHidden="0" w:uiPriority="71" w:unhideWhenUsed="0"/>
-    <w:lsdException w:name="Colorful List Accent 1" w:semiHidden="0" w:uiPriority="72" w:unhideWhenUsed="0"/>
-    <w:lsdException w:name="Colorful Grid Accent 1" w:semiHidden="0" w:uiPriority="73" w:unhideWhenUsed="0"/>
-    <w:lsdException w:name="Light Shading Accent 2" w:semiHidden="0" w:uiPriority="60" w:unhideWhenUsed="0"/>
-    <w:lsdException w:name="Light List Accent 2" w:semiHidden="0" w:uiPriority="61" w:unhideWhenUsed="0"/>
-    <w:lsdException w:name="Light Grid Accent 2" w:semiHidden="0" w:uiPriority="62" w:unhideWhenUsed="0"/>
-    <w:lsdException w:name="Medium Shading 1 Accent 2" w:semiHidden="0" w:uiPriority="63" w:unhideWhenUsed="0"/>
-    <w:lsdException w:name="Medium Shading 2 Accent 2" w:semiHidden="0" w:uiPriority="64" w:unhideWhenUsed="0"/>
-    <w:lsdException w:name="Medium List 1 Accent 2" w:semiHidden="0" w:uiPriority="65" w:unhideWhenUsed="0"/>
-    <w:lsdException w:name="Medium List 2 Accent 2" w:semiHidden="0" w:uiPriority="66" w:unhideWhenUsed="0"/>
-    <w:lsdException w:name="Medium Grid 1 Accent 2" w:semiHidden="0" w:uiPriority="67" w:unhideWhenUsed="0"/>
-    <w:lsdException w:name="Medium Grid 2 Accent 2" w:semiHidden="0" w:uiPriority="68" w:unhideWhenUsed="0"/>
-    <w:lsdException w:name="Medium Grid 3 Accent 2" w:semiHidden="0" w:uiPriority="69" w:unhideWhenUsed="0"/>
-    <w:lsdException w:name="Dark List Accent 2" w:semiHidden="0" w:uiPriority="70" w:unhideWhenUsed="0"/>
-    <w:lsdException w:name="Colorful Shading Accent 2" w:semiHidden="0" w:uiPriority="71" w:unhideWhenUsed="0"/>
-    <w:lsdException w:name="Colorful List Accent 2" w:semiHidden="0" w:uiPriority="72" w:unhideWhenUsed="0"/>
-    <w:lsdException w:name="Colorful Grid Accent 2" w:semiHidden="0" w:uiPriority="73" w:unhideWhenUsed="0"/>
-    <w:lsdException w:name="Light Shading Accent 3" w:semiHidden="0" w:uiPriority="60" w:unhideWhenUsed="0"/>
-    <w:lsdException w:name="Light List Accent 3" w:semiHidden="0" w:uiPriority="61" w:unhideWhenUsed="0"/>
-    <w:lsdException w:name="Light Grid Accent 3" w:semiHidden="0" w:uiPriority="62" w:unhideWhenUsed="0"/>
-    <w:lsdException w:name="Medium Shading 1 Accent 3" w:semiHidden="0" w:uiPriority="63" w:unhideWhenUsed="0"/>
-    <w:lsdException w:name="Medium Shading 2 Accent 3" w:semiHidden="0" w:uiPriority="64" w:unhideWhenUsed="0"/>
-    <w:lsdException w:name="Medium List 1 Accent 3" w:semiHidden="0" w:uiPriority="65" w:unhideWhenUsed="0"/>
-    <w:lsdException w:name="Medium List 2 Accent 3" w:semiHidden="0" w:uiPriority="66" w:unhideWhenUsed="0"/>
-    <w:lsdException w:name="Medium Grid 1 Accent 3" w:semiHidden="0" w:uiPriority="67" w:unhideWhenUsed="0"/>
-    <w:lsdException w:name="Medium Grid 2 Accent 3" w:semiHidden="0" w:uiPriority="68" w:unhideWhenUsed="0"/>
-    <w:lsdException w:name="Medium Grid 3 Accent 3" w:semiHidden="0" w:uiPriority="69" w:unhideWhenUsed="0"/>
-    <w:lsdException w:name="Dark List Accent 3" w:semiHidden="0" w:uiPriority="70" w:unhideWhenUsed="0"/>
-    <w:lsdException w:name="Colorful Shading Accent 3" w:semiHidden="0" w:uiPriority="71" w:unhideWhenUsed="0"/>
-    <w:lsdException w:name="Colorful List Accent 3" w:semiHidden="0" w:uiPriority="72" w:unhideWhenUsed="0"/>
-    <w:lsdException w:name="Colorful Grid Accent 3" w:semiHidden="0" w:uiPriority="73" w:unhideWhenUsed="0"/>
-    <w:lsdException w:name="Light Shading Accent 4" w:semiHidden="0" w:uiPriority="60" w:unhideWhenUsed="0"/>
-    <w:lsdException w:name="Light List Accent 4" w:semiHidden="0" w:uiPriority="61" w:unhideWhenUsed="0"/>
-    <w:lsdException w:name="Light Grid Accent 4" w:semiHidden="0" w:uiPriority="62" w:unhideWhenUsed="0"/>
-    <w:lsdException w:name="Medium Shading 1 Accent 4" w:semiHidden="0" w:uiPriority="63" w:unhideWhenUsed="0"/>
-    <w:lsdException w:name="Medium Shading 2 Accent 4" w:semiHidden="0" w:uiPriority="64" w:unhideWhenUsed="0"/>
-    <w:lsdException w:name="Medium List 1 Accent 4" w:semiHidden="0" w:uiPriority="65" w:unhideWhenUsed="0"/>
-    <w:lsdException w:name="Medium List 2 Accent 4" w:semiHidden="0" w:uiPriority="66" w:unhideWhenUsed="0"/>
-    <w:lsdException w:name="Medium Grid 1 Accent 4" w:semiHidden="0" w:uiPriority="67" w:unhideWhenUsed="0"/>
-    <w:lsdException w:name="Medium Grid 2 Accent 4" w:semiHidden="0" w:uiPriority="68" w:unhideWhenUsed="0"/>
-    <w:lsdException w:name="Medium Grid 3 Accent 4" w:semiHidden="0" w:uiPriority="69" w:unhideWhenUsed="0"/>
-    <w:lsdException w:name="Dark List Accent 4" w:semiHidden="0" w:uiPriority="70" w:unhideWhenUsed="0"/>
-    <w:lsdException w:name="Colorful Shading Accent 4" w:semiHidden="0" w:uiPriority="71" w:unhideWhenUsed="0"/>
-    <w:lsdException w:name="Colorful List Accent 4" w:semiHidden="0" w:uiPriority="72" w:unhideWhenUsed="0"/>
-    <w:lsdException w:name="Colorful Grid Accent 4" w:semiHidden="0" w:uiPriority="73" w:unhideWhenUsed="0"/>
-    <w:lsdException w:name="Light Shading Accent 5" w:semiHidden="0" w:uiPriority="60" w:unhideWhenUsed="0"/>
-    <w:lsdException w:name="Light List Accent 5" w:semiHidden="0" w:uiPriority="61" w:unhideWhenUsed="0"/>
-    <w:lsdException w:name="Light Grid Accent 5" w:semiHidden="0" w:uiPriority="62" w:unhideWhenUsed="0"/>
-    <w:lsdException w:name="Medium Shading 1 Accent 5" w:semiHidden="0" w:uiPriority="63" w:unhideWhenUsed="0"/>
-    <w:lsdException w:name="Medium Shading 2 Accent 5" w:semiHidden="0" w:uiPriority="64" w:unhideWhenUsed="0"/>
-    <w:lsdException w:name="Medium List 1 Accent 5" w:semiHidden="0" w:uiPriority="65" w:unhideWhenUsed="0"/>
-    <w:lsdException w:name="Medium List 2 Accent 5" w:semiHidden="0" w:uiPriority="66" w:unhideWhenUsed="0"/>
-    <w:lsdException w:name="Medium Grid 1 Accent 5" w:semiHidden="0" w:uiPriority="67" w:unhideWhenUsed="0"/>
-    <w:lsdException w:name="Medium Grid 2 Accent 5" w:semiHidden="0" w:uiPriority="68" w:unhideWhenUsed="0"/>
-    <w:lsdException w:name="Medium Grid 3 Accent 5" w:semiHidden="0" w:uiPriority="69" w:unhideWhenUsed="0"/>
-    <w:lsdException w:name="Dark List Accent 5" w:semiHidden="0" w:uiPriority="70" w:unhideWhenUsed="0"/>
-    <w:lsdException w:name="Colorful Shading Accent 5" w:semiHidden="0" w:uiPriority="71" w:unhideWhenUsed="0"/>
-    <w:lsdException w:name="Colorful List Accent 5" w:semiHidden="0" w:uiPriority="72" w:unhideWhenUsed="0"/>
-    <w:lsdException w:name="Colorful Grid Accent 5" w:semiHidden="0" w:uiPriority="73" w:unhideWhenUsed="0"/>
-    <w:lsdException w:name="Light Shading Accent 6" w:semiHidden="0" w:uiPriority="60" w:unhideWhenUsed="0"/>
-    <w:lsdException w:name="Light List Accent 6" w:semiHidden="0" w:uiPriority="61" w:unhideWhenUsed="0"/>
-    <w:lsdException w:name="Light Grid Accent 6" w:semiHidden="0" w:uiPriority="62" w:unhideWhenUsed="0"/>
-    <w:lsdException w:name="Medium Shading 1 Accent 6" w:semiHidden="0" w:uiPriority="63" w:unhideWhenUsed="0"/>
-    <w:lsdException w:name="Medium Shading 2 Accent 6" w:semiHidden="0" w:uiPriority="64" w:unhideWhenUsed="0"/>
-    <w:lsdException w:name="Medium List 1 Accent 6" w:semiHidden="0" w:uiPriority="65" w:unhideWhenUsed="0"/>
-    <w:lsdException w:name="Medium List 2 Accent 6" w:semiHidden="0" w:uiPriority="66" w:unhideWhenUsed="0"/>
-    <w:lsdException w:name="Medium Grid 1 Accent 6" w:semiHidden="0" w:uiPriority="67" w:unhideWhenUsed="0"/>
-    <w:lsdException w:name="Medium Grid 2 Accent 6" w:semiHidden="0" w:uiPriority="68" w:unhideWhenUsed="0"/>
-    <w:lsdException w:name="Medium Grid 3 Accent 6" w:semiHidden="0" w:uiPriority="69" w:unhideWhenUsed="0"/>
-    <w:lsdException w:name="Dark List Accent 6" w:semiHidden="0" w:uiPriority="70" w:unhideWhenUsed="0"/>
-    <w:lsdException w:name="Colorful Shading Accent 6" w:semiHidden="0" w:uiPriority="71" w:unhideWhenUsed="0"/>
-    <w:lsdException w:name="Colorful List Accent 6" w:semiHidden="0" w:uiPriority="72" w:unhideWhenUsed="0"/>
-    <w:lsdException w:name="Colorful Grid Accent 6" w:semiHidden="0" w:uiPriority="73" w:unhideWhenUsed="0"/>
-    <w:lsdException w:name="Subtle Emphasis" w:semiHidden="0" w:uiPriority="19" w:unhideWhenUsed="0" w:qFormat="1"/>
-    <w:lsdException w:name="Intense Emphasis" w:semiHidden="0" w:uiPriority="21" w:unhideWhenUsed="0" w:qFormat="1"/>
-    <w:lsdException w:name="Subtle Reference" w:semiHidden="0" w:uiPriority="31" w:unhideWhenUsed="0" w:qFormat="1"/>
-    <w:lsdException w:name="Intense Reference" w:semiHidden="0" w:uiPriority="32" w:unhideWhenUsed="0" w:qFormat="1"/>
-    <w:lsdException w:name="Book Title" w:semiHidden="0" w:uiPriority="33" w:unhideWhenUsed="0" w:qFormat="1"/>
-    <w:lsdException w:name="Bibliography" w:uiPriority="37"/>
-    <w:lsdException w:name="TOC Heading" w:uiPriority="39" w:qFormat="1"/>
-  </w:latentStyles>
-  <w:style w:type="paragraph" w:default="1" w:styleId="a">
-    <w:name w:val="Normal"/>
-    <w:qFormat/>
-    <w:rsid w:val="00DD73EE"/>
-    <w:pPr>
-      <w:widowControl w:val="0"/>
-    </w:pPr>
-    <w:rPr>
-      <w:kern w:val="2"/>
-      <w:sz w:val="24"/>
-      <w:szCs w:val="22"/>
-    </w:rPr>
-  </w:style>
-  <w:style w:type="character" w:default="1" w:styleId="a0">
-    <w:name w:val="Default Paragraph Font"/>
-    <w:uiPriority w:val="1"/>
-    <w:semiHidden/>
-    <w:unhideWhenUsed/>
-  </w:style>
-  <w:style w:type="table" w:default="1" w:styleId="a1">
-    <w:name w:val="Normal Table"/>
-    <w:uiPriority w:val="99"/>
-    <w:semiHidden/>
-    <w:unhideWhenUsed/>
-    <w:tblPr>
-      <w:tblInd w:w="0" w:type="dxa"/>
-      <w:tblCellMar>
-        <w:top w:w="0" w:type="dxa"/>
-        <w:left w:w="108" w:type="dxa"/>
-        <w:bottom w:w="0" w:type="dxa"/>
-        <w:right w:w="108" w:type="dxa"/>
-      </w:tblCellMar>
-    </w:tblPr>
-  </w:style>
-  <w:style w:type="numbering" w:default="1" w:styleId="a2">
-    <w:name w:val="No List"/>
-    <w:uiPriority w:val="99"/>
-    <w:semiHidden/>
-    <w:unhideWhenUsed/>
-  </w:style>
-  <w:style w:type="paragraph" w:styleId="a3">
-    <w:name w:val="header"/>
-    <w:basedOn w:val="a"/>
-    <w:link w:val="a4"/>
-    <w:uiPriority w:val="99"/>
-    <w:unhideWhenUsed/>
-    <w:rsid w:val="00914C2A"/>
-    <w:pPr>
-      <w:tabs>
-        <w:tab w:val="center" w:pos="4153"/>
-        <w:tab w:val="right" w:pos="8306"/>
-      </w:tabs>
-      <w:snapToGrid w:val="0"/>
-    </w:pPr>
-    <w:rPr>
-      <w:kern w:val="0"/>
-      <w:sz w:val="20"/>
-      <w:szCs w:val="20"/>
-      <w:lang w:val="x-none" w:eastAsia="x-none"/>
-    </w:rPr>
-  </w:style>
-  <w:style w:type="character" w:customStyle="1" w:styleId="a4">
-    <w:name w:val="頁首 字元"/>
-    <w:link w:val="a3"/>
-    <w:uiPriority w:val="99"/>
-    <w:rsid w:val="00914C2A"/>
-    <w:rPr>
-      <w:sz w:val="20"/>
-      <w:szCs w:val="20"/>
-    </w:rPr>
-  </w:style>
-  <w:style w:type="paragraph" w:styleId="a5">
-    <w:name w:val="footer"/>
-    <w:basedOn w:val="a"/>
-    <w:link w:val="a6"/>
-    <w:uiPriority w:val="99"/>
-    <w:unhideWhenUsed/>
-    <w:rsid w:val="00914C2A"/>
-    <w:pPr>
-      <w:tabs>
-        <w:tab w:val="center" w:pos="4153"/>
-        <w:tab w:val="right" w:pos="8306"/>
-      </w:tabs>
-      <w:snapToGrid w:val="0"/>
-    </w:pPr>
-    <w:rPr>
-      <w:kern w:val="0"/>
-      <w:sz w:val="20"/>
-      <w:szCs w:val="20"/>
-      <w:lang w:val="x-none" w:eastAsia="x-none"/>
-    </w:rPr>
-  </w:style>
-  <w:style w:type="character" w:customStyle="1" w:styleId="a6">
-    <w:name w:val="頁尾 字元"/>
-    <w:link w:val="a5"/>
-    <w:uiPriority w:val="99"/>
-    <w:rsid w:val="00914C2A"/>
-    <w:rPr>
-      <w:sz w:val="20"/>
-      <w:szCs w:val="20"/>
-    </w:rPr>
-  </w:style>
-  <w:style w:type="paragraph" w:styleId="a7">
-    <w:name w:val="Balloon Text"/>
-    <w:basedOn w:val="a"/>
-    <w:link w:val="a8"/>
-    <w:uiPriority w:val="99"/>
-    <w:semiHidden/>
-    <w:unhideWhenUsed/>
-    <w:rsid w:val="00914C2A"/>
-    <w:rPr>
-      <w:rFonts w:ascii="Cambria" w:hAnsi="Cambria"/>
-      <w:kern w:val="0"/>
-      <w:sz w:val="18"/>
-      <w:szCs w:val="18"/>
-      <w:lang w:val="x-none" w:eastAsia="x-none"/>
-    </w:rPr>
-  </w:style>
-  <w:style w:type="character" w:customStyle="1" w:styleId="a8">
-    <w:name w:val="註解方塊文字 字元"/>
-    <w:link w:val="a7"/>
-    <w:uiPriority w:val="99"/>
-    <w:semiHidden/>
-    <w:rsid w:val="00914C2A"/>
-    <w:rPr>
-      <w:rFonts w:ascii="Cambria" w:eastAsia="新細明體" w:hAnsi="Cambria" w:cs="Times New Roman"/>
-      <w:sz w:val="18"/>
-      <w:szCs w:val="18"/>
-    </w:rPr>
-  </w:style>
-  <w:style w:type="table" w:styleId="a9">
-    <w:name w:val="Table Grid"/>
-    <w:basedOn w:val="a1"/>
-    <w:uiPriority w:val="59"/>
-    <w:rsid w:val="00266A8F"/>
-    <w:tblPr>
-      <w:tblInd w:w="0" w:type="dxa"/>
-      <w:tblBorders>
-        <w:top w:val="single" w:sz="4" w:space="0" w:color="000000"/>
-        <w:left w:val="single" w:sz="4" w:space="0" w:color="000000"/>
-        <w:bottom w:val="single" w:sz="4" w:space="0" w:color="000000"/>
-        <w:right w:val="single" w:sz="4" w:space="0" w:color="000000"/>
-        <w:insideH w:val="single" w:sz="4" w:space="0" w:color="000000"/>
-        <w:insideV w:val="single" w:sz="4" w:space="0" w:color="000000"/>
-      </w:tblBorders>
-      <w:tblCellMar>
-        <w:top w:w="0" w:type="dxa"/>
-        <w:left w:w="108" w:type="dxa"/>
-        <w:bottom w:w="0" w:type="dxa"/>
-        <w:right w:w="108" w:type="dxa"/>
-      </w:tblCellMar>
     </w:tblPr>
   </w:style>
 </w:styles>
@@ -2121,7 +2065,7 @@
     </a:clrScheme>
     <a:fontScheme name="Office">
       <a:majorFont>
-        <a:latin typeface="Calibri Light"/>
+        <a:latin typeface="Calibri Light" panose="020F0302020204030204"/>
         <a:ea typeface=""/>
         <a:cs typeface=""/>
         <a:font script="Jpan" typeface="游ゴシック Light"/>
@@ -2156,7 +2100,7 @@
         <a:font script="Geor" typeface="Sylfaen"/>
       </a:majorFont>
       <a:minorFont>
-        <a:latin typeface="Calibri"/>
+        <a:latin typeface="Calibri" panose="020F0502020204030204"/>
         <a:ea typeface=""/>
         <a:cs typeface=""/>
         <a:font script="Jpan" typeface="游明朝"/>
@@ -2333,7 +2277,7 @@
   <a:extraClrSchemeLst/>
   <a:extLst>
     <a:ext uri="{05A4C25C-085E-4340-85A3-A5531E510DB2}">
-      <thm15:themeFamily xmlns:thm15="http://schemas.microsoft.com/office/thememl/2012/main" xmlns="" name="Office Theme" id="{62F939B6-93AF-4DB8-9C6B-D6C7DFDC589F}" vid="{4A3C46E8-61CC-4603-A589-7422A47A8E4A}"/>
+      <thm15:themeFamily xmlns:thm15="http://schemas.microsoft.com/office/thememl/2012/main" name="Office Theme" id="{62F939B6-93AF-4DB8-9C6B-D6C7DFDC589F}" vid="{4A3C46E8-61CC-4603-A589-7422A47A8E4A}"/>
     </a:ext>
   </a:extLst>
 </a:theme>
@@ -2344,7 +2288,7 @@
 </file>
 
 <file path=customXml/itemProps1.xml><?xml version="1.0" encoding="utf-8"?>
-<ds:datastoreItem xmlns:ds="http://schemas.openxmlformats.org/officeDocument/2006/customXml" ds:itemID="{BF631924-28F9-40A9-B27B-4D24289A4B5C}">
+<ds:datastoreItem xmlns:ds="http://schemas.openxmlformats.org/officeDocument/2006/customXml" ds:itemID="{D2F363B2-D792-435F-B1F4-D81F04AD8645}">
   <ds:schemaRefs>
     <ds:schemaRef ds:uri="http://schemas.openxmlformats.org/officeDocument/2006/bibliography"/>
   </ds:schemaRefs>

</xml_diff>